<commit_message>
[documentation] Functioneel Ontwerp 1ste versie
</commit_message>
<xml_diff>
--- a/doc/FunctioneelOntwerp.docx
+++ b/doc/FunctioneelOntwerp.docx
@@ -12,8 +12,6 @@
           <w:lang w:eastAsia="nl-NL"/>
         </w:rPr>
       </w:pPr>
-      <w:bookmarkStart w:id="0" w:name="_GoBack"/>
-      <w:bookmarkEnd w:id="0"/>
       <w:r>
         <w:rPr>
           <w:noProof/>
@@ -332,6 +330,13 @@
     </w:p>
     <w:sdt>
       <w:sdtPr>
+        <w:rPr>
+          <w:rFonts w:asciiTheme="minorHAnsi" w:eastAsiaTheme="minorHAnsi" w:hAnsiTheme="minorHAnsi" w:cstheme="minorBidi"/>
+          <w:color w:val="auto"/>
+          <w:sz w:val="22"/>
+          <w:szCs w:val="22"/>
+          <w:lang w:eastAsia="en-US"/>
+        </w:rPr>
         <w:id w:val="1173065808"/>
         <w:docPartObj>
           <w:docPartGallery w:val="Table of Contents"/>
@@ -340,13 +345,8 @@
       </w:sdtPr>
       <w:sdtEndPr>
         <w:rPr>
-          <w:rFonts w:asciiTheme="minorHAnsi" w:eastAsiaTheme="minorHAnsi" w:hAnsiTheme="minorHAnsi" w:cstheme="minorBidi"/>
           <w:b/>
           <w:bCs/>
-          <w:color w:val="auto"/>
-          <w:sz w:val="22"/>
-          <w:szCs w:val="22"/>
-          <w:lang w:eastAsia="en-US"/>
         </w:rPr>
       </w:sdtEndPr>
       <w:sdtContent>
@@ -431,7 +431,7 @@
                 <w:noProof/>
                 <w:webHidden/>
               </w:rPr>
-              <w:t>3</w:t>
+              <w:t>1</w:t>
             </w:r>
             <w:r>
               <w:rPr>
@@ -505,7 +505,7 @@
                 <w:noProof/>
                 <w:webHidden/>
               </w:rPr>
-              <w:t>3</w:t>
+              <w:t>1</w:t>
             </w:r>
             <w:r>
               <w:rPr>
@@ -579,7 +579,7 @@
                 <w:noProof/>
                 <w:webHidden/>
               </w:rPr>
-              <w:t>3</w:t>
+              <w:t>1</w:t>
             </w:r>
             <w:r>
               <w:rPr>
@@ -653,7 +653,7 @@
                 <w:noProof/>
                 <w:webHidden/>
               </w:rPr>
-              <w:t>3</w:t>
+              <w:t>1</w:t>
             </w:r>
             <w:r>
               <w:rPr>
@@ -727,7 +727,7 @@
                 <w:noProof/>
                 <w:webHidden/>
               </w:rPr>
-              <w:t>3</w:t>
+              <w:t>1</w:t>
             </w:r>
             <w:r>
               <w:rPr>
@@ -801,7 +801,7 @@
                 <w:noProof/>
                 <w:webHidden/>
               </w:rPr>
-              <w:t>3</w:t>
+              <w:t>1</w:t>
             </w:r>
             <w:r>
               <w:rPr>
@@ -875,7 +875,7 @@
                 <w:noProof/>
                 <w:webHidden/>
               </w:rPr>
-              <w:t>3</w:t>
+              <w:t>1</w:t>
             </w:r>
             <w:r>
               <w:rPr>
@@ -950,7 +950,7 @@
                 <w:noProof/>
                 <w:webHidden/>
               </w:rPr>
-              <w:t>4</w:t>
+              <w:t>1</w:t>
             </w:r>
             <w:r>
               <w:rPr>
@@ -1023,7 +1023,7 @@
                 <w:noProof/>
                 <w:webHidden/>
               </w:rPr>
-              <w:t>4</w:t>
+              <w:t>1</w:t>
             </w:r>
             <w:r>
               <w:rPr>
@@ -1096,7 +1096,7 @@
                 <w:noProof/>
                 <w:webHidden/>
               </w:rPr>
-              <w:t>4</w:t>
+              <w:t>1</w:t>
             </w:r>
             <w:r>
               <w:rPr>
@@ -1278,18 +1278,17 @@
           <w:lang w:eastAsia="nl-NL"/>
         </w:rPr>
       </w:pPr>
-      <w:bookmarkStart w:id="1" w:name="_Toc509923945"/>
-      <w:bookmarkStart w:id="2" w:name="_Toc509924364"/>
+      <w:bookmarkStart w:id="0" w:name="_Toc509923945"/>
+      <w:bookmarkStart w:id="1" w:name="_Toc509924364"/>
       <w:r>
         <w:rPr>
           <w:noProof/>
           <w:lang w:eastAsia="nl-NL"/>
         </w:rPr>
-        <w:lastRenderedPageBreak/>
         <w:t>Beschrijving</w:t>
       </w:r>
+      <w:bookmarkEnd w:id="0"/>
       <w:bookmarkEnd w:id="1"/>
-      <w:bookmarkEnd w:id="2"/>
     </w:p>
     <w:p>
       <w:pPr>
@@ -1305,23 +1304,29 @@
           <w:lang w:eastAsia="nl-NL"/>
         </w:rPr>
       </w:pPr>
-      <w:bookmarkStart w:id="3" w:name="_Toc509923946"/>
-      <w:bookmarkStart w:id="4" w:name="_Toc509924365"/>
+      <w:bookmarkStart w:id="2" w:name="_Toc509923946"/>
+      <w:bookmarkStart w:id="3" w:name="_Toc509924365"/>
       <w:r>
         <w:rPr>
           <w:lang w:eastAsia="nl-NL"/>
         </w:rPr>
         <w:t>Wereld</w:t>
       </w:r>
+      <w:bookmarkEnd w:id="2"/>
       <w:bookmarkEnd w:id="3"/>
-      <w:bookmarkEnd w:id="4"/>
-    </w:p>
-    <w:p>
-      <w:pPr>
-        <w:rPr>
-          <w:lang w:eastAsia="nl-NL"/>
-        </w:rPr>
-      </w:pPr>
+    </w:p>
+    <w:p>
+      <w:pPr>
+        <w:rPr>
+          <w:lang w:eastAsia="nl-NL"/>
+        </w:rPr>
+      </w:pPr>
+      <w:r>
+        <w:rPr>
+          <w:lang w:eastAsia="nl-NL"/>
+        </w:rPr>
+        <w:t>Het spel speelt zich af in de woestijn. Daarom zie je op de achtergrond zandduinen en grote rotsen. Ook passen de objecten in het thema van de woestijn. Er zijn cactussen en slangen.</w:t>
+      </w:r>
     </w:p>
     <w:p>
       <w:pPr>
@@ -1330,23 +1335,29 @@
           <w:lang w:eastAsia="nl-NL"/>
         </w:rPr>
       </w:pPr>
-      <w:bookmarkStart w:id="5" w:name="_Toc509923947"/>
-      <w:bookmarkStart w:id="6" w:name="_Toc509924366"/>
+      <w:bookmarkStart w:id="4" w:name="_Toc509923947"/>
+      <w:bookmarkStart w:id="5" w:name="_Toc509924366"/>
       <w:r>
         <w:rPr>
           <w:lang w:eastAsia="nl-NL"/>
         </w:rPr>
         <w:t>Perspectief</w:t>
       </w:r>
+      <w:bookmarkEnd w:id="4"/>
       <w:bookmarkEnd w:id="5"/>
-      <w:bookmarkEnd w:id="6"/>
-    </w:p>
-    <w:p>
-      <w:pPr>
-        <w:rPr>
-          <w:lang w:eastAsia="nl-NL"/>
-        </w:rPr>
-      </w:pPr>
+    </w:p>
+    <w:p>
+      <w:pPr>
+        <w:rPr>
+          <w:lang w:eastAsia="nl-NL"/>
+        </w:rPr>
+      </w:pPr>
+      <w:r>
+        <w:rPr>
+          <w:lang w:eastAsia="nl-NL"/>
+        </w:rPr>
+        <w:t xml:space="preserve">Het perspectief van het spel is tweedimensionaal. Je kijkt als het ware van de zijkant naar de wereld. </w:t>
+      </w:r>
     </w:p>
     <w:p>
       <w:pPr>
@@ -1355,23 +1366,119 @@
           <w:lang w:eastAsia="nl-NL"/>
         </w:rPr>
       </w:pPr>
-      <w:bookmarkStart w:id="7" w:name="_Toc509923948"/>
-      <w:bookmarkStart w:id="8" w:name="_Toc509924367"/>
+      <w:bookmarkStart w:id="6" w:name="_Toc509923948"/>
+      <w:bookmarkStart w:id="7" w:name="_Toc509924367"/>
       <w:r>
         <w:rPr>
           <w:lang w:eastAsia="nl-NL"/>
         </w:rPr>
         <w:t>Acties</w:t>
       </w:r>
+      <w:bookmarkEnd w:id="6"/>
       <w:bookmarkEnd w:id="7"/>
-      <w:bookmarkEnd w:id="8"/>
-    </w:p>
-    <w:p>
-      <w:pPr>
-        <w:rPr>
-          <w:lang w:eastAsia="nl-NL"/>
-        </w:rPr>
-      </w:pPr>
+    </w:p>
+    <w:p>
+      <w:pPr>
+        <w:rPr>
+          <w:lang w:eastAsia="nl-NL"/>
+        </w:rPr>
+      </w:pPr>
+      <w:r>
+        <w:rPr>
+          <w:lang w:eastAsia="nl-NL"/>
+        </w:rPr>
+        <w:t>De speler kan de hoofdpersonage besturen met toetsenbord. Hieronder staan de knoppen met de bijbehorende functies:</w:t>
+      </w:r>
+    </w:p>
+    <w:p>
+      <w:pPr>
+        <w:pStyle w:val="Lijstalinea"/>
+        <w:numPr>
+          <w:ilvl w:val="0"/>
+          <w:numId w:val="1"/>
+        </w:numPr>
+        <w:rPr>
+          <w:lang w:eastAsia="nl-NL"/>
+        </w:rPr>
+      </w:pPr>
+      <w:r>
+        <w:rPr>
+          <w:lang w:eastAsia="nl-NL"/>
+        </w:rPr>
+        <w:t>Pijl naar links: Speler beweegt naar links</w:t>
+      </w:r>
+    </w:p>
+    <w:p>
+      <w:pPr>
+        <w:pStyle w:val="Lijstalinea"/>
+        <w:numPr>
+          <w:ilvl w:val="0"/>
+          <w:numId w:val="1"/>
+        </w:numPr>
+        <w:rPr>
+          <w:lang w:eastAsia="nl-NL"/>
+        </w:rPr>
+      </w:pPr>
+      <w:r>
+        <w:rPr>
+          <w:lang w:eastAsia="nl-NL"/>
+        </w:rPr>
+        <w:t>Pijl naar rechts: Speler beweegt naar rechts</w:t>
+      </w:r>
+    </w:p>
+    <w:p>
+      <w:pPr>
+        <w:pStyle w:val="Lijstalinea"/>
+        <w:numPr>
+          <w:ilvl w:val="0"/>
+          <w:numId w:val="1"/>
+        </w:numPr>
+        <w:rPr>
+          <w:lang w:eastAsia="nl-NL"/>
+        </w:rPr>
+      </w:pPr>
+      <w:r>
+        <w:rPr>
+          <w:lang w:eastAsia="nl-NL"/>
+        </w:rPr>
+        <w:t>Pijl omhoog: Speler hijst zichzelf omhoog wanneer hij zich op een touw bevindt</w:t>
+      </w:r>
+    </w:p>
+    <w:p>
+      <w:pPr>
+        <w:pStyle w:val="Lijstalinea"/>
+        <w:numPr>
+          <w:ilvl w:val="0"/>
+          <w:numId w:val="1"/>
+        </w:numPr>
+        <w:rPr>
+          <w:lang w:eastAsia="nl-NL"/>
+        </w:rPr>
+      </w:pPr>
+      <w:r>
+        <w:rPr>
+          <w:lang w:eastAsia="nl-NL"/>
+        </w:rPr>
+        <w:t>Pijl omlaag: Speler hijst zichzelf omlaag wanneer hij zich op een touw bevindt/Speler laat zich van een platform naar beneden vallen</w:t>
+      </w:r>
+    </w:p>
+    <w:p>
+      <w:pPr>
+        <w:pStyle w:val="Lijstalinea"/>
+        <w:numPr>
+          <w:ilvl w:val="0"/>
+          <w:numId w:val="1"/>
+        </w:numPr>
+        <w:rPr>
+          <w:lang w:eastAsia="nl-NL"/>
+        </w:rPr>
+      </w:pPr>
+      <w:r>
+        <w:rPr>
+          <w:lang w:eastAsia="nl-NL"/>
+        </w:rPr>
+        <w:t>Spatie: Speler springt omhoog</w:t>
+      </w:r>
     </w:p>
     <w:p>
       <w:pPr>
@@ -1380,16 +1487,16 @@
           <w:lang w:eastAsia="nl-NL"/>
         </w:rPr>
       </w:pPr>
-      <w:bookmarkStart w:id="9" w:name="_Toc509923949"/>
-      <w:bookmarkStart w:id="10" w:name="_Toc509924368"/>
+      <w:bookmarkStart w:id="8" w:name="_Toc509923949"/>
+      <w:bookmarkStart w:id="9" w:name="_Toc509924368"/>
       <w:r>
         <w:rPr>
           <w:lang w:eastAsia="nl-NL"/>
         </w:rPr>
         <w:t>Objecten</w:t>
       </w:r>
+      <w:bookmarkEnd w:id="8"/>
       <w:bookmarkEnd w:id="9"/>
-      <w:bookmarkEnd w:id="10"/>
     </w:p>
     <w:p>
       <w:pPr>
@@ -1405,16 +1512,16 @@
           <w:lang w:eastAsia="nl-NL"/>
         </w:rPr>
       </w:pPr>
-      <w:bookmarkStart w:id="11" w:name="_Toc509923950"/>
-      <w:bookmarkStart w:id="12" w:name="_Toc509924369"/>
+      <w:bookmarkStart w:id="10" w:name="_Toc509923950"/>
+      <w:bookmarkStart w:id="11" w:name="_Toc509924369"/>
       <w:r>
         <w:rPr>
           <w:lang w:eastAsia="nl-NL"/>
         </w:rPr>
         <w:t>Start en einde</w:t>
       </w:r>
+      <w:bookmarkEnd w:id="10"/>
       <w:bookmarkEnd w:id="11"/>
-      <w:bookmarkEnd w:id="12"/>
     </w:p>
     <w:p>
       <w:pPr>
@@ -1430,157 +1537,20 @@
           <w:lang w:eastAsia="nl-NL"/>
         </w:rPr>
       </w:pPr>
-      <w:bookmarkStart w:id="13" w:name="_Toc509923951"/>
-      <w:bookmarkStart w:id="14" w:name="_Toc509924370"/>
+      <w:bookmarkStart w:id="12" w:name="_Toc509923951"/>
+      <w:bookmarkStart w:id="13" w:name="_Toc509924370"/>
       <w:r>
         <w:rPr>
           <w:lang w:eastAsia="nl-NL"/>
         </w:rPr>
         <w:t>Overige elementen</w:t>
       </w:r>
+      <w:bookmarkEnd w:id="12"/>
       <w:bookmarkEnd w:id="13"/>
-      <w:bookmarkEnd w:id="14"/>
-    </w:p>
-    <w:p>
-      <w:pPr>
-        <w:rPr>
-          <w:lang w:eastAsia="nl-NL"/>
-        </w:rPr>
-      </w:pPr>
-    </w:p>
-    <w:p>
-      <w:pPr>
-        <w:rPr>
-          <w:lang w:eastAsia="nl-NL"/>
-        </w:rPr>
-      </w:pPr>
-    </w:p>
-    <w:p>
-      <w:pPr>
-        <w:rPr>
-          <w:lang w:eastAsia="nl-NL"/>
-        </w:rPr>
-      </w:pPr>
-    </w:p>
-    <w:p>
-      <w:pPr>
-        <w:rPr>
-          <w:lang w:eastAsia="nl-NL"/>
-        </w:rPr>
-      </w:pPr>
-    </w:p>
-    <w:p>
-      <w:pPr>
-        <w:rPr>
-          <w:lang w:eastAsia="nl-NL"/>
-        </w:rPr>
-      </w:pPr>
-    </w:p>
-    <w:p>
-      <w:pPr>
-        <w:rPr>
-          <w:lang w:eastAsia="nl-NL"/>
-        </w:rPr>
-      </w:pPr>
-    </w:p>
-    <w:p>
-      <w:pPr>
-        <w:rPr>
-          <w:lang w:eastAsia="nl-NL"/>
-        </w:rPr>
-      </w:pPr>
-    </w:p>
-    <w:p>
-      <w:pPr>
-        <w:rPr>
-          <w:lang w:eastAsia="nl-NL"/>
-        </w:rPr>
-      </w:pPr>
-    </w:p>
-    <w:p>
-      <w:pPr>
-        <w:rPr>
-          <w:lang w:eastAsia="nl-NL"/>
-        </w:rPr>
-      </w:pPr>
-    </w:p>
-    <w:p>
-      <w:pPr>
-        <w:rPr>
-          <w:lang w:eastAsia="nl-NL"/>
-        </w:rPr>
-      </w:pPr>
-    </w:p>
-    <w:p>
-      <w:pPr>
-        <w:rPr>
-          <w:lang w:eastAsia="nl-NL"/>
-        </w:rPr>
-      </w:pPr>
-    </w:p>
-    <w:p>
-      <w:pPr>
-        <w:rPr>
-          <w:lang w:eastAsia="nl-NL"/>
-        </w:rPr>
-      </w:pPr>
-    </w:p>
-    <w:p>
-      <w:pPr>
-        <w:rPr>
-          <w:lang w:eastAsia="nl-NL"/>
-        </w:rPr>
-      </w:pPr>
-    </w:p>
-    <w:p>
-      <w:pPr>
-        <w:rPr>
-          <w:lang w:eastAsia="nl-NL"/>
-        </w:rPr>
-      </w:pPr>
-    </w:p>
-    <w:p>
-      <w:pPr>
-        <w:rPr>
-          <w:lang w:eastAsia="nl-NL"/>
-        </w:rPr>
-      </w:pPr>
-    </w:p>
-    <w:p>
-      <w:pPr>
-        <w:rPr>
-          <w:lang w:eastAsia="nl-NL"/>
-        </w:rPr>
-      </w:pPr>
-    </w:p>
-    <w:p>
-      <w:pPr>
-        <w:rPr>
-          <w:noProof/>
-          <w:lang w:eastAsia="nl-NL"/>
-        </w:rPr>
-      </w:pPr>
-    </w:p>
-    <w:p>
-      <w:pPr>
-        <w:rPr>
-          <w:noProof/>
-          <w:lang w:eastAsia="nl-NL"/>
-        </w:rPr>
-      </w:pPr>
-    </w:p>
-    <w:p>
-      <w:pPr>
-        <w:rPr>
-          <w:noProof/>
-          <w:lang w:eastAsia="nl-NL"/>
-        </w:rPr>
-      </w:pPr>
-    </w:p>
-    <w:p>
-      <w:pPr>
-        <w:rPr>
-          <w:noProof/>
+    </w:p>
+    <w:p>
+      <w:pPr>
+        <w:rPr>
           <w:lang w:eastAsia="nl-NL"/>
         </w:rPr>
       </w:pPr>
@@ -1593,28 +1563,27 @@
           <w:lang w:eastAsia="nl-NL"/>
         </w:rPr>
       </w:pPr>
-      <w:bookmarkStart w:id="15" w:name="_Toc509923952"/>
-      <w:bookmarkStart w:id="16" w:name="_Toc509924371"/>
+      <w:bookmarkStart w:id="14" w:name="_Toc509923952"/>
+      <w:bookmarkStart w:id="15" w:name="_Toc509924371"/>
       <w:r>
         <w:rPr>
           <w:noProof/>
           <w:lang w:eastAsia="nl-NL"/>
         </w:rPr>
-        <w:lastRenderedPageBreak/>
         <w:t>Schermontwerpen</w:t>
       </w:r>
+      <w:bookmarkEnd w:id="14"/>
       <w:bookmarkEnd w:id="15"/>
-      <w:bookmarkEnd w:id="16"/>
     </w:p>
     <w:p>
       <w:pPr>
         <w:pStyle w:val="Kop2"/>
       </w:pPr>
-      <w:bookmarkStart w:id="17" w:name="_Toc509924372"/>
+      <w:bookmarkStart w:id="16" w:name="_Toc509924372"/>
       <w:r>
         <w:t>Level 1</w:t>
       </w:r>
-      <w:bookmarkEnd w:id="17"/>
+      <w:bookmarkEnd w:id="16"/>
     </w:p>
     <w:p>
       <w:r>
@@ -1638,8 +1607,8 @@
             <v:path o:extrusionok="f" gradientshapeok="t" o:connecttype="rect"/>
             <o:lock v:ext="edit" aspectratio="t"/>
           </v:shapetype>
-          <v:shape id="_x0000_i1026" type="#_x0000_t75" style="width:452.05pt;height:302.4pt">
-            <v:imagedata r:id="rId5" o:title="viewport1klaar"/>
+          <v:shape id="_x0000_i1025" type="#_x0000_t75" style="width:451.5pt;height:302.25pt">
+            <v:imagedata r:id="rId6" o:title="viewport1klaar"/>
           </v:shape>
         </w:pict>
       </w:r>
@@ -1648,11 +1617,11 @@
       <w:pPr>
         <w:pStyle w:val="Kop2"/>
       </w:pPr>
-      <w:bookmarkStart w:id="18" w:name="_Toc509924373"/>
+      <w:bookmarkStart w:id="17" w:name="_Toc509924373"/>
       <w:r>
         <w:t>Level 2</w:t>
       </w:r>
-      <w:bookmarkEnd w:id="18"/>
+      <w:bookmarkEnd w:id="17"/>
     </w:p>
     <w:p>
       <w:r>
@@ -1678,7 +1647,7 @@
                     </pic:cNvPicPr>
                   </pic:nvPicPr>
                   <pic:blipFill>
-                    <a:blip r:embed="rId6">
+                    <a:blip r:embed="rId7">
                       <a:extLst>
                         <a:ext uri="{28A0092B-C50C-407E-A947-70E740481C1C}">
                           <a14:useLocalDpi xmlns:a14="http://schemas.microsoft.com/office/drawing/2010/main" val="0"/>
@@ -1719,6 +1688,126 @@
     </w:sectPr>
   </w:body>
 </w:document>
+</file>
+
+<file path=word/numbering.xml><?xml version="1.0" encoding="utf-8"?>
+<w:numbering xmlns:wpc="http://schemas.microsoft.com/office/word/2010/wordprocessingCanvas" xmlns:cx="http://schemas.microsoft.com/office/drawing/2014/chartex" xmlns:cx1="http://schemas.microsoft.com/office/drawing/2015/9/8/chartex" xmlns:cx2="http://schemas.microsoft.com/office/drawing/2015/10/21/chartex" xmlns:cx3="http://schemas.microsoft.com/office/drawing/2016/5/9/chartex" xmlns:cx4="http://schemas.microsoft.com/office/drawing/2016/5/10/chartex" xmlns:cx5="http://schemas.microsoft.com/office/drawing/2016/5/11/chartex" xmlns:cx6="http://schemas.microsoft.com/office/drawing/2016/5/12/chartex" xmlns:cx7="http://schemas.microsoft.com/office/drawing/2016/5/13/chartex" xmlns:cx8="http://schemas.microsoft.com/office/drawing/2016/5/14/chartex" xmlns:mc="http://schemas.openxmlformats.org/markup-compatibility/2006" xmlns:aink="http://schemas.microsoft.com/office/drawing/2016/ink" xmlns:am3d="http://schemas.microsoft.com/office/drawing/2017/model3d" xmlns:o="urn:schemas-microsoft-com:office:office" xmlns:r="http://schemas.openxmlformats.org/officeDocument/2006/relationships" xmlns:m="http://schemas.openxmlformats.org/officeDocument/2006/math" xmlns:v="urn:schemas-microsoft-com:vml" xmlns:wp14="http://schemas.microsoft.com/office/word/2010/wordprocessingDrawing" xmlns:wp="http://schemas.openxmlformats.org/drawingml/2006/wordprocessingDrawing" xmlns:w10="urn:schemas-microsoft-com:office:word" xmlns:w="http://schemas.openxmlformats.org/wordprocessingml/2006/main" xmlns:w14="http://schemas.microsoft.com/office/word/2010/wordml" xmlns:w15="http://schemas.microsoft.com/office/word/2012/wordml" xmlns:w16cid="http://schemas.microsoft.com/office/word/2016/wordml/cid" xmlns:w16se="http://schemas.microsoft.com/office/word/2015/wordml/symex" xmlns:wpg="http://schemas.microsoft.com/office/word/2010/wordprocessingGroup" xmlns:wpi="http://schemas.microsoft.com/office/word/2010/wordprocessingInk" xmlns:wne="http://schemas.microsoft.com/office/word/2006/wordml" xmlns:wps="http://schemas.microsoft.com/office/word/2010/wordprocessingShape" mc:Ignorable="w14 w15 w16se w16cid wp14">
+  <w:abstractNum w:abstractNumId="0" w15:restartNumberingAfterBreak="0">
+    <w:nsid w:val="1BE42FF3"/>
+    <w:multiLevelType w:val="hybridMultilevel"/>
+    <w:tmpl w:val="FE30102E"/>
+    <w:lvl w:ilvl="0" w:tplc="149616E6">
+      <w:numFmt w:val="bullet"/>
+      <w:lvlText w:val="-"/>
+      <w:lvlJc w:val="left"/>
+      <w:pPr>
+        <w:ind w:left="720" w:hanging="360"/>
+      </w:pPr>
+      <w:rPr>
+        <w:rFonts w:ascii="Calibri" w:eastAsiaTheme="minorHAnsi" w:hAnsi="Calibri" w:cs="Calibri" w:hint="default"/>
+      </w:rPr>
+    </w:lvl>
+    <w:lvl w:ilvl="1" w:tplc="04130003" w:tentative="1">
+      <w:start w:val="1"/>
+      <w:numFmt w:val="bullet"/>
+      <w:lvlText w:val="o"/>
+      <w:lvlJc w:val="left"/>
+      <w:pPr>
+        <w:ind w:left="1440" w:hanging="360"/>
+      </w:pPr>
+      <w:rPr>
+        <w:rFonts w:ascii="Courier New" w:hAnsi="Courier New" w:cs="Courier New" w:hint="default"/>
+      </w:rPr>
+    </w:lvl>
+    <w:lvl w:ilvl="2" w:tplc="04130005" w:tentative="1">
+      <w:start w:val="1"/>
+      <w:numFmt w:val="bullet"/>
+      <w:lvlText w:val=""/>
+      <w:lvlJc w:val="left"/>
+      <w:pPr>
+        <w:ind w:left="2160" w:hanging="360"/>
+      </w:pPr>
+      <w:rPr>
+        <w:rFonts w:ascii="Wingdings" w:hAnsi="Wingdings" w:hint="default"/>
+      </w:rPr>
+    </w:lvl>
+    <w:lvl w:ilvl="3" w:tplc="04130001" w:tentative="1">
+      <w:start w:val="1"/>
+      <w:numFmt w:val="bullet"/>
+      <w:lvlText w:val=""/>
+      <w:lvlJc w:val="left"/>
+      <w:pPr>
+        <w:ind w:left="2880" w:hanging="360"/>
+      </w:pPr>
+      <w:rPr>
+        <w:rFonts w:ascii="Symbol" w:hAnsi="Symbol" w:hint="default"/>
+      </w:rPr>
+    </w:lvl>
+    <w:lvl w:ilvl="4" w:tplc="04130003" w:tentative="1">
+      <w:start w:val="1"/>
+      <w:numFmt w:val="bullet"/>
+      <w:lvlText w:val="o"/>
+      <w:lvlJc w:val="left"/>
+      <w:pPr>
+        <w:ind w:left="3600" w:hanging="360"/>
+      </w:pPr>
+      <w:rPr>
+        <w:rFonts w:ascii="Courier New" w:hAnsi="Courier New" w:cs="Courier New" w:hint="default"/>
+      </w:rPr>
+    </w:lvl>
+    <w:lvl w:ilvl="5" w:tplc="04130005" w:tentative="1">
+      <w:start w:val="1"/>
+      <w:numFmt w:val="bullet"/>
+      <w:lvlText w:val=""/>
+      <w:lvlJc w:val="left"/>
+      <w:pPr>
+        <w:ind w:left="4320" w:hanging="360"/>
+      </w:pPr>
+      <w:rPr>
+        <w:rFonts w:ascii="Wingdings" w:hAnsi="Wingdings" w:hint="default"/>
+      </w:rPr>
+    </w:lvl>
+    <w:lvl w:ilvl="6" w:tplc="04130001" w:tentative="1">
+      <w:start w:val="1"/>
+      <w:numFmt w:val="bullet"/>
+      <w:lvlText w:val=""/>
+      <w:lvlJc w:val="left"/>
+      <w:pPr>
+        <w:ind w:left="5040" w:hanging="360"/>
+      </w:pPr>
+      <w:rPr>
+        <w:rFonts w:ascii="Symbol" w:hAnsi="Symbol" w:hint="default"/>
+      </w:rPr>
+    </w:lvl>
+    <w:lvl w:ilvl="7" w:tplc="04130003" w:tentative="1">
+      <w:start w:val="1"/>
+      <w:numFmt w:val="bullet"/>
+      <w:lvlText w:val="o"/>
+      <w:lvlJc w:val="left"/>
+      <w:pPr>
+        <w:ind w:left="5760" w:hanging="360"/>
+      </w:pPr>
+      <w:rPr>
+        <w:rFonts w:ascii="Courier New" w:hAnsi="Courier New" w:cs="Courier New" w:hint="default"/>
+      </w:rPr>
+    </w:lvl>
+    <w:lvl w:ilvl="8" w:tplc="04130005" w:tentative="1">
+      <w:start w:val="1"/>
+      <w:numFmt w:val="bullet"/>
+      <w:lvlText w:val=""/>
+      <w:lvlJc w:val="left"/>
+      <w:pPr>
+        <w:ind w:left="6480" w:hanging="360"/>
+      </w:pPr>
+      <w:rPr>
+        <w:rFonts w:ascii="Wingdings" w:hAnsi="Wingdings" w:hint="default"/>
+      </w:rPr>
+    </w:lvl>
+  </w:abstractNum>
+  <w:num w:numId="1">
+    <w:abstractNumId w:val="0"/>
+  </w:num>
+</w:numbering>
 </file>
 
 <file path=word/styles.xml><?xml version="1.0" encoding="utf-8"?>
@@ -1844,6 +1933,7 @@
     <w:lsdException w:name="HTML Sample" w:semiHidden="1" w:unhideWhenUsed="1"/>
     <w:lsdException w:name="HTML Typewriter" w:semiHidden="1" w:unhideWhenUsed="1"/>
     <w:lsdException w:name="HTML Variable" w:semiHidden="1" w:unhideWhenUsed="1"/>
+    <w:lsdException w:name="Normal Table" w:semiHidden="1" w:unhideWhenUsed="1"/>
     <w:lsdException w:name="annotation subject" w:semiHidden="1" w:unhideWhenUsed="1"/>
     <w:lsdException w:name="No List" w:semiHidden="1" w:unhideWhenUsed="1"/>
     <w:lsdException w:name="Outline List 1" w:semiHidden="1" w:unhideWhenUsed="1"/>
@@ -1887,8 +1977,10 @@
     <w:lsdException w:name="Table Elegant" w:semiHidden="1" w:unhideWhenUsed="1"/>
     <w:lsdException w:name="Table Professional" w:semiHidden="1" w:unhideWhenUsed="1"/>
     <w:lsdException w:name="Table Subtle 1" w:semiHidden="1" w:unhideWhenUsed="1"/>
+    <w:lsdException w:name="Table Subtle 2" w:semiHidden="1" w:unhideWhenUsed="1"/>
     <w:lsdException w:name="Table Web 1" w:semiHidden="1" w:unhideWhenUsed="1"/>
     <w:lsdException w:name="Table Web 2" w:semiHidden="1" w:unhideWhenUsed="1"/>
+    <w:lsdException w:name="Table Web 3" w:semiHidden="1" w:unhideWhenUsed="1"/>
     <w:lsdException w:name="Balloon Text" w:semiHidden="1" w:unhideWhenUsed="1"/>
     <w:lsdException w:name="Table Grid" w:uiPriority="39"/>
     <w:lsdException w:name="Table Theme" w:semiHidden="1" w:unhideWhenUsed="1"/>
@@ -2381,537 +2473,18 @@
       <w:lang w:eastAsia="nl-NL"/>
     </w:rPr>
   </w:style>
-</w:styles>
-</file>
-
-<file path=word/glossary/document.xml><?xml version="1.0" encoding="utf-8"?>
-<w:glossaryDocument xmlns:wpc="http://schemas.microsoft.com/office/word/2010/wordprocessingCanvas" xmlns:cx="http://schemas.microsoft.com/office/drawing/2014/chartex" xmlns:cx1="http://schemas.microsoft.com/office/drawing/2015/9/8/chartex" xmlns:cx2="http://schemas.microsoft.com/office/drawing/2015/10/21/chartex" xmlns:cx3="http://schemas.microsoft.com/office/drawing/2016/5/9/chartex" xmlns:cx4="http://schemas.microsoft.com/office/drawing/2016/5/10/chartex" xmlns:cx5="http://schemas.microsoft.com/office/drawing/2016/5/11/chartex" xmlns:cx6="http://schemas.microsoft.com/office/drawing/2016/5/12/chartex" xmlns:cx7="http://schemas.microsoft.com/office/drawing/2016/5/13/chartex" xmlns:cx8="http://schemas.microsoft.com/office/drawing/2016/5/14/chartex" xmlns:mc="http://schemas.openxmlformats.org/markup-compatibility/2006" xmlns:aink="http://schemas.microsoft.com/office/drawing/2016/ink" xmlns:am3d="http://schemas.microsoft.com/office/drawing/2017/model3d" xmlns:o="urn:schemas-microsoft-com:office:office" xmlns:r="http://schemas.openxmlformats.org/officeDocument/2006/relationships" xmlns:m="http://schemas.openxmlformats.org/officeDocument/2006/math" xmlns:v="urn:schemas-microsoft-com:vml" xmlns:wp14="http://schemas.microsoft.com/office/word/2010/wordprocessingDrawing" xmlns:wp="http://schemas.openxmlformats.org/drawingml/2006/wordprocessingDrawing" xmlns:w10="urn:schemas-microsoft-com:office:word" xmlns:w="http://schemas.openxmlformats.org/wordprocessingml/2006/main" xmlns:w14="http://schemas.microsoft.com/office/word/2010/wordml" xmlns:w15="http://schemas.microsoft.com/office/word/2012/wordml" xmlns:w16cid="http://schemas.microsoft.com/office/word/2016/wordml/cid" xmlns:w16se="http://schemas.microsoft.com/office/word/2015/wordml/symex" xmlns:wpg="http://schemas.microsoft.com/office/word/2010/wordprocessingGroup" xmlns:wpi="http://schemas.microsoft.com/office/word/2010/wordprocessingInk" xmlns:wne="http://schemas.microsoft.com/office/word/2006/wordml" xmlns:wps="http://schemas.microsoft.com/office/word/2010/wordprocessingShape" mc:Ignorable="w14 w15 w16se w16cid wp14"/>
-</file>
-
-<file path=word/glossary/fontTable.xml><?xml version="1.0" encoding="utf-8"?>
-<w:fonts xmlns:mc="http://schemas.openxmlformats.org/markup-compatibility/2006" xmlns:r="http://schemas.openxmlformats.org/officeDocument/2006/relationships" xmlns:w="http://schemas.openxmlformats.org/wordprocessingml/2006/main" xmlns:w14="http://schemas.microsoft.com/office/word/2010/wordml" xmlns:w15="http://schemas.microsoft.com/office/word/2012/wordml" xmlns:w16cid="http://schemas.microsoft.com/office/word/2016/wordml/cid" xmlns:w16se="http://schemas.microsoft.com/office/word/2015/wordml/symex" mc:Ignorable="w14 w15 w16se w16cid">
-  <w:font w:name="Calibri">
-    <w:panose1 w:val="020F0502020204030204"/>
-    <w:charset w:val="00"/>
-    <w:family w:val="swiss"/>
-    <w:pitch w:val="variable"/>
-    <w:sig w:usb0="E0002AFF" w:usb1="4000ACFF" w:usb2="00000001" w:usb3="00000000" w:csb0="000001FF" w:csb1="00000000"/>
-  </w:font>
-  <w:font w:name="Times New Roman">
-    <w:panose1 w:val="02020603050405020304"/>
-    <w:charset w:val="00"/>
-    <w:family w:val="roman"/>
-    <w:pitch w:val="variable"/>
-    <w:sig w:usb0="E0002AFF" w:usb1="C0007841" w:usb2="00000009" w:usb3="00000000" w:csb0="000001FF" w:csb1="00000000"/>
-  </w:font>
-  <w:font w:name="Calibri Light">
-    <w:panose1 w:val="020F0302020204030204"/>
-    <w:charset w:val="00"/>
-    <w:family w:val="swiss"/>
-    <w:pitch w:val="variable"/>
-    <w:sig w:usb0="A0002AEF" w:usb1="4000207B" w:usb2="00000000" w:usb3="00000000" w:csb0="000001FF" w:csb1="00000000"/>
-  </w:font>
-</w:fonts>
-</file>
-
-<file path=word/glossary/settings.xml><?xml version="1.0" encoding="utf-8"?>
-<w:settings xmlns:mc="http://schemas.openxmlformats.org/markup-compatibility/2006" xmlns:o="urn:schemas-microsoft-com:office:office" xmlns:r="http://schemas.openxmlformats.org/officeDocument/2006/relationships" xmlns:m="http://schemas.openxmlformats.org/officeDocument/2006/math" xmlns:v="urn:schemas-microsoft-com:vml" xmlns:w10="urn:schemas-microsoft-com:office:word" xmlns:w="http://schemas.openxmlformats.org/wordprocessingml/2006/main" xmlns:w14="http://schemas.microsoft.com/office/word/2010/wordml" xmlns:w15="http://schemas.microsoft.com/office/word/2012/wordml" xmlns:w16cid="http://schemas.microsoft.com/office/word/2016/wordml/cid" xmlns:w16se="http://schemas.microsoft.com/office/word/2015/wordml/symex" xmlns:sl="http://schemas.openxmlformats.org/schemaLibrary/2006/main" mc:Ignorable="w14 w15 w16se w16cid">
-  <w:view w:val="normal"/>
-  <w:defaultTabStop w:val="708"/>
-  <w:hyphenationZone w:val="425"/>
-  <w:characterSpacingControl w:val="doNotCompress"/>
-  <w:compat>
-    <w:useFELayout/>
-    <w:compatSetting w:name="compatibilityMode" w:uri="http://schemas.microsoft.com/office/word" w:val="15"/>
-    <w:compatSetting w:name="overrideTableStyleFontSizeAndJustification" w:uri="http://schemas.microsoft.com/office/word" w:val="1"/>
-    <w:compatSetting w:name="enableOpenTypeFeatures" w:uri="http://schemas.microsoft.com/office/word" w:val="1"/>
-    <w:compatSetting w:name="doNotFlipMirrorIndents" w:uri="http://schemas.microsoft.com/office/word" w:val="1"/>
-    <w:compatSetting w:name="differentiateMultirowTableHeaders" w:uri="http://schemas.microsoft.com/office/word" w:val="1"/>
-    <w:compatSetting w:name="useWord2013TrackBottomHyphenation" w:uri="http://schemas.microsoft.com/office/word" w:val="0"/>
-  </w:compat>
-  <w:rsids>
-    <w:rsidRoot w:val="00AD421D"/>
-    <w:rsid w:val="00AD421D"/>
-    <w:rsid w:val="00AE3BDE"/>
-  </w:rsids>
-  <m:mathPr>
-    <m:mathFont m:val="Cambria Math"/>
-    <m:brkBin m:val="before"/>
-    <m:brkBinSub m:val="--"/>
-    <m:smallFrac m:val="0"/>
-    <m:dispDef/>
-    <m:lMargin m:val="0"/>
-    <m:rMargin m:val="0"/>
-    <m:defJc m:val="centerGroup"/>
-    <m:wrapIndent m:val="1440"/>
-    <m:intLim m:val="subSup"/>
-    <m:naryLim m:val="undOvr"/>
-  </m:mathPr>
-  <w:themeFontLang w:val="nl-NL"/>
-  <w:clrSchemeMapping w:bg1="light1" w:t1="dark1" w:bg2="light2" w:t2="dark2" w:accent1="accent1" w:accent2="accent2" w:accent3="accent3" w:accent4="accent4" w:accent5="accent5" w:accent6="accent6" w:hyperlink="hyperlink" w:followedHyperlink="followedHyperlink"/>
-  <w:decimalSymbol w:val=","/>
-  <w:listSeparator w:val=";"/>
-  <w15:chartTrackingRefBased/>
-</w:settings>
-</file>
-
-<file path=word/glossary/styles.xml><?xml version="1.0" encoding="utf-8"?>
-<w:styles xmlns:mc="http://schemas.openxmlformats.org/markup-compatibility/2006" xmlns:r="http://schemas.openxmlformats.org/officeDocument/2006/relationships" xmlns:w="http://schemas.openxmlformats.org/wordprocessingml/2006/main" xmlns:w14="http://schemas.microsoft.com/office/word/2010/wordml" xmlns:w15="http://schemas.microsoft.com/office/word/2012/wordml" xmlns:w16cid="http://schemas.microsoft.com/office/word/2016/wordml/cid" xmlns:w16se="http://schemas.microsoft.com/office/word/2015/wordml/symex" mc:Ignorable="w14 w15 w16se w16cid">
-  <w:docDefaults>
-    <w:rPrDefault>
-      <w:rPr>
-        <w:rFonts w:asciiTheme="minorHAnsi" w:eastAsiaTheme="minorEastAsia" w:hAnsiTheme="minorHAnsi" w:cstheme="minorBidi"/>
-        <w:sz w:val="22"/>
-        <w:szCs w:val="22"/>
-        <w:lang w:val="nl-NL" w:eastAsia="nl-NL" w:bidi="ar-SA"/>
-      </w:rPr>
-    </w:rPrDefault>
-    <w:pPrDefault>
-      <w:pPr>
-        <w:spacing w:after="160" w:line="259" w:lineRule="auto"/>
-      </w:pPr>
-    </w:pPrDefault>
-  </w:docDefaults>
-  <w:latentStyles w:defLockedState="0" w:defUIPriority="99" w:defSemiHidden="0" w:defUnhideWhenUsed="0" w:defQFormat="0" w:count="375">
-    <w:lsdException w:name="Normal" w:uiPriority="0" w:qFormat="1"/>
-    <w:lsdException w:name="heading 1" w:uiPriority="9" w:qFormat="1"/>
-    <w:lsdException w:name="heading 2" w:semiHidden="1" w:uiPriority="9" w:unhideWhenUsed="1" w:qFormat="1"/>
-    <w:lsdException w:name="heading 3" w:semiHidden="1" w:uiPriority="9" w:unhideWhenUsed="1" w:qFormat="1"/>
-    <w:lsdException w:name="heading 4" w:semiHidden="1" w:uiPriority="9" w:unhideWhenUsed="1" w:qFormat="1"/>
-    <w:lsdException w:name="heading 5" w:semiHidden="1" w:uiPriority="9" w:unhideWhenUsed="1" w:qFormat="1"/>
-    <w:lsdException w:name="heading 6" w:semiHidden="1" w:uiPriority="9" w:unhideWhenUsed="1" w:qFormat="1"/>
-    <w:lsdException w:name="heading 7" w:semiHidden="1" w:uiPriority="9" w:unhideWhenUsed="1" w:qFormat="1"/>
-    <w:lsdException w:name="heading 8" w:semiHidden="1" w:uiPriority="9" w:unhideWhenUsed="1" w:qFormat="1"/>
-    <w:lsdException w:name="heading 9" w:semiHidden="1" w:uiPriority="9" w:unhideWhenUsed="1" w:qFormat="1"/>
-    <w:lsdException w:name="index 1" w:semiHidden="1" w:unhideWhenUsed="1"/>
-    <w:lsdException w:name="index 2" w:semiHidden="1" w:unhideWhenUsed="1"/>
-    <w:lsdException w:name="index 3" w:semiHidden="1" w:unhideWhenUsed="1"/>
-    <w:lsdException w:name="index 4" w:semiHidden="1" w:unhideWhenUsed="1"/>
-    <w:lsdException w:name="index 5" w:semiHidden="1" w:unhideWhenUsed="1"/>
-    <w:lsdException w:name="index 6" w:semiHidden="1" w:unhideWhenUsed="1"/>
-    <w:lsdException w:name="index 7" w:semiHidden="1" w:unhideWhenUsed="1"/>
-    <w:lsdException w:name="index 8" w:semiHidden="1" w:unhideWhenUsed="1"/>
-    <w:lsdException w:name="index 9" w:semiHidden="1" w:unhideWhenUsed="1"/>
-    <w:lsdException w:name="toc 1" w:semiHidden="1" w:uiPriority="39" w:unhideWhenUsed="1"/>
-    <w:lsdException w:name="toc 2" w:semiHidden="1" w:uiPriority="39" w:unhideWhenUsed="1"/>
-    <w:lsdException w:name="toc 3" w:semiHidden="1" w:uiPriority="39" w:unhideWhenUsed="1"/>
-    <w:lsdException w:name="toc 4" w:semiHidden="1" w:uiPriority="39" w:unhideWhenUsed="1"/>
-    <w:lsdException w:name="toc 5" w:semiHidden="1" w:uiPriority="39" w:unhideWhenUsed="1"/>
-    <w:lsdException w:name="toc 6" w:semiHidden="1" w:uiPriority="39" w:unhideWhenUsed="1"/>
-    <w:lsdException w:name="toc 7" w:semiHidden="1" w:uiPriority="39" w:unhideWhenUsed="1"/>
-    <w:lsdException w:name="toc 8" w:semiHidden="1" w:uiPriority="39" w:unhideWhenUsed="1"/>
-    <w:lsdException w:name="toc 9" w:semiHidden="1" w:uiPriority="39" w:unhideWhenUsed="1"/>
-    <w:lsdException w:name="Normal Indent" w:semiHidden="1" w:unhideWhenUsed="1"/>
-    <w:lsdException w:name="footnote text" w:semiHidden="1" w:unhideWhenUsed="1"/>
-    <w:lsdException w:name="annotation text" w:semiHidden="1" w:unhideWhenUsed="1"/>
-    <w:lsdException w:name="header" w:semiHidden="1" w:unhideWhenUsed="1"/>
-    <w:lsdException w:name="footer" w:semiHidden="1" w:unhideWhenUsed="1"/>
-    <w:lsdException w:name="index heading" w:semiHidden="1" w:unhideWhenUsed="1"/>
-    <w:lsdException w:name="caption" w:semiHidden="1" w:uiPriority="35" w:unhideWhenUsed="1" w:qFormat="1"/>
-    <w:lsdException w:name="table of figures" w:semiHidden="1" w:unhideWhenUsed="1"/>
-    <w:lsdException w:name="envelope address" w:semiHidden="1" w:unhideWhenUsed="1"/>
-    <w:lsdException w:name="envelope return" w:semiHidden="1" w:unhideWhenUsed="1"/>
-    <w:lsdException w:name="footnote reference" w:semiHidden="1" w:unhideWhenUsed="1"/>
-    <w:lsdException w:name="annotation reference" w:semiHidden="1" w:unhideWhenUsed="1"/>
-    <w:lsdException w:name="line number" w:semiHidden="1" w:unhideWhenUsed="1"/>
-    <w:lsdException w:name="page number" w:semiHidden="1" w:unhideWhenUsed="1"/>
-    <w:lsdException w:name="endnote reference" w:semiHidden="1" w:unhideWhenUsed="1"/>
-    <w:lsdException w:name="endnote text" w:semiHidden="1" w:unhideWhenUsed="1"/>
-    <w:lsdException w:name="table of authorities" w:semiHidden="1" w:unhideWhenUsed="1"/>
-    <w:lsdException w:name="macro" w:semiHidden="1" w:unhideWhenUsed="1"/>
-    <w:lsdException w:name="toa heading" w:semiHidden="1" w:unhideWhenUsed="1"/>
-    <w:lsdException w:name="List" w:semiHidden="1" w:unhideWhenUsed="1"/>
-    <w:lsdException w:name="List Bullet" w:semiHidden="1" w:unhideWhenUsed="1"/>
-    <w:lsdException w:name="List Number" w:semiHidden="1" w:unhideWhenUsed="1"/>
-    <w:lsdException w:name="List 2" w:semiHidden="1" w:unhideWhenUsed="1"/>
-    <w:lsdException w:name="List 3" w:semiHidden="1" w:unhideWhenUsed="1"/>
-    <w:lsdException w:name="List 4" w:semiHidden="1" w:unhideWhenUsed="1"/>
-    <w:lsdException w:name="List 5" w:semiHidden="1" w:unhideWhenUsed="1"/>
-    <w:lsdException w:name="List Bullet 2" w:semiHidden="1" w:unhideWhenUsed="1"/>
-    <w:lsdException w:name="List Bullet 3" w:semiHidden="1" w:unhideWhenUsed="1"/>
-    <w:lsdException w:name="List Bullet 4" w:semiHidden="1" w:unhideWhenUsed="1"/>
-    <w:lsdException w:name="List Bullet 5" w:semiHidden="1" w:unhideWhenUsed="1"/>
-    <w:lsdException w:name="List Number 2" w:semiHidden="1" w:unhideWhenUsed="1"/>
-    <w:lsdException w:name="List Number 3" w:semiHidden="1" w:unhideWhenUsed="1"/>
-    <w:lsdException w:name="List Number 4" w:semiHidden="1" w:unhideWhenUsed="1"/>
-    <w:lsdException w:name="List Number 5" w:semiHidden="1" w:unhideWhenUsed="1"/>
-    <w:lsdException w:name="Title" w:uiPriority="10" w:qFormat="1"/>
-    <w:lsdException w:name="Closing" w:semiHidden="1" w:unhideWhenUsed="1"/>
-    <w:lsdException w:name="Signature" w:semiHidden="1" w:unhideWhenUsed="1"/>
-    <w:lsdException w:name="Default Paragraph Font" w:semiHidden="1" w:uiPriority="1" w:unhideWhenUsed="1"/>
-    <w:lsdException w:name="Body Text" w:semiHidden="1" w:unhideWhenUsed="1"/>
-    <w:lsdException w:name="Body Text Indent" w:semiHidden="1" w:unhideWhenUsed="1"/>
-    <w:lsdException w:name="List Continue" w:semiHidden="1" w:unhideWhenUsed="1"/>
-    <w:lsdException w:name="List Continue 2" w:semiHidden="1" w:unhideWhenUsed="1"/>
-    <w:lsdException w:name="List Continue 3" w:semiHidden="1" w:unhideWhenUsed="1"/>
-    <w:lsdException w:name="List Continue 4" w:semiHidden="1" w:unhideWhenUsed="1"/>
-    <w:lsdException w:name="List Continue 5" w:semiHidden="1" w:unhideWhenUsed="1"/>
-    <w:lsdException w:name="Message Header" w:semiHidden="1" w:unhideWhenUsed="1"/>
-    <w:lsdException w:name="Subtitle" w:uiPriority="11" w:qFormat="1"/>
-    <w:lsdException w:name="Salutation" w:semiHidden="1" w:unhideWhenUsed="1"/>
-    <w:lsdException w:name="Date" w:semiHidden="1" w:unhideWhenUsed="1"/>
-    <w:lsdException w:name="Body Text First Indent" w:semiHidden="1" w:unhideWhenUsed="1"/>
-    <w:lsdException w:name="Body Text First Indent 2" w:semiHidden="1" w:unhideWhenUsed="1"/>
-    <w:lsdException w:name="Note Heading" w:semiHidden="1" w:unhideWhenUsed="1"/>
-    <w:lsdException w:name="Body Text 2" w:semiHidden="1" w:unhideWhenUsed="1"/>
-    <w:lsdException w:name="Body Text 3" w:semiHidden="1" w:unhideWhenUsed="1"/>
-    <w:lsdException w:name="Body Text Indent 2" w:semiHidden="1" w:unhideWhenUsed="1"/>
-    <w:lsdException w:name="Body Text Indent 3" w:semiHidden="1" w:unhideWhenUsed="1"/>
-    <w:lsdException w:name="Block Text" w:semiHidden="1" w:unhideWhenUsed="1"/>
-    <w:lsdException w:name="Hyperlink" w:semiHidden="1" w:unhideWhenUsed="1"/>
-    <w:lsdException w:name="FollowedHyperlink" w:semiHidden="1" w:unhideWhenUsed="1"/>
-    <w:lsdException w:name="Strong" w:uiPriority="22" w:qFormat="1"/>
-    <w:lsdException w:name="Emphasis" w:uiPriority="20" w:qFormat="1"/>
-    <w:lsdException w:name="Document Map" w:semiHidden="1" w:unhideWhenUsed="1"/>
-    <w:lsdException w:name="Plain Text" w:semiHidden="1" w:unhideWhenUsed="1"/>
-    <w:lsdException w:name="E-mail Signature" w:semiHidden="1" w:unhideWhenUsed="1"/>
-    <w:lsdException w:name="HTML Top of Form" w:semiHidden="1" w:unhideWhenUsed="1"/>
-    <w:lsdException w:name="HTML Bottom of Form" w:semiHidden="1" w:unhideWhenUsed="1"/>
-    <w:lsdException w:name="Normal (Web)" w:semiHidden="1" w:unhideWhenUsed="1"/>
-    <w:lsdException w:name="HTML Acronym" w:semiHidden="1" w:unhideWhenUsed="1"/>
-    <w:lsdException w:name="HTML Address" w:semiHidden="1" w:unhideWhenUsed="1"/>
-    <w:lsdException w:name="HTML Cite" w:semiHidden="1" w:unhideWhenUsed="1"/>
-    <w:lsdException w:name="HTML Code" w:semiHidden="1" w:unhideWhenUsed="1"/>
-    <w:lsdException w:name="HTML Definition" w:semiHidden="1" w:unhideWhenUsed="1"/>
-    <w:lsdException w:name="HTML Keyboard" w:semiHidden="1" w:unhideWhenUsed="1"/>
-    <w:lsdException w:name="HTML Preformatted" w:semiHidden="1" w:unhideWhenUsed="1"/>
-    <w:lsdException w:name="HTML Sample" w:semiHidden="1" w:unhideWhenUsed="1"/>
-    <w:lsdException w:name="HTML Typewriter" w:semiHidden="1" w:unhideWhenUsed="1"/>
-    <w:lsdException w:name="HTML Variable" w:semiHidden="1" w:unhideWhenUsed="1"/>
-    <w:lsdException w:name="Normal Table" w:semiHidden="1" w:unhideWhenUsed="1"/>
-    <w:lsdException w:name="annotation subject" w:semiHidden="1" w:unhideWhenUsed="1"/>
-    <w:lsdException w:name="No List" w:semiHidden="1" w:unhideWhenUsed="1"/>
-    <w:lsdException w:name="Outline List 1" w:semiHidden="1" w:unhideWhenUsed="1"/>
-    <w:lsdException w:name="Outline List 2" w:semiHidden="1" w:unhideWhenUsed="1"/>
-    <w:lsdException w:name="Outline List 3" w:semiHidden="1" w:unhideWhenUsed="1"/>
-    <w:lsdException w:name="Table Simple 1" w:semiHidden="1" w:unhideWhenUsed="1"/>
-    <w:lsdException w:name="Table Simple 2" w:semiHidden="1" w:unhideWhenUsed="1"/>
-    <w:lsdException w:name="Table Simple 3" w:semiHidden="1" w:unhideWhenUsed="1"/>
-    <w:lsdException w:name="Table Classic 1" w:semiHidden="1" w:unhideWhenUsed="1"/>
-    <w:lsdException w:name="Table Classic 2" w:semiHidden="1" w:unhideWhenUsed="1"/>
-    <w:lsdException w:name="Table Classic 3" w:semiHidden="1" w:unhideWhenUsed="1"/>
-    <w:lsdException w:name="Table Classic 4" w:semiHidden="1" w:unhideWhenUsed="1"/>
-    <w:lsdException w:name="Table Colorful 1" w:semiHidden="1" w:unhideWhenUsed="1"/>
-    <w:lsdException w:name="Table Colorful 2" w:semiHidden="1" w:unhideWhenUsed="1"/>
-    <w:lsdException w:name="Table Colorful 3" w:semiHidden="1" w:unhideWhenUsed="1"/>
-    <w:lsdException w:name="Table Columns 1" w:semiHidden="1" w:unhideWhenUsed="1"/>
-    <w:lsdException w:name="Table Columns 2" w:semiHidden="1" w:unhideWhenUsed="1"/>
-    <w:lsdException w:name="Table Columns 3" w:semiHidden="1" w:unhideWhenUsed="1"/>
-    <w:lsdException w:name="Table Columns 4" w:semiHidden="1" w:unhideWhenUsed="1"/>
-    <w:lsdException w:name="Table Columns 5" w:semiHidden="1" w:unhideWhenUsed="1"/>
-    <w:lsdException w:name="Table Grid 1" w:semiHidden="1" w:unhideWhenUsed="1"/>
-    <w:lsdException w:name="Table Grid 2" w:semiHidden="1" w:unhideWhenUsed="1"/>
-    <w:lsdException w:name="Table Grid 3" w:semiHidden="1" w:unhideWhenUsed="1"/>
-    <w:lsdException w:name="Table Grid 4" w:semiHidden="1" w:unhideWhenUsed="1"/>
-    <w:lsdException w:name="Table Grid 5" w:semiHidden="1" w:unhideWhenUsed="1"/>
-    <w:lsdException w:name="Table Grid 6" w:semiHidden="1" w:unhideWhenUsed="1"/>
-    <w:lsdException w:name="Table Grid 7" w:semiHidden="1" w:unhideWhenUsed="1"/>
-    <w:lsdException w:name="Table Grid 8" w:semiHidden="1" w:unhideWhenUsed="1"/>
-    <w:lsdException w:name="Table List 1" w:semiHidden="1" w:unhideWhenUsed="1"/>
-    <w:lsdException w:name="Table List 2" w:semiHidden="1" w:unhideWhenUsed="1"/>
-    <w:lsdException w:name="Table List 3" w:semiHidden="1" w:unhideWhenUsed="1"/>
-    <w:lsdException w:name="Table List 4" w:semiHidden="1" w:unhideWhenUsed="1"/>
-    <w:lsdException w:name="Table List 5" w:semiHidden="1" w:unhideWhenUsed="1"/>
-    <w:lsdException w:name="Table List 6" w:semiHidden="1" w:unhideWhenUsed="1"/>
-    <w:lsdException w:name="Table List 7" w:semiHidden="1" w:unhideWhenUsed="1"/>
-    <w:lsdException w:name="Table List 8" w:semiHidden="1" w:unhideWhenUsed="1"/>
-    <w:lsdException w:name="Table 3D effects 1" w:semiHidden="1" w:unhideWhenUsed="1"/>
-    <w:lsdException w:name="Table 3D effects 2" w:semiHidden="1" w:unhideWhenUsed="1"/>
-    <w:lsdException w:name="Table 3D effects 3" w:semiHidden="1" w:unhideWhenUsed="1"/>
-    <w:lsdException w:name="Table Contemporary" w:semiHidden="1" w:unhideWhenUsed="1"/>
-    <w:lsdException w:name="Table Elegant" w:semiHidden="1" w:unhideWhenUsed="1"/>
-    <w:lsdException w:name="Table Professional" w:semiHidden="1" w:unhideWhenUsed="1"/>
-    <w:lsdException w:name="Table Subtle 1" w:semiHidden="1" w:unhideWhenUsed="1"/>
-    <w:lsdException w:name="Table Subtle 2" w:semiHidden="1" w:unhideWhenUsed="1"/>
-    <w:lsdException w:name="Table Web 1" w:semiHidden="1" w:unhideWhenUsed="1"/>
-    <w:lsdException w:name="Table Web 2" w:semiHidden="1" w:unhideWhenUsed="1"/>
-    <w:lsdException w:name="Table Web 3" w:semiHidden="1" w:unhideWhenUsed="1"/>
-    <w:lsdException w:name="Balloon Text" w:semiHidden="1" w:unhideWhenUsed="1"/>
-    <w:lsdException w:name="Table Grid" w:uiPriority="39"/>
-    <w:lsdException w:name="Table Theme" w:semiHidden="1" w:unhideWhenUsed="1"/>
-    <w:lsdException w:name="Placeholder Text" w:semiHidden="1"/>
-    <w:lsdException w:name="No Spacing" w:uiPriority="1" w:qFormat="1"/>
-    <w:lsdException w:name="Light Shading" w:uiPriority="60"/>
-    <w:lsdException w:name="Light List" w:uiPriority="61"/>
-    <w:lsdException w:name="Light Grid" w:uiPriority="62"/>
-    <w:lsdException w:name="Medium Shading 1" w:uiPriority="63"/>
-    <w:lsdException w:name="Medium Shading 2" w:uiPriority="64"/>
-    <w:lsdException w:name="Medium List 1" w:uiPriority="65"/>
-    <w:lsdException w:name="Medium List 2" w:uiPriority="66"/>
-    <w:lsdException w:name="Medium Grid 1" w:uiPriority="67"/>
-    <w:lsdException w:name="Medium Grid 2" w:uiPriority="68"/>
-    <w:lsdException w:name="Medium Grid 3" w:uiPriority="69"/>
-    <w:lsdException w:name="Dark List" w:uiPriority="70"/>
-    <w:lsdException w:name="Colorful Shading" w:uiPriority="71"/>
-    <w:lsdException w:name="Colorful List" w:uiPriority="72"/>
-    <w:lsdException w:name="Colorful Grid" w:uiPriority="73"/>
-    <w:lsdException w:name="Light Shading Accent 1" w:uiPriority="60"/>
-    <w:lsdException w:name="Light List Accent 1" w:uiPriority="61"/>
-    <w:lsdException w:name="Light Grid Accent 1" w:uiPriority="62"/>
-    <w:lsdException w:name="Medium Shading 1 Accent 1" w:uiPriority="63"/>
-    <w:lsdException w:name="Medium Shading 2 Accent 1" w:uiPriority="64"/>
-    <w:lsdException w:name="Medium List 1 Accent 1" w:uiPriority="65"/>
-    <w:lsdException w:name="Revision" w:semiHidden="1"/>
-    <w:lsdException w:name="List Paragraph" w:uiPriority="34" w:qFormat="1"/>
-    <w:lsdException w:name="Quote" w:uiPriority="29" w:qFormat="1"/>
-    <w:lsdException w:name="Intense Quote" w:uiPriority="30" w:qFormat="1"/>
-    <w:lsdException w:name="Medium List 2 Accent 1" w:uiPriority="66"/>
-    <w:lsdException w:name="Medium Grid 1 Accent 1" w:uiPriority="67"/>
-    <w:lsdException w:name="Medium Grid 2 Accent 1" w:uiPriority="68"/>
-    <w:lsdException w:name="Medium Grid 3 Accent 1" w:uiPriority="69"/>
-    <w:lsdException w:name="Dark List Accent 1" w:uiPriority="70"/>
-    <w:lsdException w:name="Colorful Shading Accent 1" w:uiPriority="71"/>
-    <w:lsdException w:name="Colorful List Accent 1" w:uiPriority="72"/>
-    <w:lsdException w:name="Colorful Grid Accent 1" w:uiPriority="73"/>
-    <w:lsdException w:name="Light Shading Accent 2" w:uiPriority="60"/>
-    <w:lsdException w:name="Light List Accent 2" w:uiPriority="61"/>
-    <w:lsdException w:name="Light Grid Accent 2" w:uiPriority="62"/>
-    <w:lsdException w:name="Medium Shading 1 Accent 2" w:uiPriority="63"/>
-    <w:lsdException w:name="Medium Shading 2 Accent 2" w:uiPriority="64"/>
-    <w:lsdException w:name="Medium List 1 Accent 2" w:uiPriority="65"/>
-    <w:lsdException w:name="Medium List 2 Accent 2" w:uiPriority="66"/>
-    <w:lsdException w:name="Medium Grid 1 Accent 2" w:uiPriority="67"/>
-    <w:lsdException w:name="Medium Grid 2 Accent 2" w:uiPriority="68"/>
-    <w:lsdException w:name="Medium Grid 3 Accent 2" w:uiPriority="69"/>
-    <w:lsdException w:name="Dark List Accent 2" w:uiPriority="70"/>
-    <w:lsdException w:name="Colorful Shading Accent 2" w:uiPriority="71"/>
-    <w:lsdException w:name="Colorful List Accent 2" w:uiPriority="72"/>
-    <w:lsdException w:name="Colorful Grid Accent 2" w:uiPriority="73"/>
-    <w:lsdException w:name="Light Shading Accent 3" w:uiPriority="60"/>
-    <w:lsdException w:name="Light List Accent 3" w:uiPriority="61"/>
-    <w:lsdException w:name="Light Grid Accent 3" w:uiPriority="62"/>
-    <w:lsdException w:name="Medium Shading 1 Accent 3" w:uiPriority="63"/>
-    <w:lsdException w:name="Medium Shading 2 Accent 3" w:uiPriority="64"/>
-    <w:lsdException w:name="Medium List 1 Accent 3" w:uiPriority="65"/>
-    <w:lsdException w:name="Medium List 2 Accent 3" w:uiPriority="66"/>
-    <w:lsdException w:name="Medium Grid 1 Accent 3" w:uiPriority="67"/>
-    <w:lsdException w:name="Medium Grid 2 Accent 3" w:uiPriority="68"/>
-    <w:lsdException w:name="Medium Grid 3 Accent 3" w:uiPriority="69"/>
-    <w:lsdException w:name="Dark List Accent 3" w:uiPriority="70"/>
-    <w:lsdException w:name="Colorful Shading Accent 3" w:uiPriority="71"/>
-    <w:lsdException w:name="Colorful List Accent 3" w:uiPriority="72"/>
-    <w:lsdException w:name="Colorful Grid Accent 3" w:uiPriority="73"/>
-    <w:lsdException w:name="Light Shading Accent 4" w:uiPriority="60"/>
-    <w:lsdException w:name="Light List Accent 4" w:uiPriority="61"/>
-    <w:lsdException w:name="Light Grid Accent 4" w:uiPriority="62"/>
-    <w:lsdException w:name="Medium Shading 1 Accent 4" w:uiPriority="63"/>
-    <w:lsdException w:name="Medium Shading 2 Accent 4" w:uiPriority="64"/>
-    <w:lsdException w:name="Medium List 1 Accent 4" w:uiPriority="65"/>
-    <w:lsdException w:name="Medium List 2 Accent 4" w:uiPriority="66"/>
-    <w:lsdException w:name="Medium Grid 1 Accent 4" w:uiPriority="67"/>
-    <w:lsdException w:name="Medium Grid 2 Accent 4" w:uiPriority="68"/>
-    <w:lsdException w:name="Medium Grid 3 Accent 4" w:uiPriority="69"/>
-    <w:lsdException w:name="Dark List Accent 4" w:uiPriority="70"/>
-    <w:lsdException w:name="Colorful Shading Accent 4" w:uiPriority="71"/>
-    <w:lsdException w:name="Colorful List Accent 4" w:uiPriority="72"/>
-    <w:lsdException w:name="Colorful Grid Accent 4" w:uiPriority="73"/>
-    <w:lsdException w:name="Light Shading Accent 5" w:uiPriority="60"/>
-    <w:lsdException w:name="Light List Accent 5" w:uiPriority="61"/>
-    <w:lsdException w:name="Light Grid Accent 5" w:uiPriority="62"/>
-    <w:lsdException w:name="Medium Shading 1 Accent 5" w:uiPriority="63"/>
-    <w:lsdException w:name="Medium Shading 2 Accent 5" w:uiPriority="64"/>
-    <w:lsdException w:name="Medium List 1 Accent 5" w:uiPriority="65"/>
-    <w:lsdException w:name="Medium List 2 Accent 5" w:uiPriority="66"/>
-    <w:lsdException w:name="Medium Grid 1 Accent 5" w:uiPriority="67"/>
-    <w:lsdException w:name="Medium Grid 2 Accent 5" w:uiPriority="68"/>
-    <w:lsdException w:name="Medium Grid 3 Accent 5" w:uiPriority="69"/>
-    <w:lsdException w:name="Dark List Accent 5" w:uiPriority="70"/>
-    <w:lsdException w:name="Colorful Shading Accent 5" w:uiPriority="71"/>
-    <w:lsdException w:name="Colorful List Accent 5" w:uiPriority="72"/>
-    <w:lsdException w:name="Colorful Grid Accent 5" w:uiPriority="73"/>
-    <w:lsdException w:name="Light Shading Accent 6" w:uiPriority="60"/>
-    <w:lsdException w:name="Light List Accent 6" w:uiPriority="61"/>
-    <w:lsdException w:name="Light Grid Accent 6" w:uiPriority="62"/>
-    <w:lsdException w:name="Medium Shading 1 Accent 6" w:uiPriority="63"/>
-    <w:lsdException w:name="Medium Shading 2 Accent 6" w:uiPriority="64"/>
-    <w:lsdException w:name="Medium List 1 Accent 6" w:uiPriority="65"/>
-    <w:lsdException w:name="Medium List 2 Accent 6" w:uiPriority="66"/>
-    <w:lsdException w:name="Medium Grid 1 Accent 6" w:uiPriority="67"/>
-    <w:lsdException w:name="Medium Grid 2 Accent 6" w:uiPriority="68"/>
-    <w:lsdException w:name="Medium Grid 3 Accent 6" w:uiPriority="69"/>
-    <w:lsdException w:name="Dark List Accent 6" w:uiPriority="70"/>
-    <w:lsdException w:name="Colorful Shading Accent 6" w:uiPriority="71"/>
-    <w:lsdException w:name="Colorful List Accent 6" w:uiPriority="72"/>
-    <w:lsdException w:name="Colorful Grid Accent 6" w:uiPriority="73"/>
-    <w:lsdException w:name="Subtle Emphasis" w:uiPriority="19" w:qFormat="1"/>
-    <w:lsdException w:name="Intense Emphasis" w:uiPriority="21" w:qFormat="1"/>
-    <w:lsdException w:name="Subtle Reference" w:uiPriority="31" w:qFormat="1"/>
-    <w:lsdException w:name="Intense Reference" w:uiPriority="32" w:qFormat="1"/>
-    <w:lsdException w:name="Book Title" w:uiPriority="33" w:qFormat="1"/>
-    <w:lsdException w:name="Bibliography" w:semiHidden="1" w:uiPriority="37" w:unhideWhenUsed="1"/>
-    <w:lsdException w:name="TOC Heading" w:semiHidden="1" w:uiPriority="39" w:unhideWhenUsed="1" w:qFormat="1"/>
-    <w:lsdException w:name="Plain Table 1" w:uiPriority="41"/>
-    <w:lsdException w:name="Plain Table 2" w:uiPriority="42"/>
-    <w:lsdException w:name="Plain Table 3" w:uiPriority="43"/>
-    <w:lsdException w:name="Plain Table 4" w:uiPriority="44"/>
-    <w:lsdException w:name="Plain Table 5" w:uiPriority="45"/>
-    <w:lsdException w:name="Grid Table Light" w:uiPriority="40"/>
-    <w:lsdException w:name="Grid Table 1 Light" w:uiPriority="46"/>
-    <w:lsdException w:name="Grid Table 2" w:uiPriority="47"/>
-    <w:lsdException w:name="Grid Table 3" w:uiPriority="48"/>
-    <w:lsdException w:name="Grid Table 4" w:uiPriority="49"/>
-    <w:lsdException w:name="Grid Table 5 Dark" w:uiPriority="50"/>
-    <w:lsdException w:name="Grid Table 6 Colorful" w:uiPriority="51"/>
-    <w:lsdException w:name="Grid Table 7 Colorful" w:uiPriority="52"/>
-    <w:lsdException w:name="Grid Table 1 Light Accent 1" w:uiPriority="46"/>
-    <w:lsdException w:name="Grid Table 2 Accent 1" w:uiPriority="47"/>
-    <w:lsdException w:name="Grid Table 3 Accent 1" w:uiPriority="48"/>
-    <w:lsdException w:name="Grid Table 4 Accent 1" w:uiPriority="49"/>
-    <w:lsdException w:name="Grid Table 5 Dark Accent 1" w:uiPriority="50"/>
-    <w:lsdException w:name="Grid Table 6 Colorful Accent 1" w:uiPriority="51"/>
-    <w:lsdException w:name="Grid Table 7 Colorful Accent 1" w:uiPriority="52"/>
-    <w:lsdException w:name="Grid Table 1 Light Accent 2" w:uiPriority="46"/>
-    <w:lsdException w:name="Grid Table 2 Accent 2" w:uiPriority="47"/>
-    <w:lsdException w:name="Grid Table 3 Accent 2" w:uiPriority="48"/>
-    <w:lsdException w:name="Grid Table 4 Accent 2" w:uiPriority="49"/>
-    <w:lsdException w:name="Grid Table 5 Dark Accent 2" w:uiPriority="50"/>
-    <w:lsdException w:name="Grid Table 6 Colorful Accent 2" w:uiPriority="51"/>
-    <w:lsdException w:name="Grid Table 7 Colorful Accent 2" w:uiPriority="52"/>
-    <w:lsdException w:name="Grid Table 1 Light Accent 3" w:uiPriority="46"/>
-    <w:lsdException w:name="Grid Table 2 Accent 3" w:uiPriority="47"/>
-    <w:lsdException w:name="Grid Table 3 Accent 3" w:uiPriority="48"/>
-    <w:lsdException w:name="Grid Table 4 Accent 3" w:uiPriority="49"/>
-    <w:lsdException w:name="Grid Table 5 Dark Accent 3" w:uiPriority="50"/>
-    <w:lsdException w:name="Grid Table 6 Colorful Accent 3" w:uiPriority="51"/>
-    <w:lsdException w:name="Grid Table 7 Colorful Accent 3" w:uiPriority="52"/>
-    <w:lsdException w:name="Grid Table 1 Light Accent 4" w:uiPriority="46"/>
-    <w:lsdException w:name="Grid Table 2 Accent 4" w:uiPriority="47"/>
-    <w:lsdException w:name="Grid Table 3 Accent 4" w:uiPriority="48"/>
-    <w:lsdException w:name="Grid Table 4 Accent 4" w:uiPriority="49"/>
-    <w:lsdException w:name="Grid Table 5 Dark Accent 4" w:uiPriority="50"/>
-    <w:lsdException w:name="Grid Table 6 Colorful Accent 4" w:uiPriority="51"/>
-    <w:lsdException w:name="Grid Table 7 Colorful Accent 4" w:uiPriority="52"/>
-    <w:lsdException w:name="Grid Table 1 Light Accent 5" w:uiPriority="46"/>
-    <w:lsdException w:name="Grid Table 2 Accent 5" w:uiPriority="47"/>
-    <w:lsdException w:name="Grid Table 3 Accent 5" w:uiPriority="48"/>
-    <w:lsdException w:name="Grid Table 4 Accent 5" w:uiPriority="49"/>
-    <w:lsdException w:name="Grid Table 5 Dark Accent 5" w:uiPriority="50"/>
-    <w:lsdException w:name="Grid Table 6 Colorful Accent 5" w:uiPriority="51"/>
-    <w:lsdException w:name="Grid Table 7 Colorful Accent 5" w:uiPriority="52"/>
-    <w:lsdException w:name="Grid Table 1 Light Accent 6" w:uiPriority="46"/>
-    <w:lsdException w:name="Grid Table 2 Accent 6" w:uiPriority="47"/>
-    <w:lsdException w:name="Grid Table 3 Accent 6" w:uiPriority="48"/>
-    <w:lsdException w:name="Grid Table 4 Accent 6" w:uiPriority="49"/>
-    <w:lsdException w:name="Grid Table 5 Dark Accent 6" w:uiPriority="50"/>
-    <w:lsdException w:name="Grid Table 6 Colorful Accent 6" w:uiPriority="51"/>
-    <w:lsdException w:name="Grid Table 7 Colorful Accent 6" w:uiPriority="52"/>
-    <w:lsdException w:name="List Table 1 Light" w:uiPriority="46"/>
-    <w:lsdException w:name="List Table 2" w:uiPriority="47"/>
-    <w:lsdException w:name="List Table 3" w:uiPriority="48"/>
-    <w:lsdException w:name="List Table 4" w:uiPriority="49"/>
-    <w:lsdException w:name="List Table 5 Dark" w:uiPriority="50"/>
-    <w:lsdException w:name="List Table 6 Colorful" w:uiPriority="51"/>
-    <w:lsdException w:name="List Table 7 Colorful" w:uiPriority="52"/>
-    <w:lsdException w:name="List Table 1 Light Accent 1" w:uiPriority="46"/>
-    <w:lsdException w:name="List Table 2 Accent 1" w:uiPriority="47"/>
-    <w:lsdException w:name="List Table 3 Accent 1" w:uiPriority="48"/>
-    <w:lsdException w:name="List Table 4 Accent 1" w:uiPriority="49"/>
-    <w:lsdException w:name="List Table 5 Dark Accent 1" w:uiPriority="50"/>
-    <w:lsdException w:name="List Table 6 Colorful Accent 1" w:uiPriority="51"/>
-    <w:lsdException w:name="List Table 7 Colorful Accent 1" w:uiPriority="52"/>
-    <w:lsdException w:name="List Table 1 Light Accent 2" w:uiPriority="46"/>
-    <w:lsdException w:name="List Table 2 Accent 2" w:uiPriority="47"/>
-    <w:lsdException w:name="List Table 3 Accent 2" w:uiPriority="48"/>
-    <w:lsdException w:name="List Table 4 Accent 2" w:uiPriority="49"/>
-    <w:lsdException w:name="List Table 5 Dark Accent 2" w:uiPriority="50"/>
-    <w:lsdException w:name="List Table 6 Colorful Accent 2" w:uiPriority="51"/>
-    <w:lsdException w:name="List Table 7 Colorful Accent 2" w:uiPriority="52"/>
-    <w:lsdException w:name="List Table 1 Light Accent 3" w:uiPriority="46"/>
-    <w:lsdException w:name="List Table 2 Accent 3" w:uiPriority="47"/>
-    <w:lsdException w:name="List Table 3 Accent 3" w:uiPriority="48"/>
-    <w:lsdException w:name="List Table 4 Accent 3" w:uiPriority="49"/>
-    <w:lsdException w:name="List Table 5 Dark Accent 3" w:uiPriority="50"/>
-    <w:lsdException w:name="List Table 6 Colorful Accent 3" w:uiPriority="51"/>
-    <w:lsdException w:name="List Table 7 Colorful Accent 3" w:uiPriority="52"/>
-    <w:lsdException w:name="List Table 1 Light Accent 4" w:uiPriority="46"/>
-    <w:lsdException w:name="List Table 2 Accent 4" w:uiPriority="47"/>
-    <w:lsdException w:name="List Table 3 Accent 4" w:uiPriority="48"/>
-    <w:lsdException w:name="List Table 4 Accent 4" w:uiPriority="49"/>
-    <w:lsdException w:name="List Table 5 Dark Accent 4" w:uiPriority="50"/>
-    <w:lsdException w:name="List Table 6 Colorful Accent 4" w:uiPriority="51"/>
-    <w:lsdException w:name="List Table 7 Colorful Accent 4" w:uiPriority="52"/>
-    <w:lsdException w:name="List Table 1 Light Accent 5" w:uiPriority="46"/>
-    <w:lsdException w:name="List Table 2 Accent 5" w:uiPriority="47"/>
-    <w:lsdException w:name="List Table 3 Accent 5" w:uiPriority="48"/>
-    <w:lsdException w:name="List Table 4 Accent 5" w:uiPriority="49"/>
-    <w:lsdException w:name="List Table 5 Dark Accent 5" w:uiPriority="50"/>
-    <w:lsdException w:name="List Table 6 Colorful Accent 5" w:uiPriority="51"/>
-    <w:lsdException w:name="List Table 7 Colorful Accent 5" w:uiPriority="52"/>
-    <w:lsdException w:name="List Table 1 Light Accent 6" w:uiPriority="46"/>
-    <w:lsdException w:name="List Table 2 Accent 6" w:uiPriority="47"/>
-    <w:lsdException w:name="List Table 3 Accent 6" w:uiPriority="48"/>
-    <w:lsdException w:name="List Table 4 Accent 6" w:uiPriority="49"/>
-    <w:lsdException w:name="List Table 5 Dark Accent 6" w:uiPriority="50"/>
-    <w:lsdException w:name="List Table 6 Colorful Accent 6" w:uiPriority="51"/>
-    <w:lsdException w:name="List Table 7 Colorful Accent 6" w:uiPriority="52"/>
-    <w:lsdException w:name="Mention" w:semiHidden="1" w:unhideWhenUsed="1"/>
-    <w:lsdException w:name="Smart Hyperlink" w:semiHidden="1" w:unhideWhenUsed="1"/>
-    <w:lsdException w:name="Hashtag" w:semiHidden="1" w:unhideWhenUsed="1"/>
-    <w:lsdException w:name="Unresolved Mention" w:semiHidden="1" w:unhideWhenUsed="1"/>
-  </w:latentStyles>
-  <w:style w:type="paragraph" w:default="1" w:styleId="Standaard">
-    <w:name w:val="Normal"/>
+  <w:style w:type="paragraph" w:styleId="Lijstalinea">
+    <w:name w:val="List Paragraph"/>
+    <w:basedOn w:val="Standaard"/>
+    <w:uiPriority w:val="34"/>
     <w:qFormat/>
-  </w:style>
-  <w:style w:type="character" w:default="1" w:styleId="Standaardalinea-lettertype">
-    <w:name w:val="Default Paragraph Font"/>
-    <w:uiPriority w:val="1"/>
-    <w:semiHidden/>
-    <w:unhideWhenUsed/>
-  </w:style>
-  <w:style w:type="table" w:default="1" w:styleId="Standaardtabel">
-    <w:name w:val="Normal Table"/>
-    <w:uiPriority w:val="99"/>
-    <w:semiHidden/>
-    <w:unhideWhenUsed/>
-    <w:tblPr>
-      <w:tblInd w:w="0" w:type="dxa"/>
-      <w:tblCellMar>
-        <w:top w:w="0" w:type="dxa"/>
-        <w:left w:w="108" w:type="dxa"/>
-        <w:bottom w:w="0" w:type="dxa"/>
-        <w:right w:w="108" w:type="dxa"/>
-      </w:tblCellMar>
-    </w:tblPr>
-  </w:style>
-  <w:style w:type="numbering" w:default="1" w:styleId="Geenlijst">
-    <w:name w:val="No List"/>
-    <w:uiPriority w:val="99"/>
-    <w:semiHidden/>
-    <w:unhideWhenUsed/>
-  </w:style>
-  <w:style w:type="paragraph" w:customStyle="1" w:styleId="CD7068C25B7C4E3B8FAA982A91F7D3B2">
-    <w:name w:val="CD7068C25B7C4E3B8FAA982A91F7D3B2"/>
-    <w:rsid w:val="00AD421D"/>
-  </w:style>
-  <w:style w:type="paragraph" w:customStyle="1" w:styleId="D208A79799974A5793F160A9C99CE9EC">
-    <w:name w:val="D208A79799974A5793F160A9C99CE9EC"/>
-    <w:rsid w:val="00AD421D"/>
-  </w:style>
-  <w:style w:type="paragraph" w:customStyle="1" w:styleId="25031BAB0D6C43D9B5943CB60373F875">
-    <w:name w:val="25031BAB0D6C43D9B5943CB60373F875"/>
-    <w:rsid w:val="00AD421D"/>
-  </w:style>
-  <w:style w:type="paragraph" w:customStyle="1" w:styleId="DF8DC3B7E1994F7E9A4C8C6B65BED91A">
-    <w:name w:val="DF8DC3B7E1994F7E9A4C8C6B65BED91A"/>
-    <w:rsid w:val="00AD421D"/>
-  </w:style>
-  <w:style w:type="paragraph" w:customStyle="1" w:styleId="60979B52F38B4B608B6AB6C6EB712D50">
-    <w:name w:val="60979B52F38B4B608B6AB6C6EB712D50"/>
-    <w:rsid w:val="00AD421D"/>
-  </w:style>
-  <w:style w:type="paragraph" w:customStyle="1" w:styleId="1F615ED676CA4C48972FEA989DAB8AE5">
-    <w:name w:val="1F615ED676CA4C48972FEA989DAB8AE5"/>
-    <w:rsid w:val="00AD421D"/>
+    <w:rsid w:val="004911A5"/>
+    <w:pPr>
+      <w:ind w:left="720"/>
+      <w:contextualSpacing/>
+    </w:pPr>
   </w:style>
 </w:styles>
-</file>
-
-<file path=word/glossary/webSettings.xml><?xml version="1.0" encoding="utf-8"?>
-<w:webSettings xmlns:mc="http://schemas.openxmlformats.org/markup-compatibility/2006" xmlns:r="http://schemas.openxmlformats.org/officeDocument/2006/relationships" xmlns:w="http://schemas.openxmlformats.org/wordprocessingml/2006/main" xmlns:w14="http://schemas.microsoft.com/office/word/2010/wordml" xmlns:w15="http://schemas.microsoft.com/office/word/2012/wordml" xmlns:w16cid="http://schemas.microsoft.com/office/word/2016/wordml/cid" xmlns:w16se="http://schemas.microsoft.com/office/word/2015/wordml/symex" mc:Ignorable="w14 w15 w16se w16cid">
-  <w:optimizeForBrowser/>
-  <w:allowPNG/>
-</w:webSettings>
 </file>
 
 <file path=word/theme/theme1.xml><?xml version="1.0" encoding="utf-8"?>
@@ -3180,7 +2753,7 @@
 </file>
 
 <file path=customXml/itemProps1.xml><?xml version="1.0" encoding="utf-8"?>
-<ds:datastoreItem xmlns:ds="http://schemas.openxmlformats.org/officeDocument/2006/customXml" ds:itemID="{1EA9AADB-BCAF-4C54-8199-E11EAAEA80D2}">
+<ds:datastoreItem xmlns:ds="http://schemas.openxmlformats.org/officeDocument/2006/customXml" ds:itemID="{30AD9A1A-479D-4787-B86F-905728664C4E}">
   <ds:schemaRefs>
     <ds:schemaRef ds:uri="http://schemas.openxmlformats.org/officeDocument/2006/bibliography"/>
   </ds:schemaRefs>

</xml_diff>

<commit_message>
Functioneel ontwerp veranderd. Level is nu viewport, en missende kopjes ertussen gezet.
</commit_message>
<xml_diff>
--- a/doc/FunctioneelOntwerp.docx
+++ b/doc/FunctioneelOntwerp.docx
@@ -1,6 +1,6 @@
 
 <file path=word/document.xml><?xml version="1.0" encoding="utf-8"?>
-<w:document xmlns:wpc="http://schemas.microsoft.com/office/word/2010/wordprocessingCanvas" xmlns:cx="http://schemas.microsoft.com/office/drawing/2014/chartex" xmlns:cx1="http://schemas.microsoft.com/office/drawing/2015/9/8/chartex" xmlns:cx2="http://schemas.microsoft.com/office/drawing/2015/10/21/chartex" xmlns:cx3="http://schemas.microsoft.com/office/drawing/2016/5/9/chartex" xmlns:cx4="http://schemas.microsoft.com/office/drawing/2016/5/10/chartex" xmlns:cx5="http://schemas.microsoft.com/office/drawing/2016/5/11/chartex" xmlns:cx6="http://schemas.microsoft.com/office/drawing/2016/5/12/chartex" xmlns:cx7="http://schemas.microsoft.com/office/drawing/2016/5/13/chartex" xmlns:cx8="http://schemas.microsoft.com/office/drawing/2016/5/14/chartex" xmlns:mc="http://schemas.openxmlformats.org/markup-compatibility/2006" xmlns:aink="http://schemas.microsoft.com/office/drawing/2016/ink" xmlns:am3d="http://schemas.microsoft.com/office/drawing/2017/model3d" xmlns:o="urn:schemas-microsoft-com:office:office" xmlns:r="http://schemas.openxmlformats.org/officeDocument/2006/relationships" xmlns:m="http://schemas.openxmlformats.org/officeDocument/2006/math" xmlns:v="urn:schemas-microsoft-com:vml" xmlns:wp14="http://schemas.microsoft.com/office/word/2010/wordprocessingDrawing" xmlns:wp="http://schemas.openxmlformats.org/drawingml/2006/wordprocessingDrawing" xmlns:w10="urn:schemas-microsoft-com:office:word" xmlns:w="http://schemas.openxmlformats.org/wordprocessingml/2006/main" xmlns:w14="http://schemas.microsoft.com/office/word/2010/wordml" xmlns:w15="http://schemas.microsoft.com/office/word/2012/wordml" xmlns:w16cid="http://schemas.microsoft.com/office/word/2016/wordml/cid" xmlns:w16se="http://schemas.microsoft.com/office/word/2015/wordml/symex" xmlns:wpg="http://schemas.microsoft.com/office/word/2010/wordprocessingGroup" xmlns:wpi="http://schemas.microsoft.com/office/word/2010/wordprocessingInk" xmlns:wne="http://schemas.microsoft.com/office/word/2006/wordml" xmlns:wps="http://schemas.microsoft.com/office/word/2010/wordprocessingShape" mc:Ignorable="w14 w15 w16se w16cid wp14">
+<w:document xmlns:wpc="http://schemas.microsoft.com/office/word/2010/wordprocessingCanvas" xmlns:mc="http://schemas.openxmlformats.org/markup-compatibility/2006" xmlns:o="urn:schemas-microsoft-com:office:office" xmlns:r="http://schemas.openxmlformats.org/officeDocument/2006/relationships" xmlns:m="http://schemas.openxmlformats.org/officeDocument/2006/math" xmlns:v="urn:schemas-microsoft-com:vml" xmlns:wp14="http://schemas.microsoft.com/office/word/2010/wordprocessingDrawing" xmlns:wp="http://schemas.openxmlformats.org/drawingml/2006/wordprocessingDrawing" xmlns:w10="urn:schemas-microsoft-com:office:word" xmlns:w="http://schemas.openxmlformats.org/wordprocessingml/2006/main" xmlns:w14="http://schemas.microsoft.com/office/word/2010/wordml" xmlns:w15="http://schemas.microsoft.com/office/word/2012/wordml" xmlns:wpg="http://schemas.microsoft.com/office/word/2010/wordprocessingGroup" xmlns:wpi="http://schemas.microsoft.com/office/word/2010/wordprocessingInk" xmlns:wne="http://schemas.microsoft.com/office/word/2006/wordml" xmlns:wps="http://schemas.microsoft.com/office/word/2010/wordprocessingShape" mc:Ignorable="w14 w15 wp14">
   <w:body>
     <w:p>
       <w:pPr>
@@ -1325,7 +1325,63 @@
         <w:rPr>
           <w:lang w:eastAsia="nl-NL"/>
         </w:rPr>
-        <w:t>Het spel speelt zich af in de woestijn. Daarom zie je op de achtergrond zandduinen en grote rotsen. Ook passen de objecten in het thema van de woestijn. Er zijn cactussen en slangen.</w:t>
+        <w:t>Het spel speelt zich af in de woestijn. Daarom zie je op de achtergrond zandduinen en grote rotsen. Ook passen de objecten in het thema van de</w:t>
+      </w:r>
+      <w:r>
+        <w:rPr>
+          <w:lang w:eastAsia="nl-NL"/>
+        </w:rPr>
+        <w:t xml:space="preserve"> woestijn. Er zijn cactussen, </w:t>
+      </w:r>
+      <w:r>
+        <w:rPr>
+          <w:lang w:eastAsia="nl-NL"/>
+        </w:rPr>
+        <w:t>slangen</w:t>
+      </w:r>
+      <w:r>
+        <w:rPr>
+          <w:lang w:eastAsia="nl-NL"/>
+        </w:rPr>
+        <w:t xml:space="preserve"> en touwen</w:t>
+      </w:r>
+      <w:r>
+        <w:rPr>
+          <w:lang w:eastAsia="nl-NL"/>
+        </w:rPr>
+        <w:t>.</w:t>
+      </w:r>
+      <w:r>
+        <w:rPr>
+          <w:lang w:eastAsia="nl-NL"/>
+        </w:rPr>
+        <w:t xml:space="preserve"> </w:t>
+      </w:r>
+    </w:p>
+    <w:p>
+      <w:pPr>
+        <w:rPr>
+          <w:lang w:eastAsia="nl-NL"/>
+        </w:rPr>
+      </w:pPr>
+      <w:r>
+        <w:rPr>
+          <w:lang w:eastAsia="nl-NL"/>
+        </w:rPr>
+        <w:t>Gebaseerd op:</w:t>
+      </w:r>
+    </w:p>
+    <w:p>
+      <w:pPr>
+        <w:rPr>
+          <w:lang w:eastAsia="nl-NL"/>
+        </w:rPr>
+      </w:pPr>
+      <w:r>
+        <w:rPr>
+          <w:lang w:eastAsia="nl-NL"/>
+        </w:rPr>
+        <w:t>Doel:</w:t>
       </w:r>
     </w:p>
     <w:p>
@@ -1441,7 +1497,13 @@
         <w:rPr>
           <w:lang w:eastAsia="nl-NL"/>
         </w:rPr>
-        <w:t>Pijl omhoog: Speler hijst zichzelf omhoog wanneer hij zich op een touw bevindt</w:t>
+        <w:t>Pijl omhoog: Speler hijst zichzelf omhoog wann</w:t>
+      </w:r>
+      <w:r>
+        <w:rPr>
+          <w:lang w:eastAsia="nl-NL"/>
+        </w:rPr>
+        <w:t>eer hij zich op een touw bevindt.</w:t>
       </w:r>
     </w:p>
     <w:p>
@@ -1459,7 +1521,31 @@
         <w:rPr>
           <w:lang w:eastAsia="nl-NL"/>
         </w:rPr>
-        <w:t>Pijl omlaag: Speler hijst zichzelf omlaag wanneer hij zich op een touw bevindt/Speler laat zich van een platform naar beneden vallen</w:t>
+        <w:t>Pijl omlaag: Speler hijst zichzelf omlaag wanne</w:t>
+      </w:r>
+      <w:r>
+        <w:rPr>
+          <w:lang w:eastAsia="nl-NL"/>
+        </w:rPr>
+        <w:t>er hij zich op een touw bevindt, wanneer de speler op een platform staat</w:t>
+      </w:r>
+      <w:r>
+        <w:rPr>
+          <w:lang w:eastAsia="nl-NL"/>
+        </w:rPr>
+        <w:t xml:space="preserve"> laat</w:t>
+      </w:r>
+      <w:r>
+        <w:rPr>
+          <w:lang w:eastAsia="nl-NL"/>
+        </w:rPr>
+        <w:t xml:space="preserve"> hij</w:t>
+      </w:r>
+      <w:r>
+        <w:rPr>
+          <w:lang w:eastAsia="nl-NL"/>
+        </w:rPr>
+        <w:t xml:space="preserve"> zich van een platform naar beneden vallen</w:t>
       </w:r>
     </w:p>
     <w:p>
@@ -1579,11 +1665,9 @@
       <w:pPr>
         <w:pStyle w:val="Kop2"/>
       </w:pPr>
-      <w:bookmarkStart w:id="16" w:name="_Toc509924372"/>
-      <w:r>
-        <w:t>Level 1</w:t>
-      </w:r>
-      <w:bookmarkEnd w:id="16"/>
+      <w:r>
+        <w:t>Viewport 1</w:t>
+      </w:r>
     </w:p>
     <w:p>
       <w:r>
@@ -1607,7 +1691,7 @@
             <v:path o:extrusionok="f" gradientshapeok="t" o:connecttype="rect"/>
             <o:lock v:ext="edit" aspectratio="t"/>
           </v:shapetype>
-          <v:shape id="_x0000_i1025" type="#_x0000_t75" style="width:451.5pt;height:302.25pt">
+          <v:shape id="_x0000_i1025" type="#_x0000_t75" style="width:451.2pt;height:302.4pt">
             <v:imagedata r:id="rId6" o:title="viewport1klaar"/>
           </v:shape>
         </w:pict>
@@ -1617,11 +1701,9 @@
       <w:pPr>
         <w:pStyle w:val="Kop2"/>
       </w:pPr>
-      <w:bookmarkStart w:id="17" w:name="_Toc509924373"/>
-      <w:r>
-        <w:t>Level 2</w:t>
-      </w:r>
-      <w:bookmarkEnd w:id="17"/>
+      <w:r>
+        <w:t>Viewport 2</w:t>
+      </w:r>
     </w:p>
     <w:p>
       <w:r>
@@ -1679,7 +1761,11 @@
         </w:drawing>
       </w:r>
     </w:p>
-    <w:p/>
+    <w:p>
+      <w:r>
+        <w:t xml:space="preserve">De speler begint bij viewport een, en zal zich omhoogwerken naar viewport 2. Om zo uiteindelijk bij de finish aan te komen: De waterput. </w:t>
+      </w:r>
+    </w:p>
     <w:sectPr>
       <w:pgSz w:w="11906" w:h="16838"/>
       <w:pgMar w:top="1417" w:right="1417" w:bottom="1417" w:left="1417" w:header="708" w:footer="708" w:gutter="0"/>
@@ -1691,7 +1777,7 @@
 </file>
 
 <file path=word/numbering.xml><?xml version="1.0" encoding="utf-8"?>
-<w:numbering xmlns:wpc="http://schemas.microsoft.com/office/word/2010/wordprocessingCanvas" xmlns:cx="http://schemas.microsoft.com/office/drawing/2014/chartex" xmlns:cx1="http://schemas.microsoft.com/office/drawing/2015/9/8/chartex" xmlns:cx2="http://schemas.microsoft.com/office/drawing/2015/10/21/chartex" xmlns:cx3="http://schemas.microsoft.com/office/drawing/2016/5/9/chartex" xmlns:cx4="http://schemas.microsoft.com/office/drawing/2016/5/10/chartex" xmlns:cx5="http://schemas.microsoft.com/office/drawing/2016/5/11/chartex" xmlns:cx6="http://schemas.microsoft.com/office/drawing/2016/5/12/chartex" xmlns:cx7="http://schemas.microsoft.com/office/drawing/2016/5/13/chartex" xmlns:cx8="http://schemas.microsoft.com/office/drawing/2016/5/14/chartex" xmlns:mc="http://schemas.openxmlformats.org/markup-compatibility/2006" xmlns:aink="http://schemas.microsoft.com/office/drawing/2016/ink" xmlns:am3d="http://schemas.microsoft.com/office/drawing/2017/model3d" xmlns:o="urn:schemas-microsoft-com:office:office" xmlns:r="http://schemas.openxmlformats.org/officeDocument/2006/relationships" xmlns:m="http://schemas.openxmlformats.org/officeDocument/2006/math" xmlns:v="urn:schemas-microsoft-com:vml" xmlns:wp14="http://schemas.microsoft.com/office/word/2010/wordprocessingDrawing" xmlns:wp="http://schemas.openxmlformats.org/drawingml/2006/wordprocessingDrawing" xmlns:w10="urn:schemas-microsoft-com:office:word" xmlns:w="http://schemas.openxmlformats.org/wordprocessingml/2006/main" xmlns:w14="http://schemas.microsoft.com/office/word/2010/wordml" xmlns:w15="http://schemas.microsoft.com/office/word/2012/wordml" xmlns:w16cid="http://schemas.microsoft.com/office/word/2016/wordml/cid" xmlns:w16se="http://schemas.microsoft.com/office/word/2015/wordml/symex" xmlns:wpg="http://schemas.microsoft.com/office/word/2010/wordprocessingGroup" xmlns:wpi="http://schemas.microsoft.com/office/word/2010/wordprocessingInk" xmlns:wne="http://schemas.microsoft.com/office/word/2006/wordml" xmlns:wps="http://schemas.microsoft.com/office/word/2010/wordprocessingShape" mc:Ignorable="w14 w15 w16se w16cid wp14">
+<w:numbering xmlns:wpc="http://schemas.microsoft.com/office/word/2010/wordprocessingCanvas" xmlns:mc="http://schemas.openxmlformats.org/markup-compatibility/2006" xmlns:o="urn:schemas-microsoft-com:office:office" xmlns:r="http://schemas.openxmlformats.org/officeDocument/2006/relationships" xmlns:m="http://schemas.openxmlformats.org/officeDocument/2006/math" xmlns:v="urn:schemas-microsoft-com:vml" xmlns:wp14="http://schemas.microsoft.com/office/word/2010/wordprocessingDrawing" xmlns:wp="http://schemas.openxmlformats.org/drawingml/2006/wordprocessingDrawing" xmlns:w10="urn:schemas-microsoft-com:office:word" xmlns:w="http://schemas.openxmlformats.org/wordprocessingml/2006/main" xmlns:w14="http://schemas.microsoft.com/office/word/2010/wordml" xmlns:w15="http://schemas.microsoft.com/office/word/2012/wordml" xmlns:wpg="http://schemas.microsoft.com/office/word/2010/wordprocessingGroup" xmlns:wpi="http://schemas.microsoft.com/office/word/2010/wordprocessingInk" xmlns:wne="http://schemas.microsoft.com/office/word/2006/wordml" xmlns:wps="http://schemas.microsoft.com/office/word/2010/wordprocessingShape" mc:Ignorable="w14 w15 wp14">
   <w:abstractNum w:abstractNumId="0" w15:restartNumberingAfterBreak="0">
     <w:nsid w:val="1BE42FF3"/>
     <w:multiLevelType w:val="hybridMultilevel"/>
@@ -1811,7 +1897,7 @@
 </file>
 
 <file path=word/styles.xml><?xml version="1.0" encoding="utf-8"?>
-<w:styles xmlns:mc="http://schemas.openxmlformats.org/markup-compatibility/2006" xmlns:r="http://schemas.openxmlformats.org/officeDocument/2006/relationships" xmlns:w="http://schemas.openxmlformats.org/wordprocessingml/2006/main" xmlns:w14="http://schemas.microsoft.com/office/word/2010/wordml" xmlns:w15="http://schemas.microsoft.com/office/word/2012/wordml" xmlns:w16cid="http://schemas.microsoft.com/office/word/2016/wordml/cid" xmlns:w16se="http://schemas.microsoft.com/office/word/2015/wordml/symex" mc:Ignorable="w14 w15 w16se w16cid">
+<w:styles xmlns:mc="http://schemas.openxmlformats.org/markup-compatibility/2006" xmlns:r="http://schemas.openxmlformats.org/officeDocument/2006/relationships" xmlns:w="http://schemas.openxmlformats.org/wordprocessingml/2006/main" xmlns:w14="http://schemas.microsoft.com/office/word/2010/wordml" xmlns:w15="http://schemas.microsoft.com/office/word/2012/wordml" mc:Ignorable="w14 w15">
   <w:docDefaults>
     <w:rPrDefault>
       <w:rPr>
@@ -1827,7 +1913,7 @@
       </w:pPr>
     </w:pPrDefault>
   </w:docDefaults>
-  <w:latentStyles w:defLockedState="0" w:defUIPriority="99" w:defSemiHidden="0" w:defUnhideWhenUsed="0" w:defQFormat="0" w:count="375">
+  <w:latentStyles w:defLockedState="0" w:defUIPriority="99" w:defSemiHidden="0" w:defUnhideWhenUsed="0" w:defQFormat="0" w:count="371">
     <w:lsdException w:name="Normal" w:uiPriority="0" w:qFormat="1"/>
     <w:lsdException w:name="heading 1" w:uiPriority="9" w:qFormat="1"/>
     <w:lsdException w:name="heading 2" w:semiHidden="1" w:uiPriority="9" w:unhideWhenUsed="1" w:qFormat="1"/>
@@ -2199,10 +2285,6 @@
     <w:lsdException w:name="List Table 5 Dark Accent 6" w:uiPriority="50"/>
     <w:lsdException w:name="List Table 6 Colorful Accent 6" w:uiPriority="51"/>
     <w:lsdException w:name="List Table 7 Colorful Accent 6" w:uiPriority="52"/>
-    <w:lsdException w:name="Mention" w:semiHidden="1" w:unhideWhenUsed="1"/>
-    <w:lsdException w:name="Smart Hyperlink" w:semiHidden="1" w:unhideWhenUsed="1"/>
-    <w:lsdException w:name="Hashtag" w:semiHidden="1" w:unhideWhenUsed="1"/>
-    <w:lsdException w:name="Unresolved Mention" w:semiHidden="1" w:unhideWhenUsed="1"/>
   </w:latentStyles>
   <w:style w:type="paragraph" w:default="1" w:styleId="Standaard">
     <w:name w:val="Normal"/>
@@ -2753,7 +2835,7 @@
 </file>
 
 <file path=customXml/itemProps1.xml><?xml version="1.0" encoding="utf-8"?>
-<ds:datastoreItem xmlns:ds="http://schemas.openxmlformats.org/officeDocument/2006/customXml" ds:itemID="{30AD9A1A-479D-4787-B86F-905728664C4E}">
+<ds:datastoreItem xmlns:ds="http://schemas.openxmlformats.org/officeDocument/2006/customXml" ds:itemID="{D50C46E0-7A61-4386-84ED-B6ACD707ACFE}">
   <ds:schemaRefs>
     <ds:schemaRef ds:uri="http://schemas.openxmlformats.org/officeDocument/2006/bibliography"/>
   </ds:schemaRefs>

</xml_diff>

<commit_message>
Objecten, start en einde en overige elementen beschreven
</commit_message>
<xml_diff>
--- a/doc/FunctioneelOntwerp.docx
+++ b/doc/FunctioneelOntwerp.docx
@@ -1,6 +1,6 @@
 
 <file path=word/document.xml><?xml version="1.0" encoding="utf-8"?>
-<w:document xmlns:wpc="http://schemas.microsoft.com/office/word/2010/wordprocessingCanvas" xmlns:mc="http://schemas.openxmlformats.org/markup-compatibility/2006" xmlns:o="urn:schemas-microsoft-com:office:office" xmlns:r="http://schemas.openxmlformats.org/officeDocument/2006/relationships" xmlns:m="http://schemas.openxmlformats.org/officeDocument/2006/math" xmlns:v="urn:schemas-microsoft-com:vml" xmlns:wp14="http://schemas.microsoft.com/office/word/2010/wordprocessingDrawing" xmlns:wp="http://schemas.openxmlformats.org/drawingml/2006/wordprocessingDrawing" xmlns:w10="urn:schemas-microsoft-com:office:word" xmlns:w="http://schemas.openxmlformats.org/wordprocessingml/2006/main" xmlns:w14="http://schemas.microsoft.com/office/word/2010/wordml" xmlns:w15="http://schemas.microsoft.com/office/word/2012/wordml" xmlns:wpg="http://schemas.microsoft.com/office/word/2010/wordprocessingGroup" xmlns:wpi="http://schemas.microsoft.com/office/word/2010/wordprocessingInk" xmlns:wne="http://schemas.microsoft.com/office/word/2006/wordml" xmlns:wps="http://schemas.microsoft.com/office/word/2010/wordprocessingShape" mc:Ignorable="w14 w15 wp14">
+<w:document xmlns:wpc="http://schemas.microsoft.com/office/word/2010/wordprocessingCanvas" xmlns:cx="http://schemas.microsoft.com/office/drawing/2014/chartex" xmlns:cx1="http://schemas.microsoft.com/office/drawing/2015/9/8/chartex" xmlns:cx2="http://schemas.microsoft.com/office/drawing/2015/10/21/chartex" xmlns:cx3="http://schemas.microsoft.com/office/drawing/2016/5/9/chartex" xmlns:cx4="http://schemas.microsoft.com/office/drawing/2016/5/10/chartex" xmlns:cx5="http://schemas.microsoft.com/office/drawing/2016/5/11/chartex" xmlns:cx6="http://schemas.microsoft.com/office/drawing/2016/5/12/chartex" xmlns:cx7="http://schemas.microsoft.com/office/drawing/2016/5/13/chartex" xmlns:cx8="http://schemas.microsoft.com/office/drawing/2016/5/14/chartex" xmlns:mc="http://schemas.openxmlformats.org/markup-compatibility/2006" xmlns:aink="http://schemas.microsoft.com/office/drawing/2016/ink" xmlns:am3d="http://schemas.microsoft.com/office/drawing/2017/model3d" xmlns:o="urn:schemas-microsoft-com:office:office" xmlns:r="http://schemas.openxmlformats.org/officeDocument/2006/relationships" xmlns:m="http://schemas.openxmlformats.org/officeDocument/2006/math" xmlns:v="urn:schemas-microsoft-com:vml" xmlns:wp14="http://schemas.microsoft.com/office/word/2010/wordprocessingDrawing" xmlns:wp="http://schemas.openxmlformats.org/drawingml/2006/wordprocessingDrawing" xmlns:w10="urn:schemas-microsoft-com:office:word" xmlns:w="http://schemas.openxmlformats.org/wordprocessingml/2006/main" xmlns:w14="http://schemas.microsoft.com/office/word/2010/wordml" xmlns:w15="http://schemas.microsoft.com/office/word/2012/wordml" xmlns:w16cid="http://schemas.microsoft.com/office/word/2016/wordml/cid" xmlns:w16se="http://schemas.microsoft.com/office/word/2015/wordml/symex" xmlns:wpg="http://schemas.microsoft.com/office/word/2010/wordprocessingGroup" xmlns:wpi="http://schemas.microsoft.com/office/word/2010/wordprocessingInk" xmlns:wne="http://schemas.microsoft.com/office/word/2006/wordml" xmlns:wps="http://schemas.microsoft.com/office/word/2010/wordprocessingShape" mc:Ignorable="w14 w15 w16se w16cid wp14">
   <w:body>
     <w:p>
       <w:pPr>
@@ -383,7 +383,7 @@
           <w:r>
             <w:fldChar w:fldCharType="separate"/>
           </w:r>
-          <w:hyperlink w:anchor="_Toc509924364" w:history="1">
+          <w:hyperlink w:anchor="_Toc510013092" w:history="1">
             <w:r>
               <w:rPr>
                 <w:rStyle w:val="Hyperlink"/>
@@ -411,7 +411,7 @@
                 <w:noProof/>
                 <w:webHidden/>
               </w:rPr>
-              <w:instrText xml:space="preserve"> PAGEREF _Toc509924364 \h </w:instrText>
+              <w:instrText xml:space="preserve"> PAGEREF _Toc510013092 \h </w:instrText>
             </w:r>
             <w:r>
               <w:rPr>
@@ -431,7 +431,7 @@
                 <w:noProof/>
                 <w:webHidden/>
               </w:rPr>
-              <w:t>1</w:t>
+              <w:t>3</w:t>
             </w:r>
             <w:r>
               <w:rPr>
@@ -457,7 +457,7 @@
               <w:lang w:eastAsia="nl-NL"/>
             </w:rPr>
           </w:pPr>
-          <w:hyperlink w:anchor="_Toc509924365" w:history="1">
+          <w:hyperlink w:anchor="_Toc510013093" w:history="1">
             <w:r>
               <w:rPr>
                 <w:rStyle w:val="Hyperlink"/>
@@ -485,7 +485,7 @@
                 <w:noProof/>
                 <w:webHidden/>
               </w:rPr>
-              <w:instrText xml:space="preserve"> PAGEREF _Toc509924365 \h </w:instrText>
+              <w:instrText xml:space="preserve"> PAGEREF _Toc510013093 \h </w:instrText>
             </w:r>
             <w:r>
               <w:rPr>
@@ -505,7 +505,7 @@
                 <w:noProof/>
                 <w:webHidden/>
               </w:rPr>
-              <w:t>1</w:t>
+              <w:t>3</w:t>
             </w:r>
             <w:r>
               <w:rPr>
@@ -531,7 +531,7 @@
               <w:lang w:eastAsia="nl-NL"/>
             </w:rPr>
           </w:pPr>
-          <w:hyperlink w:anchor="_Toc509924366" w:history="1">
+          <w:hyperlink w:anchor="_Toc510013094" w:history="1">
             <w:r>
               <w:rPr>
                 <w:rStyle w:val="Hyperlink"/>
@@ -559,7 +559,7 @@
                 <w:noProof/>
                 <w:webHidden/>
               </w:rPr>
-              <w:instrText xml:space="preserve"> PAGEREF _Toc509924366 \h </w:instrText>
+              <w:instrText xml:space="preserve"> PAGEREF _Toc510013094 \h </w:instrText>
             </w:r>
             <w:r>
               <w:rPr>
@@ -579,7 +579,7 @@
                 <w:noProof/>
                 <w:webHidden/>
               </w:rPr>
-              <w:t>1</w:t>
+              <w:t>3</w:t>
             </w:r>
             <w:r>
               <w:rPr>
@@ -605,7 +605,7 @@
               <w:lang w:eastAsia="nl-NL"/>
             </w:rPr>
           </w:pPr>
-          <w:hyperlink w:anchor="_Toc509924367" w:history="1">
+          <w:hyperlink w:anchor="_Toc510013095" w:history="1">
             <w:r>
               <w:rPr>
                 <w:rStyle w:val="Hyperlink"/>
@@ -633,7 +633,7 @@
                 <w:noProof/>
                 <w:webHidden/>
               </w:rPr>
-              <w:instrText xml:space="preserve"> PAGEREF _Toc509924367 \h </w:instrText>
+              <w:instrText xml:space="preserve"> PAGEREF _Toc510013095 \h </w:instrText>
             </w:r>
             <w:r>
               <w:rPr>
@@ -653,7 +653,7 @@
                 <w:noProof/>
                 <w:webHidden/>
               </w:rPr>
-              <w:t>1</w:t>
+              <w:t>3</w:t>
             </w:r>
             <w:r>
               <w:rPr>
@@ -679,7 +679,7 @@
               <w:lang w:eastAsia="nl-NL"/>
             </w:rPr>
           </w:pPr>
-          <w:hyperlink w:anchor="_Toc509924368" w:history="1">
+          <w:hyperlink w:anchor="_Toc510013096" w:history="1">
             <w:r>
               <w:rPr>
                 <w:rStyle w:val="Hyperlink"/>
@@ -707,7 +707,7 @@
                 <w:noProof/>
                 <w:webHidden/>
               </w:rPr>
-              <w:instrText xml:space="preserve"> PAGEREF _Toc509924368 \h </w:instrText>
+              <w:instrText xml:space="preserve"> PAGEREF _Toc510013096 \h </w:instrText>
             </w:r>
             <w:r>
               <w:rPr>
@@ -727,7 +727,7 @@
                 <w:noProof/>
                 <w:webHidden/>
               </w:rPr>
-              <w:t>1</w:t>
+              <w:t>3</w:t>
             </w:r>
             <w:r>
               <w:rPr>
@@ -753,7 +753,7 @@
               <w:lang w:eastAsia="nl-NL"/>
             </w:rPr>
           </w:pPr>
-          <w:hyperlink w:anchor="_Toc509924369" w:history="1">
+          <w:hyperlink w:anchor="_Toc510013097" w:history="1">
             <w:r>
               <w:rPr>
                 <w:rStyle w:val="Hyperlink"/>
@@ -781,7 +781,7 @@
                 <w:noProof/>
                 <w:webHidden/>
               </w:rPr>
-              <w:instrText xml:space="preserve"> PAGEREF _Toc509924369 \h </w:instrText>
+              <w:instrText xml:space="preserve"> PAGEREF _Toc510013097 \h </w:instrText>
             </w:r>
             <w:r>
               <w:rPr>
@@ -801,7 +801,7 @@
                 <w:noProof/>
                 <w:webHidden/>
               </w:rPr>
-              <w:t>1</w:t>
+              <w:t>3</w:t>
             </w:r>
             <w:r>
               <w:rPr>
@@ -827,7 +827,7 @@
               <w:lang w:eastAsia="nl-NL"/>
             </w:rPr>
           </w:pPr>
-          <w:hyperlink w:anchor="_Toc509924370" w:history="1">
+          <w:hyperlink w:anchor="_Toc510013098" w:history="1">
             <w:r>
               <w:rPr>
                 <w:rStyle w:val="Hyperlink"/>
@@ -855,7 +855,7 @@
                 <w:noProof/>
                 <w:webHidden/>
               </w:rPr>
-              <w:instrText xml:space="preserve"> PAGEREF _Toc509924370 \h </w:instrText>
+              <w:instrText xml:space="preserve"> PAGEREF _Toc510013098 \h </w:instrText>
             </w:r>
             <w:r>
               <w:rPr>
@@ -875,7 +875,7 @@
                 <w:noProof/>
                 <w:webHidden/>
               </w:rPr>
-              <w:t>1</w:t>
+              <w:t>4</w:t>
             </w:r>
             <w:r>
               <w:rPr>
@@ -902,7 +902,7 @@
               <w:lang w:eastAsia="nl-NL"/>
             </w:rPr>
           </w:pPr>
-          <w:hyperlink w:anchor="_Toc509924371" w:history="1">
+          <w:hyperlink w:anchor="_Toc510013099" w:history="1">
             <w:r>
               <w:rPr>
                 <w:rStyle w:val="Hyperlink"/>
@@ -930,7 +930,7 @@
                 <w:noProof/>
                 <w:webHidden/>
               </w:rPr>
-              <w:instrText xml:space="preserve"> PAGEREF _Toc509924371 \h </w:instrText>
+              <w:instrText xml:space="preserve"> PAGEREF _Toc510013099 \h </w:instrText>
             </w:r>
             <w:r>
               <w:rPr>
@@ -950,7 +950,7 @@
                 <w:noProof/>
                 <w:webHidden/>
               </w:rPr>
-              <w:t>1</w:t>
+              <w:t>5</w:t>
             </w:r>
             <w:r>
               <w:rPr>
@@ -976,13 +976,13 @@
               <w:lang w:eastAsia="nl-NL"/>
             </w:rPr>
           </w:pPr>
-          <w:hyperlink w:anchor="_Toc509924372" w:history="1">
+          <w:hyperlink w:anchor="_Toc510013100" w:history="1">
             <w:r>
               <w:rPr>
                 <w:rStyle w:val="Hyperlink"/>
                 <w:noProof/>
               </w:rPr>
-              <w:t>Level 1</w:t>
+              <w:t>Viewport 1</w:t>
             </w:r>
             <w:r>
               <w:rPr>
@@ -1003,7 +1003,7 @@
                 <w:noProof/>
                 <w:webHidden/>
               </w:rPr>
-              <w:instrText xml:space="preserve"> PAGEREF _Toc509924372 \h </w:instrText>
+              <w:instrText xml:space="preserve"> PAGEREF _Toc510013100 \h </w:instrText>
             </w:r>
             <w:r>
               <w:rPr>
@@ -1023,7 +1023,7 @@
                 <w:noProof/>
                 <w:webHidden/>
               </w:rPr>
-              <w:t>1</w:t>
+              <w:t>5</w:t>
             </w:r>
             <w:r>
               <w:rPr>
@@ -1049,13 +1049,13 @@
               <w:lang w:eastAsia="nl-NL"/>
             </w:rPr>
           </w:pPr>
-          <w:hyperlink w:anchor="_Toc509924373" w:history="1">
+          <w:hyperlink w:anchor="_Toc510013101" w:history="1">
             <w:r>
               <w:rPr>
                 <w:rStyle w:val="Hyperlink"/>
                 <w:noProof/>
               </w:rPr>
-              <w:t>Level 2</w:t>
+              <w:t>Viewport 2</w:t>
             </w:r>
             <w:r>
               <w:rPr>
@@ -1076,7 +1076,7 @@
                 <w:noProof/>
                 <w:webHidden/>
               </w:rPr>
-              <w:instrText xml:space="preserve"> PAGEREF _Toc509924373 \h </w:instrText>
+              <w:instrText xml:space="preserve"> PAGEREF _Toc510013101 \h </w:instrText>
             </w:r>
             <w:r>
               <w:rPr>
@@ -1096,7 +1096,7 @@
                 <w:noProof/>
                 <w:webHidden/>
               </w:rPr>
-              <w:t>1</w:t>
+              <w:t>5</w:t>
             </w:r>
             <w:r>
               <w:rPr>
@@ -1279,7 +1279,7 @@
         </w:rPr>
       </w:pPr>
       <w:bookmarkStart w:id="0" w:name="_Toc509923945"/>
-      <w:bookmarkStart w:id="1" w:name="_Toc509924364"/>
+      <w:bookmarkStart w:id="1" w:name="_Toc510013092"/>
       <w:r>
         <w:rPr>
           <w:noProof/>
@@ -1292,20 +1292,13 @@
     </w:p>
     <w:p>
       <w:pPr>
-        <w:rPr>
-          <w:lang w:eastAsia="nl-NL"/>
-        </w:rPr>
-      </w:pPr>
-    </w:p>
-    <w:p>
-      <w:pPr>
         <w:pStyle w:val="Kop2"/>
         <w:rPr>
           <w:lang w:eastAsia="nl-NL"/>
         </w:rPr>
       </w:pPr>
       <w:bookmarkStart w:id="2" w:name="_Toc509923946"/>
-      <w:bookmarkStart w:id="3" w:name="_Toc509924365"/>
+      <w:bookmarkStart w:id="3" w:name="_Toc510013093"/>
       <w:r>
         <w:rPr>
           <w:lang w:eastAsia="nl-NL"/>
@@ -1392,7 +1385,7 @@
         </w:rPr>
       </w:pPr>
       <w:bookmarkStart w:id="4" w:name="_Toc509923947"/>
-      <w:bookmarkStart w:id="5" w:name="_Toc509924366"/>
+      <w:bookmarkStart w:id="5" w:name="_Toc510013094"/>
       <w:r>
         <w:rPr>
           <w:lang w:eastAsia="nl-NL"/>
@@ -1423,7 +1416,7 @@
         </w:rPr>
       </w:pPr>
       <w:bookmarkStart w:id="6" w:name="_Toc509923948"/>
-      <w:bookmarkStart w:id="7" w:name="_Toc509924367"/>
+      <w:bookmarkStart w:id="7" w:name="_Toc510013095"/>
       <w:r>
         <w:rPr>
           <w:lang w:eastAsia="nl-NL"/>
@@ -1574,7 +1567,7 @@
         </w:rPr>
       </w:pPr>
       <w:bookmarkStart w:id="8" w:name="_Toc509923949"/>
-      <w:bookmarkStart w:id="9" w:name="_Toc509924368"/>
+      <w:bookmarkStart w:id="9" w:name="_Toc510013096"/>
       <w:r>
         <w:rPr>
           <w:lang w:eastAsia="nl-NL"/>
@@ -1590,6 +1583,309 @@
           <w:lang w:eastAsia="nl-NL"/>
         </w:rPr>
       </w:pPr>
+      <w:r>
+        <w:rPr>
+          <w:lang w:eastAsia="nl-NL"/>
+        </w:rPr>
+        <w:t>De volgende objecten zitten in het spel verwerkt.</w:t>
+      </w:r>
+    </w:p>
+    <w:p>
+      <w:pPr>
+        <w:pStyle w:val="Lijstalinea"/>
+        <w:numPr>
+          <w:ilvl w:val="0"/>
+          <w:numId w:val="1"/>
+        </w:numPr>
+        <w:rPr>
+          <w:lang w:eastAsia="nl-NL"/>
+        </w:rPr>
+      </w:pPr>
+      <w:proofErr w:type="spellStart"/>
+      <w:r>
+        <w:rPr>
+          <w:lang w:eastAsia="nl-NL"/>
+        </w:rPr>
+        <w:t>LeathermanLars</w:t>
+      </w:r>
+      <w:proofErr w:type="spellEnd"/>
+    </w:p>
+    <w:p>
+      <w:pPr>
+        <w:pStyle w:val="Lijstalinea"/>
+        <w:numPr>
+          <w:ilvl w:val="0"/>
+          <w:numId w:val="1"/>
+        </w:numPr>
+        <w:rPr>
+          <w:lang w:eastAsia="nl-NL"/>
+        </w:rPr>
+      </w:pPr>
+      <w:proofErr w:type="spellStart"/>
+      <w:r>
+        <w:rPr>
+          <w:lang w:eastAsia="nl-NL"/>
+        </w:rPr>
+        <w:t>Player</w:t>
+      </w:r>
+      <w:proofErr w:type="spellEnd"/>
+    </w:p>
+    <w:p>
+      <w:pPr>
+        <w:pStyle w:val="Lijstalinea"/>
+        <w:numPr>
+          <w:ilvl w:val="0"/>
+          <w:numId w:val="1"/>
+        </w:numPr>
+        <w:rPr>
+          <w:lang w:eastAsia="nl-NL"/>
+        </w:rPr>
+      </w:pPr>
+      <w:r>
+        <w:rPr>
+          <w:lang w:eastAsia="nl-NL"/>
+        </w:rPr>
+        <w:t>Cactus</w:t>
+      </w:r>
+    </w:p>
+    <w:p>
+      <w:pPr>
+        <w:pStyle w:val="Lijstalinea"/>
+        <w:numPr>
+          <w:ilvl w:val="0"/>
+          <w:numId w:val="1"/>
+        </w:numPr>
+        <w:rPr>
+          <w:lang w:eastAsia="nl-NL"/>
+        </w:rPr>
+      </w:pPr>
+      <w:r>
+        <w:rPr>
+          <w:lang w:eastAsia="nl-NL"/>
+        </w:rPr>
+        <w:t>Slang</w:t>
+      </w:r>
+    </w:p>
+    <w:p>
+      <w:pPr>
+        <w:pStyle w:val="Lijstalinea"/>
+        <w:numPr>
+          <w:ilvl w:val="0"/>
+          <w:numId w:val="1"/>
+        </w:numPr>
+        <w:rPr>
+          <w:lang w:eastAsia="nl-NL"/>
+        </w:rPr>
+      </w:pPr>
+      <w:proofErr w:type="spellStart"/>
+      <w:r>
+        <w:rPr>
+          <w:lang w:eastAsia="nl-NL"/>
+        </w:rPr>
+        <w:t>SlangSpawner</w:t>
+      </w:r>
+      <w:proofErr w:type="spellEnd"/>
+    </w:p>
+    <w:p>
+      <w:pPr>
+        <w:pStyle w:val="Lijstalinea"/>
+        <w:numPr>
+          <w:ilvl w:val="0"/>
+          <w:numId w:val="1"/>
+        </w:numPr>
+        <w:rPr>
+          <w:lang w:eastAsia="nl-NL"/>
+        </w:rPr>
+      </w:pPr>
+      <w:r>
+        <w:rPr>
+          <w:lang w:eastAsia="nl-NL"/>
+        </w:rPr>
+        <w:t>Kogel</w:t>
+      </w:r>
+    </w:p>
+    <w:p>
+      <w:pPr>
+        <w:pStyle w:val="Lijstalinea"/>
+        <w:numPr>
+          <w:ilvl w:val="0"/>
+          <w:numId w:val="1"/>
+        </w:numPr>
+        <w:rPr>
+          <w:lang w:eastAsia="nl-NL"/>
+        </w:rPr>
+      </w:pPr>
+      <w:r>
+        <w:rPr>
+          <w:lang w:eastAsia="nl-NL"/>
+        </w:rPr>
+        <w:t>Eindpunt</w:t>
+      </w:r>
+    </w:p>
+    <w:p>
+      <w:pPr>
+        <w:pStyle w:val="Lijstalinea"/>
+        <w:numPr>
+          <w:ilvl w:val="0"/>
+          <w:numId w:val="1"/>
+        </w:numPr>
+        <w:rPr>
+          <w:lang w:eastAsia="nl-NL"/>
+        </w:rPr>
+      </w:pPr>
+      <w:r>
+        <w:rPr>
+          <w:lang w:eastAsia="nl-NL"/>
+        </w:rPr>
+        <w:t>Touw</w:t>
+      </w:r>
+    </w:p>
+    <w:p>
+      <w:pPr>
+        <w:pStyle w:val="Lijstalinea"/>
+        <w:numPr>
+          <w:ilvl w:val="0"/>
+          <w:numId w:val="1"/>
+        </w:numPr>
+        <w:rPr>
+          <w:lang w:eastAsia="nl-NL"/>
+        </w:rPr>
+      </w:pPr>
+      <w:r>
+        <w:rPr>
+          <w:lang w:eastAsia="nl-NL"/>
+        </w:rPr>
+        <w:t>Vloer</w:t>
+      </w:r>
+    </w:p>
+    <w:p>
+      <w:pPr>
+        <w:pStyle w:val="Lijstalinea"/>
+        <w:numPr>
+          <w:ilvl w:val="0"/>
+          <w:numId w:val="1"/>
+        </w:numPr>
+        <w:rPr>
+          <w:lang w:eastAsia="nl-NL"/>
+        </w:rPr>
+      </w:pPr>
+      <w:r>
+        <w:rPr>
+          <w:lang w:eastAsia="nl-NL"/>
+        </w:rPr>
+        <w:t>Platform</w:t>
+      </w:r>
+    </w:p>
+    <w:p>
+      <w:pPr>
+        <w:rPr>
+          <w:lang w:eastAsia="nl-NL"/>
+        </w:rPr>
+      </w:pPr>
+      <w:r>
+        <w:rPr>
+          <w:lang w:eastAsia="nl-NL"/>
+        </w:rPr>
+        <w:t xml:space="preserve">In </w:t>
+      </w:r>
+      <w:proofErr w:type="spellStart"/>
+      <w:r>
+        <w:rPr>
+          <w:lang w:eastAsia="nl-NL"/>
+        </w:rPr>
+        <w:t>LeathermanLars</w:t>
+      </w:r>
+      <w:proofErr w:type="spellEnd"/>
+      <w:r>
+        <w:rPr>
+          <w:lang w:eastAsia="nl-NL"/>
+        </w:rPr>
+        <w:t xml:space="preserve"> staat de </w:t>
+      </w:r>
+      <w:proofErr w:type="spellStart"/>
+      <w:r>
+        <w:rPr>
+          <w:lang w:eastAsia="nl-NL"/>
+        </w:rPr>
+        <w:t>main</w:t>
+      </w:r>
+      <w:proofErr w:type="spellEnd"/>
+      <w:r>
+        <w:rPr>
+          <w:lang w:eastAsia="nl-NL"/>
+        </w:rPr>
+        <w:t xml:space="preserve"> en wordt de wereld </w:t>
+      </w:r>
+      <w:proofErr w:type="spellStart"/>
+      <w:r>
+        <w:rPr>
+          <w:lang w:eastAsia="nl-NL"/>
+        </w:rPr>
+        <w:t>geïnitialiseerd</w:t>
+      </w:r>
+      <w:proofErr w:type="spellEnd"/>
+      <w:r>
+        <w:rPr>
+          <w:lang w:eastAsia="nl-NL"/>
+        </w:rPr>
+        <w:t xml:space="preserve"> met gebruik van de </w:t>
+      </w:r>
+      <w:proofErr w:type="spellStart"/>
+      <w:r>
+        <w:rPr>
+          <w:lang w:eastAsia="nl-NL"/>
+        </w:rPr>
+        <w:t>GameEngine</w:t>
+      </w:r>
+      <w:proofErr w:type="spellEnd"/>
+      <w:r>
+        <w:rPr>
+          <w:lang w:eastAsia="nl-NL"/>
+        </w:rPr>
+        <w:t xml:space="preserve">. </w:t>
+      </w:r>
+      <w:proofErr w:type="spellStart"/>
+      <w:r>
+        <w:rPr>
+          <w:lang w:eastAsia="nl-NL"/>
+        </w:rPr>
+        <w:t>Player</w:t>
+      </w:r>
+      <w:proofErr w:type="spellEnd"/>
+      <w:r>
+        <w:rPr>
+          <w:lang w:eastAsia="nl-NL"/>
+        </w:rPr>
+        <w:t xml:space="preserve"> is de klasse voor de speler; </w:t>
+      </w:r>
+      <w:proofErr w:type="spellStart"/>
+      <w:r>
+        <w:rPr>
+          <w:lang w:eastAsia="nl-NL"/>
+        </w:rPr>
+        <w:t>Leatherman</w:t>
+      </w:r>
+      <w:proofErr w:type="spellEnd"/>
+      <w:r>
+        <w:rPr>
+          <w:lang w:eastAsia="nl-NL"/>
+        </w:rPr>
+        <w:t xml:space="preserve"> Lars. Cactus en Slang, waarbij de cactus statisch is en de slang kan bewegen. Deze klassen komen voort uit de superklasse Vijand. De klasse </w:t>
+      </w:r>
+      <w:proofErr w:type="spellStart"/>
+      <w:r>
+        <w:rPr>
+          <w:lang w:eastAsia="nl-NL"/>
+        </w:rPr>
+        <w:t>SlangSpawner</w:t>
+      </w:r>
+      <w:proofErr w:type="spellEnd"/>
+      <w:r>
+        <w:rPr>
+          <w:lang w:eastAsia="nl-NL"/>
+        </w:rPr>
+        <w:t xml:space="preserve"> zorgt ervoor dat er na een bepaalde tijd weer een nieuwe slang komt als Lars er een heeft doodgeschoten. De klasse Kogel is een bewegend object dat kan worden afgevuurd door Lars. Het object Eindpunt is de waterput die helemaal bovenaan staat. De klasse Touw is het touw waarmee Lars zichzelf omhoog kan hijsen. De klassen Vloer en Platform komen voort uit de superklasse Ondergrond; hier kan Lars op staan.</w:t>
+      </w:r>
     </w:p>
     <w:p>
       <w:pPr>
@@ -1599,7 +1895,7 @@
         </w:rPr>
       </w:pPr>
       <w:bookmarkStart w:id="10" w:name="_Toc509923950"/>
-      <w:bookmarkStart w:id="11" w:name="_Toc509924369"/>
+      <w:bookmarkStart w:id="11" w:name="_Toc510013097"/>
       <w:r>
         <w:rPr>
           <w:lang w:eastAsia="nl-NL"/>
@@ -1610,11 +1906,9 @@
       <w:bookmarkEnd w:id="11"/>
     </w:p>
     <w:p>
-      <w:pPr>
-        <w:rPr>
-          <w:lang w:eastAsia="nl-NL"/>
-        </w:rPr>
-      </w:pPr>
+      <w:r>
+        <w:t>De speler begint bij viewport een, en zal zich omhoogwerken naar viewport 2. Om zo uiteindelijk bij de finish aan te komen: De waterput.</w:t>
+      </w:r>
     </w:p>
     <w:p>
       <w:pPr>
@@ -1624,7 +1918,7 @@
         </w:rPr>
       </w:pPr>
       <w:bookmarkStart w:id="12" w:name="_Toc509923951"/>
-      <w:bookmarkStart w:id="13" w:name="_Toc509924370"/>
+      <w:bookmarkStart w:id="13" w:name="_Toc510013098"/>
       <w:r>
         <w:rPr>
           <w:lang w:eastAsia="nl-NL"/>
@@ -1640,6 +1934,124 @@
           <w:lang w:eastAsia="nl-NL"/>
         </w:rPr>
       </w:pPr>
+      <w:r>
+        <w:rPr>
+          <w:lang w:eastAsia="nl-NL"/>
+        </w:rPr>
+        <w:t xml:space="preserve">De klasse </w:t>
+      </w:r>
+      <w:proofErr w:type="spellStart"/>
+      <w:r>
+        <w:rPr>
+          <w:lang w:eastAsia="nl-NL"/>
+        </w:rPr>
+        <w:t>TextObject</w:t>
+      </w:r>
+      <w:proofErr w:type="spellEnd"/>
+      <w:r>
+        <w:rPr>
+          <w:lang w:eastAsia="nl-NL"/>
+        </w:rPr>
+        <w:t xml:space="preserve"> zorgt voor de tijd die bovenaan staat.</w:t>
+      </w:r>
+    </w:p>
+    <w:p>
+      <w:pPr>
+        <w:rPr>
+          <w:lang w:eastAsia="nl-NL"/>
+        </w:rPr>
+      </w:pPr>
+    </w:p>
+    <w:p>
+      <w:pPr>
+        <w:rPr>
+          <w:lang w:eastAsia="nl-NL"/>
+        </w:rPr>
+      </w:pPr>
+    </w:p>
+    <w:p>
+      <w:pPr>
+        <w:rPr>
+          <w:lang w:eastAsia="nl-NL"/>
+        </w:rPr>
+      </w:pPr>
+    </w:p>
+    <w:p>
+      <w:pPr>
+        <w:rPr>
+          <w:lang w:eastAsia="nl-NL"/>
+        </w:rPr>
+      </w:pPr>
+    </w:p>
+    <w:p>
+      <w:pPr>
+        <w:rPr>
+          <w:lang w:eastAsia="nl-NL"/>
+        </w:rPr>
+      </w:pPr>
+    </w:p>
+    <w:p>
+      <w:pPr>
+        <w:rPr>
+          <w:lang w:eastAsia="nl-NL"/>
+        </w:rPr>
+      </w:pPr>
+    </w:p>
+    <w:p>
+      <w:pPr>
+        <w:rPr>
+          <w:lang w:eastAsia="nl-NL"/>
+        </w:rPr>
+      </w:pPr>
+    </w:p>
+    <w:p>
+      <w:pPr>
+        <w:rPr>
+          <w:lang w:eastAsia="nl-NL"/>
+        </w:rPr>
+      </w:pPr>
+    </w:p>
+    <w:p>
+      <w:pPr>
+        <w:rPr>
+          <w:lang w:eastAsia="nl-NL"/>
+        </w:rPr>
+      </w:pPr>
+    </w:p>
+    <w:p>
+      <w:pPr>
+        <w:rPr>
+          <w:lang w:eastAsia="nl-NL"/>
+        </w:rPr>
+      </w:pPr>
+    </w:p>
+    <w:p>
+      <w:pPr>
+        <w:rPr>
+          <w:lang w:eastAsia="nl-NL"/>
+        </w:rPr>
+      </w:pPr>
+    </w:p>
+    <w:p>
+      <w:pPr>
+        <w:rPr>
+          <w:lang w:eastAsia="nl-NL"/>
+        </w:rPr>
+      </w:pPr>
+    </w:p>
+    <w:p>
+      <w:pPr>
+        <w:rPr>
+          <w:lang w:eastAsia="nl-NL"/>
+        </w:rPr>
+      </w:pPr>
+    </w:p>
+    <w:p>
+      <w:pPr>
+        <w:rPr>
+          <w:lang w:eastAsia="nl-NL"/>
+        </w:rPr>
+      </w:pPr>
     </w:p>
     <w:p>
       <w:pPr>
@@ -1650,7 +2062,7 @@
         </w:rPr>
       </w:pPr>
       <w:bookmarkStart w:id="14" w:name="_Toc509923952"/>
-      <w:bookmarkStart w:id="15" w:name="_Toc509924371"/>
+      <w:bookmarkStart w:id="15" w:name="_Toc510013099"/>
       <w:r>
         <w:rPr>
           <w:noProof/>
@@ -1665,9 +2077,11 @@
       <w:pPr>
         <w:pStyle w:val="Kop2"/>
       </w:pPr>
+      <w:bookmarkStart w:id="16" w:name="_Toc510013100"/>
       <w:r>
         <w:t>Viewport 1</w:t>
       </w:r>
+      <w:bookmarkEnd w:id="16"/>
     </w:p>
     <w:p>
       <w:r>
@@ -1691,7 +2105,7 @@
             <v:path o:extrusionok="f" gradientshapeok="t" o:connecttype="rect"/>
             <o:lock v:ext="edit" aspectratio="t"/>
           </v:shapetype>
-          <v:shape id="_x0000_i1025" type="#_x0000_t75" style="width:451.2pt;height:302.4pt">
+          <v:shape id="_x0000_i1025" type="#_x0000_t75" style="width:451.5pt;height:302.25pt">
             <v:imagedata r:id="rId6" o:title="viewport1klaar"/>
           </v:shape>
         </w:pict>
@@ -1701,9 +2115,11 @@
       <w:pPr>
         <w:pStyle w:val="Kop2"/>
       </w:pPr>
+      <w:bookmarkStart w:id="17" w:name="_Toc510013101"/>
       <w:r>
         <w:t>Viewport 2</w:t>
       </w:r>
+      <w:bookmarkEnd w:id="17"/>
     </w:p>
     <w:p>
       <w:r>
@@ -1761,11 +2177,7 @@
         </w:drawing>
       </w:r>
     </w:p>
-    <w:p>
-      <w:r>
-        <w:t xml:space="preserve">De speler begint bij viewport een, en zal zich omhoogwerken naar viewport 2. Om zo uiteindelijk bij de finish aan te komen: De waterput. </w:t>
-      </w:r>
-    </w:p>
+    <w:p/>
     <w:sectPr>
       <w:pgSz w:w="11906" w:h="16838"/>
       <w:pgMar w:top="1417" w:right="1417" w:bottom="1417" w:left="1417" w:header="708" w:footer="708" w:gutter="0"/>
@@ -1777,7 +2189,7 @@
 </file>
 
 <file path=word/numbering.xml><?xml version="1.0" encoding="utf-8"?>
-<w:numbering xmlns:wpc="http://schemas.microsoft.com/office/word/2010/wordprocessingCanvas" xmlns:mc="http://schemas.openxmlformats.org/markup-compatibility/2006" xmlns:o="urn:schemas-microsoft-com:office:office" xmlns:r="http://schemas.openxmlformats.org/officeDocument/2006/relationships" xmlns:m="http://schemas.openxmlformats.org/officeDocument/2006/math" xmlns:v="urn:schemas-microsoft-com:vml" xmlns:wp14="http://schemas.microsoft.com/office/word/2010/wordprocessingDrawing" xmlns:wp="http://schemas.openxmlformats.org/drawingml/2006/wordprocessingDrawing" xmlns:w10="urn:schemas-microsoft-com:office:word" xmlns:w="http://schemas.openxmlformats.org/wordprocessingml/2006/main" xmlns:w14="http://schemas.microsoft.com/office/word/2010/wordml" xmlns:w15="http://schemas.microsoft.com/office/word/2012/wordml" xmlns:wpg="http://schemas.microsoft.com/office/word/2010/wordprocessingGroup" xmlns:wpi="http://schemas.microsoft.com/office/word/2010/wordprocessingInk" xmlns:wne="http://schemas.microsoft.com/office/word/2006/wordml" xmlns:wps="http://schemas.microsoft.com/office/word/2010/wordprocessingShape" mc:Ignorable="w14 w15 wp14">
+<w:numbering xmlns:wpc="http://schemas.microsoft.com/office/word/2010/wordprocessingCanvas" xmlns:cx="http://schemas.microsoft.com/office/drawing/2014/chartex" xmlns:cx1="http://schemas.microsoft.com/office/drawing/2015/9/8/chartex" xmlns:cx2="http://schemas.microsoft.com/office/drawing/2015/10/21/chartex" xmlns:cx3="http://schemas.microsoft.com/office/drawing/2016/5/9/chartex" xmlns:cx4="http://schemas.microsoft.com/office/drawing/2016/5/10/chartex" xmlns:cx5="http://schemas.microsoft.com/office/drawing/2016/5/11/chartex" xmlns:cx6="http://schemas.microsoft.com/office/drawing/2016/5/12/chartex" xmlns:cx7="http://schemas.microsoft.com/office/drawing/2016/5/13/chartex" xmlns:cx8="http://schemas.microsoft.com/office/drawing/2016/5/14/chartex" xmlns:mc="http://schemas.openxmlformats.org/markup-compatibility/2006" xmlns:aink="http://schemas.microsoft.com/office/drawing/2016/ink" xmlns:am3d="http://schemas.microsoft.com/office/drawing/2017/model3d" xmlns:o="urn:schemas-microsoft-com:office:office" xmlns:r="http://schemas.openxmlformats.org/officeDocument/2006/relationships" xmlns:m="http://schemas.openxmlformats.org/officeDocument/2006/math" xmlns:v="urn:schemas-microsoft-com:vml" xmlns:wp14="http://schemas.microsoft.com/office/word/2010/wordprocessingDrawing" xmlns:wp="http://schemas.openxmlformats.org/drawingml/2006/wordprocessingDrawing" xmlns:w10="urn:schemas-microsoft-com:office:word" xmlns:w="http://schemas.openxmlformats.org/wordprocessingml/2006/main" xmlns:w14="http://schemas.microsoft.com/office/word/2010/wordml" xmlns:w15="http://schemas.microsoft.com/office/word/2012/wordml" xmlns:w16cid="http://schemas.microsoft.com/office/word/2016/wordml/cid" xmlns:w16se="http://schemas.microsoft.com/office/word/2015/wordml/symex" xmlns:wpg="http://schemas.microsoft.com/office/word/2010/wordprocessingGroup" xmlns:wpi="http://schemas.microsoft.com/office/word/2010/wordprocessingInk" xmlns:wne="http://schemas.microsoft.com/office/word/2006/wordml" xmlns:wps="http://schemas.microsoft.com/office/word/2010/wordprocessingShape" mc:Ignorable="w14 w15 w16se w16cid wp14">
   <w:abstractNum w:abstractNumId="0" w15:restartNumberingAfterBreak="0">
     <w:nsid w:val="1BE42FF3"/>
     <w:multiLevelType w:val="hybridMultilevel"/>
@@ -1897,7 +2309,7 @@
 </file>
 
 <file path=word/styles.xml><?xml version="1.0" encoding="utf-8"?>
-<w:styles xmlns:mc="http://schemas.openxmlformats.org/markup-compatibility/2006" xmlns:r="http://schemas.openxmlformats.org/officeDocument/2006/relationships" xmlns:w="http://schemas.openxmlformats.org/wordprocessingml/2006/main" xmlns:w14="http://schemas.microsoft.com/office/word/2010/wordml" xmlns:w15="http://schemas.microsoft.com/office/word/2012/wordml" mc:Ignorable="w14 w15">
+<w:styles xmlns:mc="http://schemas.openxmlformats.org/markup-compatibility/2006" xmlns:r="http://schemas.openxmlformats.org/officeDocument/2006/relationships" xmlns:w="http://schemas.openxmlformats.org/wordprocessingml/2006/main" xmlns:w14="http://schemas.microsoft.com/office/word/2010/wordml" xmlns:w15="http://schemas.microsoft.com/office/word/2012/wordml" xmlns:w16cid="http://schemas.microsoft.com/office/word/2016/wordml/cid" xmlns:w16se="http://schemas.microsoft.com/office/word/2015/wordml/symex" mc:Ignorable="w14 w15 w16se w16cid">
   <w:docDefaults>
     <w:rPrDefault>
       <w:rPr>
@@ -1913,7 +2325,7 @@
       </w:pPr>
     </w:pPrDefault>
   </w:docDefaults>
-  <w:latentStyles w:defLockedState="0" w:defUIPriority="99" w:defSemiHidden="0" w:defUnhideWhenUsed="0" w:defQFormat="0" w:count="371">
+  <w:latentStyles w:defLockedState="0" w:defUIPriority="99" w:defSemiHidden="0" w:defUnhideWhenUsed="0" w:defQFormat="0" w:count="375">
     <w:lsdException w:name="Normal" w:uiPriority="0" w:qFormat="1"/>
     <w:lsdException w:name="heading 1" w:uiPriority="9" w:qFormat="1"/>
     <w:lsdException w:name="heading 2" w:semiHidden="1" w:uiPriority="9" w:unhideWhenUsed="1" w:qFormat="1"/>
@@ -2019,7 +2431,6 @@
     <w:lsdException w:name="HTML Sample" w:semiHidden="1" w:unhideWhenUsed="1"/>
     <w:lsdException w:name="HTML Typewriter" w:semiHidden="1" w:unhideWhenUsed="1"/>
     <w:lsdException w:name="HTML Variable" w:semiHidden="1" w:unhideWhenUsed="1"/>
-    <w:lsdException w:name="Normal Table" w:semiHidden="1" w:unhideWhenUsed="1"/>
     <w:lsdException w:name="annotation subject" w:semiHidden="1" w:unhideWhenUsed="1"/>
     <w:lsdException w:name="No List" w:semiHidden="1" w:unhideWhenUsed="1"/>
     <w:lsdException w:name="Outline List 1" w:semiHidden="1" w:unhideWhenUsed="1"/>
@@ -2063,10 +2474,8 @@
     <w:lsdException w:name="Table Elegant" w:semiHidden="1" w:unhideWhenUsed="1"/>
     <w:lsdException w:name="Table Professional" w:semiHidden="1" w:unhideWhenUsed="1"/>
     <w:lsdException w:name="Table Subtle 1" w:semiHidden="1" w:unhideWhenUsed="1"/>
-    <w:lsdException w:name="Table Subtle 2" w:semiHidden="1" w:unhideWhenUsed="1"/>
     <w:lsdException w:name="Table Web 1" w:semiHidden="1" w:unhideWhenUsed="1"/>
     <w:lsdException w:name="Table Web 2" w:semiHidden="1" w:unhideWhenUsed="1"/>
-    <w:lsdException w:name="Table Web 3" w:semiHidden="1" w:unhideWhenUsed="1"/>
     <w:lsdException w:name="Balloon Text" w:semiHidden="1" w:unhideWhenUsed="1"/>
     <w:lsdException w:name="Table Grid" w:uiPriority="39"/>
     <w:lsdException w:name="Table Theme" w:semiHidden="1" w:unhideWhenUsed="1"/>
@@ -2285,6 +2694,10 @@
     <w:lsdException w:name="List Table 5 Dark Accent 6" w:uiPriority="50"/>
     <w:lsdException w:name="List Table 6 Colorful Accent 6" w:uiPriority="51"/>
     <w:lsdException w:name="List Table 7 Colorful Accent 6" w:uiPriority="52"/>
+    <w:lsdException w:name="Mention" w:semiHidden="1" w:unhideWhenUsed="1"/>
+    <w:lsdException w:name="Smart Hyperlink" w:semiHidden="1" w:unhideWhenUsed="1"/>
+    <w:lsdException w:name="Hashtag" w:semiHidden="1" w:unhideWhenUsed="1"/>
+    <w:lsdException w:name="Unresolved Mention" w:semiHidden="1" w:unhideWhenUsed="1"/>
   </w:latentStyles>
   <w:style w:type="paragraph" w:default="1" w:styleId="Standaard">
     <w:name w:val="Normal"/>
@@ -2835,7 +3248,7 @@
 </file>
 
 <file path=customXml/itemProps1.xml><?xml version="1.0" encoding="utf-8"?>
-<ds:datastoreItem xmlns:ds="http://schemas.openxmlformats.org/officeDocument/2006/customXml" ds:itemID="{D50C46E0-7A61-4386-84ED-B6ACD707ACFE}">
+<ds:datastoreItem xmlns:ds="http://schemas.openxmlformats.org/officeDocument/2006/customXml" ds:itemID="{44BB96E1-3EC5-4248-A68D-7F39B067FFED}">
   <ds:schemaRefs>
     <ds:schemaRef ds:uri="http://schemas.openxmlformats.org/officeDocument/2006/bibliography"/>
   </ds:schemaRefs>

</xml_diff>

<commit_message>
[documentation] Realisatie geschreven en wat andere dingen aangepast
</commit_message>
<xml_diff>
--- a/doc/FunctioneelOntwerp.docx
+++ b/doc/FunctioneelOntwerp.docx
@@ -19,7 +19,25 @@
           <w:szCs w:val="60"/>
           <w:lang w:eastAsia="nl-NL"/>
         </w:rPr>
-        <w:t>LeathermanLars</w:t>
+        <w:t>Leatherman</w:t>
+      </w:r>
+      <w:r>
+        <w:rPr>
+          <w:noProof/>
+          <w:sz w:val="60"/>
+          <w:szCs w:val="60"/>
+          <w:lang w:eastAsia="nl-NL"/>
+        </w:rPr>
+        <w:t xml:space="preserve"> </w:t>
+      </w:r>
+      <w:r>
+        <w:rPr>
+          <w:noProof/>
+          <w:sz w:val="60"/>
+          <w:szCs w:val="60"/>
+          <w:lang w:eastAsia="nl-NL"/>
+        </w:rPr>
+        <w:t>Lars</w:t>
       </w:r>
     </w:p>
     <w:p>
@@ -383,7 +401,7 @@
           <w:r>
             <w:fldChar w:fldCharType="separate"/>
           </w:r>
-          <w:hyperlink w:anchor="_Toc510013092" w:history="1">
+          <w:hyperlink w:anchor="_Toc510014186" w:history="1">
             <w:r>
               <w:rPr>
                 <w:rStyle w:val="Hyperlink"/>
@@ -411,7 +429,7 @@
                 <w:noProof/>
                 <w:webHidden/>
               </w:rPr>
-              <w:instrText xml:space="preserve"> PAGEREF _Toc510013092 \h </w:instrText>
+              <w:instrText xml:space="preserve"> PAGEREF _Toc510014186 \h </w:instrText>
             </w:r>
             <w:r>
               <w:rPr>
@@ -457,7 +475,7 @@
               <w:lang w:eastAsia="nl-NL"/>
             </w:rPr>
           </w:pPr>
-          <w:hyperlink w:anchor="_Toc510013093" w:history="1">
+          <w:hyperlink w:anchor="_Toc510014187" w:history="1">
             <w:r>
               <w:rPr>
                 <w:rStyle w:val="Hyperlink"/>
@@ -485,7 +503,7 @@
                 <w:noProof/>
                 <w:webHidden/>
               </w:rPr>
-              <w:instrText xml:space="preserve"> PAGEREF _Toc510013093 \h </w:instrText>
+              <w:instrText xml:space="preserve"> PAGEREF _Toc510014187 \h </w:instrText>
             </w:r>
             <w:r>
               <w:rPr>
@@ -531,7 +549,7 @@
               <w:lang w:eastAsia="nl-NL"/>
             </w:rPr>
           </w:pPr>
-          <w:hyperlink w:anchor="_Toc510013094" w:history="1">
+          <w:hyperlink w:anchor="_Toc510014188" w:history="1">
             <w:r>
               <w:rPr>
                 <w:rStyle w:val="Hyperlink"/>
@@ -559,7 +577,7 @@
                 <w:noProof/>
                 <w:webHidden/>
               </w:rPr>
-              <w:instrText xml:space="preserve"> PAGEREF _Toc510013094 \h </w:instrText>
+              <w:instrText xml:space="preserve"> PAGEREF _Toc510014188 \h </w:instrText>
             </w:r>
             <w:r>
               <w:rPr>
@@ -605,7 +623,7 @@
               <w:lang w:eastAsia="nl-NL"/>
             </w:rPr>
           </w:pPr>
-          <w:hyperlink w:anchor="_Toc510013095" w:history="1">
+          <w:hyperlink w:anchor="_Toc510014189" w:history="1">
             <w:r>
               <w:rPr>
                 <w:rStyle w:val="Hyperlink"/>
@@ -633,7 +651,7 @@
                 <w:noProof/>
                 <w:webHidden/>
               </w:rPr>
-              <w:instrText xml:space="preserve"> PAGEREF _Toc510013095 \h </w:instrText>
+              <w:instrText xml:space="preserve"> PAGEREF _Toc510014189 \h </w:instrText>
             </w:r>
             <w:r>
               <w:rPr>
@@ -679,7 +697,7 @@
               <w:lang w:eastAsia="nl-NL"/>
             </w:rPr>
           </w:pPr>
-          <w:hyperlink w:anchor="_Toc510013096" w:history="1">
+          <w:hyperlink w:anchor="_Toc510014190" w:history="1">
             <w:r>
               <w:rPr>
                 <w:rStyle w:val="Hyperlink"/>
@@ -707,7 +725,7 @@
                 <w:noProof/>
                 <w:webHidden/>
               </w:rPr>
-              <w:instrText xml:space="preserve"> PAGEREF _Toc510013096 \h </w:instrText>
+              <w:instrText xml:space="preserve"> PAGEREF _Toc510014190 \h </w:instrText>
             </w:r>
             <w:r>
               <w:rPr>
@@ -753,7 +771,7 @@
               <w:lang w:eastAsia="nl-NL"/>
             </w:rPr>
           </w:pPr>
-          <w:hyperlink w:anchor="_Toc510013097" w:history="1">
+          <w:hyperlink w:anchor="_Toc510014191" w:history="1">
             <w:r>
               <w:rPr>
                 <w:rStyle w:val="Hyperlink"/>
@@ -781,7 +799,7 @@
                 <w:noProof/>
                 <w:webHidden/>
               </w:rPr>
-              <w:instrText xml:space="preserve"> PAGEREF _Toc510013097 \h </w:instrText>
+              <w:instrText xml:space="preserve"> PAGEREF _Toc510014191 \h </w:instrText>
             </w:r>
             <w:r>
               <w:rPr>
@@ -827,7 +845,7 @@
               <w:lang w:eastAsia="nl-NL"/>
             </w:rPr>
           </w:pPr>
-          <w:hyperlink w:anchor="_Toc510013098" w:history="1">
+          <w:hyperlink w:anchor="_Toc510014192" w:history="1">
             <w:r>
               <w:rPr>
                 <w:rStyle w:val="Hyperlink"/>
@@ -855,7 +873,81 @@
                 <w:noProof/>
                 <w:webHidden/>
               </w:rPr>
-              <w:instrText xml:space="preserve"> PAGEREF _Toc510013098 \h </w:instrText>
+              <w:instrText xml:space="preserve"> PAGEREF _Toc510014192 \h </w:instrText>
+            </w:r>
+            <w:r>
+              <w:rPr>
+                <w:noProof/>
+                <w:webHidden/>
+              </w:rPr>
+            </w:r>
+            <w:r>
+              <w:rPr>
+                <w:noProof/>
+                <w:webHidden/>
+              </w:rPr>
+              <w:fldChar w:fldCharType="separate"/>
+            </w:r>
+            <w:r>
+              <w:rPr>
+                <w:noProof/>
+                <w:webHidden/>
+              </w:rPr>
+              <w:t>4</w:t>
+            </w:r>
+            <w:r>
+              <w:rPr>
+                <w:noProof/>
+                <w:webHidden/>
+              </w:rPr>
+              <w:fldChar w:fldCharType="end"/>
+            </w:r>
+          </w:hyperlink>
+        </w:p>
+        <w:p>
+          <w:pPr>
+            <w:pStyle w:val="Inhopg2"/>
+            <w:tabs>
+              <w:tab w:val="right" w:pos="9062"/>
+            </w:tabs>
+            <w:rPr>
+              <w:rFonts w:eastAsiaTheme="minorEastAsia" w:cstheme="minorBidi"/>
+              <w:b w:val="0"/>
+              <w:bCs w:val="0"/>
+              <w:smallCaps w:val="0"/>
+              <w:noProof/>
+              <w:lang w:eastAsia="nl-NL"/>
+            </w:rPr>
+          </w:pPr>
+          <w:hyperlink w:anchor="_Toc510014193" w:history="1">
+            <w:r>
+              <w:rPr>
+                <w:rStyle w:val="Hyperlink"/>
+                <w:noProof/>
+                <w:lang w:eastAsia="nl-NL"/>
+              </w:rPr>
+              <w:t>Realisatie</w:t>
+            </w:r>
+            <w:r>
+              <w:rPr>
+                <w:noProof/>
+                <w:webHidden/>
+              </w:rPr>
+              <w:tab/>
+            </w:r>
+            <w:r>
+              <w:rPr>
+                <w:noProof/>
+                <w:webHidden/>
+              </w:rPr>
+              <w:fldChar w:fldCharType="begin"/>
+            </w:r>
+            <w:r>
+              <w:rPr>
+                <w:noProof/>
+                <w:webHidden/>
+              </w:rPr>
+              <w:instrText xml:space="preserve"> PAGEREF _Toc510014193 \h </w:instrText>
             </w:r>
             <w:r>
               <w:rPr>
@@ -902,7 +994,7 @@
               <w:lang w:eastAsia="nl-NL"/>
             </w:rPr>
           </w:pPr>
-          <w:hyperlink w:anchor="_Toc510013099" w:history="1">
+          <w:hyperlink w:anchor="_Toc510014194" w:history="1">
             <w:r>
               <w:rPr>
                 <w:rStyle w:val="Hyperlink"/>
@@ -930,7 +1022,7 @@
                 <w:noProof/>
                 <w:webHidden/>
               </w:rPr>
-              <w:instrText xml:space="preserve"> PAGEREF _Toc510013099 \h </w:instrText>
+              <w:instrText xml:space="preserve"> PAGEREF _Toc510014194 \h </w:instrText>
             </w:r>
             <w:r>
               <w:rPr>
@@ -976,7 +1068,7 @@
               <w:lang w:eastAsia="nl-NL"/>
             </w:rPr>
           </w:pPr>
-          <w:hyperlink w:anchor="_Toc510013100" w:history="1">
+          <w:hyperlink w:anchor="_Toc510014195" w:history="1">
             <w:r>
               <w:rPr>
                 <w:rStyle w:val="Hyperlink"/>
@@ -1003,7 +1095,7 @@
                 <w:noProof/>
                 <w:webHidden/>
               </w:rPr>
-              <w:instrText xml:space="preserve"> PAGEREF _Toc510013100 \h </w:instrText>
+              <w:instrText xml:space="preserve"> PAGEREF _Toc510014195 \h </w:instrText>
             </w:r>
             <w:r>
               <w:rPr>
@@ -1049,7 +1141,7 @@
               <w:lang w:eastAsia="nl-NL"/>
             </w:rPr>
           </w:pPr>
-          <w:hyperlink w:anchor="_Toc510013101" w:history="1">
+          <w:hyperlink w:anchor="_Toc510014196" w:history="1">
             <w:r>
               <w:rPr>
                 <w:rStyle w:val="Hyperlink"/>
@@ -1076,7 +1168,7 @@
                 <w:noProof/>
                 <w:webHidden/>
               </w:rPr>
-              <w:instrText xml:space="preserve"> PAGEREF _Toc510013101 \h </w:instrText>
+              <w:instrText xml:space="preserve"> PAGEREF _Toc510014196 \h </w:instrText>
             </w:r>
             <w:r>
               <w:rPr>
@@ -1279,7 +1371,7 @@
         </w:rPr>
       </w:pPr>
       <w:bookmarkStart w:id="0" w:name="_Toc509923945"/>
-      <w:bookmarkStart w:id="1" w:name="_Toc510013092"/>
+      <w:bookmarkStart w:id="1" w:name="_Toc510014186"/>
       <w:r>
         <w:rPr>
           <w:noProof/>
@@ -1298,7 +1390,7 @@
         </w:rPr>
       </w:pPr>
       <w:bookmarkStart w:id="2" w:name="_Toc509923946"/>
-      <w:bookmarkStart w:id="3" w:name="_Toc510013093"/>
+      <w:bookmarkStart w:id="3" w:name="_Toc510014187"/>
       <w:r>
         <w:rPr>
           <w:lang w:eastAsia="nl-NL"/>
@@ -1385,7 +1477,7 @@
         </w:rPr>
       </w:pPr>
       <w:bookmarkStart w:id="4" w:name="_Toc509923947"/>
-      <w:bookmarkStart w:id="5" w:name="_Toc510013094"/>
+      <w:bookmarkStart w:id="5" w:name="_Toc510014188"/>
       <w:r>
         <w:rPr>
           <w:lang w:eastAsia="nl-NL"/>
@@ -1416,7 +1508,7 @@
         </w:rPr>
       </w:pPr>
       <w:bookmarkStart w:id="6" w:name="_Toc509923948"/>
-      <w:bookmarkStart w:id="7" w:name="_Toc510013095"/>
+      <w:bookmarkStart w:id="7" w:name="_Toc510014189"/>
       <w:r>
         <w:rPr>
           <w:lang w:eastAsia="nl-NL"/>
@@ -1490,13 +1582,31 @@
         <w:rPr>
           <w:lang w:eastAsia="nl-NL"/>
         </w:rPr>
-        <w:t>Pijl omhoog: Speler hijst zichzelf omhoog wann</w:t>
-      </w:r>
-      <w:r>
-        <w:rPr>
-          <w:lang w:eastAsia="nl-NL"/>
-        </w:rPr>
-        <w:t>eer hij zich op een touw bevindt.</w:t>
+        <w:t xml:space="preserve">Pijl omhoog: Speler </w:t>
+      </w:r>
+      <w:r>
+        <w:rPr>
+          <w:lang w:eastAsia="nl-NL"/>
+        </w:rPr>
+        <w:t xml:space="preserve">springt omhoog. Als de speler zich op een touw bevindt </w:t>
+      </w:r>
+      <w:r>
+        <w:rPr>
+          <w:lang w:eastAsia="nl-NL"/>
+        </w:rPr>
+        <w:t xml:space="preserve">hijst </w:t>
+      </w:r>
+      <w:r>
+        <w:rPr>
+          <w:lang w:eastAsia="nl-NL"/>
+        </w:rPr>
+        <w:t xml:space="preserve">hij </w:t>
+      </w:r>
+      <w:r>
+        <w:rPr>
+          <w:lang w:eastAsia="nl-NL"/>
+        </w:rPr>
+        <w:t>zichzelf omhoog</w:t>
       </w:r>
     </w:p>
     <w:p>
@@ -1556,7 +1666,13 @@
         <w:rPr>
           <w:lang w:eastAsia="nl-NL"/>
         </w:rPr>
-        <w:t>Spatie: Speler springt omhoog</w:t>
+        <w:t>Spatie: S</w:t>
+      </w:r>
+      <w:r>
+        <w:rPr>
+          <w:lang w:eastAsia="nl-NL"/>
+        </w:rPr>
+        <w:t>chieten</w:t>
       </w:r>
     </w:p>
     <w:p>
@@ -1567,7 +1683,7 @@
         </w:rPr>
       </w:pPr>
       <w:bookmarkStart w:id="8" w:name="_Toc509923949"/>
-      <w:bookmarkStart w:id="9" w:name="_Toc510013096"/>
+      <w:bookmarkStart w:id="9" w:name="_Toc510014190"/>
       <w:r>
         <w:rPr>
           <w:lang w:eastAsia="nl-NL"/>
@@ -1884,7 +2000,7 @@
         <w:rPr>
           <w:lang w:eastAsia="nl-NL"/>
         </w:rPr>
-        <w:t xml:space="preserve"> zorgt ervoor dat er na een bepaalde tijd weer een nieuwe slang komt als Lars er een heeft doodgeschoten. De klasse Kogel is een bewegend object dat kan worden afgevuurd door Lars. Het object Eindpunt is de waterput die helemaal bovenaan staat. De klasse Touw is het touw waarmee Lars zichzelf omhoog kan hijsen. De klassen Vloer en Platform komen voort uit de superklasse Ondergrond; hier kan Lars op staan.</w:t>
+        <w:t xml:space="preserve"> zorgt ervoor dat er na een bepaalde tijd weer een nieuwe slang komt als Lars er een heeft doodgeschoten. De klasse Kogel is een bewegend object dat kan worden afgevuurd door Lars. Kogels kunnen slangen doden, maar hebben geen invloed op cactussen. Het object Eindpunt is de waterput die helemaal bovenaan staat. De klasse Touw is het touw waarmee Lars zichzelf omhoog kan hijsen. De klassen Vloer en Platform komen voort uit de superklasse Ondergrond; hier kan Lars op staan.</w:t>
       </w:r>
     </w:p>
     <w:p>
@@ -1895,7 +2011,7 @@
         </w:rPr>
       </w:pPr>
       <w:bookmarkStart w:id="10" w:name="_Toc509923950"/>
-      <w:bookmarkStart w:id="11" w:name="_Toc510013097"/>
+      <w:bookmarkStart w:id="11" w:name="_Toc510014191"/>
       <w:r>
         <w:rPr>
           <w:lang w:eastAsia="nl-NL"/>
@@ -1918,7 +2034,7 @@
         </w:rPr>
       </w:pPr>
       <w:bookmarkStart w:id="12" w:name="_Toc509923951"/>
-      <w:bookmarkStart w:id="13" w:name="_Toc510013098"/>
+      <w:bookmarkStart w:id="13" w:name="_Toc510014192"/>
       <w:r>
         <w:rPr>
           <w:lang w:eastAsia="nl-NL"/>
@@ -1952,7 +2068,86 @@
         <w:rPr>
           <w:lang w:eastAsia="nl-NL"/>
         </w:rPr>
-        <w:t xml:space="preserve"> zorgt voor de tijd die bovenaan staat.</w:t>
+        <w:t xml:space="preserve"> zorgt voor de tijd die bovenaan staat. Als Lars het eindpunt niet heeft bereikt voor een bepaalde tijd, is het game over.</w:t>
+      </w:r>
+    </w:p>
+    <w:p>
+      <w:pPr>
+        <w:pStyle w:val="Kop2"/>
+        <w:rPr>
+          <w:lang w:eastAsia="nl-NL"/>
+        </w:rPr>
+      </w:pPr>
+      <w:bookmarkStart w:id="14" w:name="_Toc510014193"/>
+      <w:r>
+        <w:rPr>
+          <w:lang w:eastAsia="nl-NL"/>
+        </w:rPr>
+        <w:t>Realisatie</w:t>
+      </w:r>
+      <w:bookmarkEnd w:id="14"/>
+    </w:p>
+    <w:p>
+      <w:pPr>
+        <w:rPr>
+          <w:lang w:eastAsia="nl-NL"/>
+        </w:rPr>
+      </w:pPr>
+      <w:r>
+        <w:rPr>
+          <w:lang w:eastAsia="nl-NL"/>
+        </w:rPr>
+        <w:t xml:space="preserve">Alles wat hierboven is beschreven moet worden gerealiseerd in </w:t>
+      </w:r>
+      <w:proofErr w:type="spellStart"/>
+      <w:r>
+        <w:rPr>
+          <w:lang w:eastAsia="nl-NL"/>
+        </w:rPr>
+        <w:t>Leatherman</w:t>
+      </w:r>
+      <w:proofErr w:type="spellEnd"/>
+      <w:r>
+        <w:rPr>
+          <w:lang w:eastAsia="nl-NL"/>
+        </w:rPr>
+        <w:t xml:space="preserve"> Lars. Optionele toevoegingen zouden kunnen zijn:</w:t>
+      </w:r>
+    </w:p>
+    <w:p>
+      <w:pPr>
+        <w:pStyle w:val="Lijstalinea"/>
+        <w:numPr>
+          <w:ilvl w:val="0"/>
+          <w:numId w:val="1"/>
+        </w:numPr>
+        <w:rPr>
+          <w:lang w:eastAsia="nl-NL"/>
+        </w:rPr>
+      </w:pPr>
+      <w:r>
+        <w:rPr>
+          <w:lang w:eastAsia="nl-NL"/>
+        </w:rPr>
+        <w:t>Levens: Als Lars tegen een vijand aanloopt gaat er een leven af. Er zijn in totaal 3 levens.</w:t>
+      </w:r>
+    </w:p>
+    <w:p>
+      <w:pPr>
+        <w:pStyle w:val="Lijstalinea"/>
+        <w:numPr>
+          <w:ilvl w:val="0"/>
+          <w:numId w:val="1"/>
+        </w:numPr>
+        <w:rPr>
+          <w:lang w:eastAsia="nl-NL"/>
+        </w:rPr>
+      </w:pPr>
+      <w:r>
+        <w:rPr>
+          <w:lang w:eastAsia="nl-NL"/>
+        </w:rPr>
+        <w:t>Highscore: Als het spel is gewonnen komt er een tijd te staan van hoelang de speler erover deed. De tijden worden opgeslagen en in een lijst weergegeven van de snelste tijd naar de langzaamste tijd.</w:t>
       </w:r>
     </w:p>
     <w:p>
@@ -2061,8 +2256,8 @@
           <w:lang w:eastAsia="nl-NL"/>
         </w:rPr>
       </w:pPr>
-      <w:bookmarkStart w:id="14" w:name="_Toc509923952"/>
-      <w:bookmarkStart w:id="15" w:name="_Toc510013099"/>
+      <w:bookmarkStart w:id="15" w:name="_Toc509923952"/>
+      <w:bookmarkStart w:id="16" w:name="_Toc510014194"/>
       <w:r>
         <w:rPr>
           <w:noProof/>
@@ -2070,18 +2265,18 @@
         </w:rPr>
         <w:t>Schermontwerpen</w:t>
       </w:r>
-      <w:bookmarkEnd w:id="14"/>
       <w:bookmarkEnd w:id="15"/>
+      <w:bookmarkEnd w:id="16"/>
     </w:p>
     <w:p>
       <w:pPr>
         <w:pStyle w:val="Kop2"/>
       </w:pPr>
-      <w:bookmarkStart w:id="16" w:name="_Toc510013100"/>
+      <w:bookmarkStart w:id="17" w:name="_Toc510014195"/>
       <w:r>
         <w:t>Viewport 1</w:t>
       </w:r>
-      <w:bookmarkEnd w:id="16"/>
+      <w:bookmarkEnd w:id="17"/>
     </w:p>
     <w:p>
       <w:r>
@@ -2115,11 +2310,11 @@
       <w:pPr>
         <w:pStyle w:val="Kop2"/>
       </w:pPr>
-      <w:bookmarkStart w:id="17" w:name="_Toc510013101"/>
+      <w:bookmarkStart w:id="18" w:name="_Toc510014196"/>
       <w:r>
         <w:t>Viewport 2</w:t>
       </w:r>
-      <w:bookmarkEnd w:id="17"/>
+      <w:bookmarkEnd w:id="18"/>
     </w:p>
     <w:p>
       <w:r>
@@ -3248,7 +3443,7 @@
 </file>
 
 <file path=customXml/itemProps1.xml><?xml version="1.0" encoding="utf-8"?>
-<ds:datastoreItem xmlns:ds="http://schemas.openxmlformats.org/officeDocument/2006/customXml" ds:itemID="{44BB96E1-3EC5-4248-A68D-7F39B067FFED}">
+<ds:datastoreItem xmlns:ds="http://schemas.openxmlformats.org/officeDocument/2006/customXml" ds:itemID="{0AE7017A-F78C-4C98-B714-D6BF7A2CF360}">
   <ds:schemaRefs>
     <ds:schemaRef ds:uri="http://schemas.openxmlformats.org/officeDocument/2006/bibliography"/>
   </ds:schemaRefs>

</xml_diff>

<commit_message>
[documentation] Polymorfie beschreven bij Objecten
</commit_message>
<xml_diff>
--- a/doc/FunctioneelOntwerp.docx
+++ b/doc/FunctioneelOntwerp.docx
@@ -1,6 +1,6 @@
 
 <file path=word/document.xml><?xml version="1.0" encoding="utf-8"?>
-<w:document xmlns:wpc="http://schemas.microsoft.com/office/word/2010/wordprocessingCanvas" xmlns:mc="http://schemas.openxmlformats.org/markup-compatibility/2006" xmlns:o="urn:schemas-microsoft-com:office:office" xmlns:r="http://schemas.openxmlformats.org/officeDocument/2006/relationships" xmlns:m="http://schemas.openxmlformats.org/officeDocument/2006/math" xmlns:v="urn:schemas-microsoft-com:vml" xmlns:wp14="http://schemas.microsoft.com/office/word/2010/wordprocessingDrawing" xmlns:wp="http://schemas.openxmlformats.org/drawingml/2006/wordprocessingDrawing" xmlns:w10="urn:schemas-microsoft-com:office:word" xmlns:w="http://schemas.openxmlformats.org/wordprocessingml/2006/main" xmlns:w14="http://schemas.microsoft.com/office/word/2010/wordml" xmlns:w15="http://schemas.microsoft.com/office/word/2012/wordml" xmlns:wpg="http://schemas.microsoft.com/office/word/2010/wordprocessingGroup" xmlns:wpi="http://schemas.microsoft.com/office/word/2010/wordprocessingInk" xmlns:wne="http://schemas.microsoft.com/office/word/2006/wordml" xmlns:wps="http://schemas.microsoft.com/office/word/2010/wordprocessingShape" mc:Ignorable="w14 w15 wp14">
+<w:document xmlns:wpc="http://schemas.microsoft.com/office/word/2010/wordprocessingCanvas" xmlns:cx="http://schemas.microsoft.com/office/drawing/2014/chartex" xmlns:cx1="http://schemas.microsoft.com/office/drawing/2015/9/8/chartex" xmlns:cx2="http://schemas.microsoft.com/office/drawing/2015/10/21/chartex" xmlns:cx3="http://schemas.microsoft.com/office/drawing/2016/5/9/chartex" xmlns:cx4="http://schemas.microsoft.com/office/drawing/2016/5/10/chartex" xmlns:cx5="http://schemas.microsoft.com/office/drawing/2016/5/11/chartex" xmlns:cx6="http://schemas.microsoft.com/office/drawing/2016/5/12/chartex" xmlns:cx7="http://schemas.microsoft.com/office/drawing/2016/5/13/chartex" xmlns:cx8="http://schemas.microsoft.com/office/drawing/2016/5/14/chartex" xmlns:mc="http://schemas.openxmlformats.org/markup-compatibility/2006" xmlns:aink="http://schemas.microsoft.com/office/drawing/2016/ink" xmlns:am3d="http://schemas.microsoft.com/office/drawing/2017/model3d" xmlns:o="urn:schemas-microsoft-com:office:office" xmlns:r="http://schemas.openxmlformats.org/officeDocument/2006/relationships" xmlns:m="http://schemas.openxmlformats.org/officeDocument/2006/math" xmlns:v="urn:schemas-microsoft-com:vml" xmlns:wp14="http://schemas.microsoft.com/office/word/2010/wordprocessingDrawing" xmlns:wp="http://schemas.openxmlformats.org/drawingml/2006/wordprocessingDrawing" xmlns:w10="urn:schemas-microsoft-com:office:word" xmlns:w="http://schemas.openxmlformats.org/wordprocessingml/2006/main" xmlns:w14="http://schemas.microsoft.com/office/word/2010/wordml" xmlns:w15="http://schemas.microsoft.com/office/word/2012/wordml" xmlns:w16cid="http://schemas.microsoft.com/office/word/2016/wordml/cid" xmlns:w16se="http://schemas.microsoft.com/office/word/2015/wordml/symex" xmlns:wpg="http://schemas.microsoft.com/office/word/2010/wordprocessingGroup" xmlns:wpi="http://schemas.microsoft.com/office/word/2010/wordprocessingInk" xmlns:wne="http://schemas.microsoft.com/office/word/2006/wordml" xmlns:wps="http://schemas.microsoft.com/office/word/2010/wordprocessingShape" mc:Ignorable="w14 w15 w16se w16cid wp14">
   <w:body>
     <w:p>
       <w:pPr>
@@ -1960,13 +1960,125 @@
         <w:rPr>
           <w:lang w:eastAsia="nl-NL"/>
         </w:rPr>
-        <w:t xml:space="preserve"> Lars. Cactus en Slang, waarbij de cactus statisch is en de slang kan bewegen. Deze klassen komen voort uit de superklasse Vijand. De klasse </w:t>
+        <w:t xml:space="preserve"> Lars.</w:t>
+      </w:r>
+      <w:r>
+        <w:rPr>
+          <w:lang w:eastAsia="nl-NL"/>
+        </w:rPr>
+        <w:t xml:space="preserve"> Hier wordt ook het aantal levens van Lars in opgenomen. Lars begint met 3 levens. Ook lopen er vijanden rond met de klassen</w:t>
+      </w:r>
+      <w:r>
+        <w:rPr>
+          <w:lang w:eastAsia="nl-NL"/>
+        </w:rPr>
+        <w:t xml:space="preserve"> Cactus en Slang, waarbij de cactus statisch is en de slang kan bewegen. Deze klassen komen voort uit de superklasse Vijand.</w:t>
+      </w:r>
+      <w:r>
+        <w:rPr>
+          <w:lang w:eastAsia="nl-NL"/>
+        </w:rPr>
+        <w:t xml:space="preserve"> </w:t>
+      </w:r>
+    </w:p>
+    <w:p>
+      <w:pPr>
+        <w:rPr>
+          <w:lang w:eastAsia="nl-NL"/>
+        </w:rPr>
+      </w:pPr>
+      <w:r>
+        <w:rPr>
+          <w:lang w:eastAsia="nl-NL"/>
+        </w:rPr>
+        <w:t xml:space="preserve">Er zijn een aantal </w:t>
       </w:r>
       <w:proofErr w:type="spellStart"/>
       <w:r>
         <w:rPr>
           <w:lang w:eastAsia="nl-NL"/>
         </w:rPr>
+        <w:t>verschillendes</w:t>
+      </w:r>
+      <w:proofErr w:type="spellEnd"/>
+      <w:r>
+        <w:rPr>
+          <w:lang w:eastAsia="nl-NL"/>
+        </w:rPr>
+        <w:t xml:space="preserve"> soorten cactussen. Grote en kleine </w:t>
+      </w:r>
+      <w:proofErr w:type="spellStart"/>
+      <w:r>
+        <w:rPr>
+          <w:lang w:eastAsia="nl-NL"/>
+        </w:rPr>
+        <w:t>cactusen</w:t>
+      </w:r>
+      <w:proofErr w:type="spellEnd"/>
+      <w:r>
+        <w:rPr>
+          <w:lang w:eastAsia="nl-NL"/>
+        </w:rPr>
+        <w:t>. Binnen de grote cactussen is er een cactus die, mits je ertegen aanloopt 2 levenspunten schade doet aan Lars. Ook is er een grote exploderende cactus. Als Lars te dicht in de buurt komt zal de cactus exploderen en 1 levenspunt schade doen aan Lars. Bij de kleine cactussen</w:t>
+      </w:r>
+      <w:r>
+        <w:rPr>
+          <w:lang w:eastAsia="nl-NL"/>
+        </w:rPr>
+        <w:t xml:space="preserve"> </w:t>
+      </w:r>
+      <w:r>
+        <w:rPr>
+          <w:lang w:eastAsia="nl-NL"/>
+        </w:rPr>
+        <w:t>is er een cactus die 1 schade doet aan Lars. Daarnaast zijn er ook twee soorten cactussen die zullen exploderen als Lars in de buurt komt. De ene zal een levenspunt laten verschijnen, en de andere zal een slang laten “</w:t>
+      </w:r>
+      <w:proofErr w:type="spellStart"/>
+      <w:r>
+        <w:rPr>
+          <w:lang w:eastAsia="nl-NL"/>
+        </w:rPr>
+        <w:t>spawnen</w:t>
+      </w:r>
+      <w:proofErr w:type="spellEnd"/>
+      <w:r>
+        <w:rPr>
+          <w:lang w:eastAsia="nl-NL"/>
+        </w:rPr>
+        <w:t>”.</w:t>
+      </w:r>
+    </w:p>
+    <w:p>
+      <w:pPr>
+        <w:rPr>
+          <w:lang w:eastAsia="nl-NL"/>
+        </w:rPr>
+      </w:pPr>
+    </w:p>
+    <w:p>
+      <w:pPr>
+        <w:rPr>
+          <w:lang w:eastAsia="nl-NL"/>
+        </w:rPr>
+      </w:pPr>
+    </w:p>
+    <w:p>
+      <w:pPr>
+        <w:rPr>
+          <w:lang w:eastAsia="nl-NL"/>
+        </w:rPr>
+      </w:pPr>
+      <w:r>
+        <w:rPr>
+          <w:lang w:eastAsia="nl-NL"/>
+        </w:rPr>
+        <w:t xml:space="preserve">De klasse </w:t>
+      </w:r>
+      <w:proofErr w:type="spellStart"/>
+      <w:r>
+        <w:rPr>
+          <w:lang w:eastAsia="nl-NL"/>
+        </w:rPr>
         <w:t>SlangSpawner</w:t>
       </w:r>
       <w:proofErr w:type="spellEnd"/>
@@ -1974,7 +2086,27 @@
         <w:rPr>
           <w:lang w:eastAsia="nl-NL"/>
         </w:rPr>
-        <w:t xml:space="preserve"> zorgt ervoor dat er na een bepaalde tijd weer een nieuwe slang komt als Lars er een heeft doodgeschoten. De klasse Kogel is een bewegend object dat kan worden afgevuurd door Lars. Kogels kunnen slangen doden, maar hebben geen invloed op cactussen. Het object Eindpunt is de waterput die helemaal bovenaan staat. </w:t>
+        <w:t xml:space="preserve"> zorgt ervoor dat er </w:t>
+      </w:r>
+      <w:r>
+        <w:rPr>
+          <w:lang w:eastAsia="nl-NL"/>
+        </w:rPr>
+        <w:t xml:space="preserve">ergens een slang in de wereld wordt geplaatst. Dit gebeurt aan het begin van het spel, maar ook wanneer Lars een slang heeft doodgeschoten zal er na verloop van tijd een nieuwe slang worden </w:t>
+      </w:r>
+      <w:proofErr w:type="spellStart"/>
+      <w:r>
+        <w:rPr>
+          <w:lang w:eastAsia="nl-NL"/>
+        </w:rPr>
+        <w:t>gespawned</w:t>
+      </w:r>
+      <w:proofErr w:type="spellEnd"/>
+      <w:r>
+        <w:rPr>
+          <w:lang w:eastAsia="nl-NL"/>
+        </w:rPr>
+        <w:t xml:space="preserve">. De klasse Kogel is een bewegend object dat kan worden afgevuurd door Lars. Kogels kunnen slangen doden, maar hebben geen invloed op cactussen. Het object Eindpunt is de waterput die helemaal bovenaan staat. </w:t>
       </w:r>
       <w:r>
         <w:rPr>
@@ -2132,24 +2264,6 @@
           <w:lang w:eastAsia="nl-NL"/>
         </w:rPr>
         <w:t xml:space="preserve"> Lars. Optionele toevoegingen zouden kunnen zijn:</w:t>
-      </w:r>
-    </w:p>
-    <w:p>
-      <w:pPr>
-        <w:pStyle w:val="Lijstalinea"/>
-        <w:numPr>
-          <w:ilvl w:val="0"/>
-          <w:numId w:val="1"/>
-        </w:numPr>
-        <w:rPr>
-          <w:lang w:eastAsia="nl-NL"/>
-        </w:rPr>
-      </w:pPr>
-      <w:r>
-        <w:rPr>
-          <w:lang w:eastAsia="nl-NL"/>
-        </w:rPr>
-        <w:t>Levens: Als Lars tegen een vijand aanloopt gaat er een leven af. Er zijn in totaal 3 levens.</w:t>
       </w:r>
     </w:p>
     <w:p>
@@ -2380,7 +2494,7 @@
             <v:path o:extrusionok="f" gradientshapeok="t" o:connecttype="rect"/>
             <o:lock v:ext="edit" aspectratio="t"/>
           </v:shapetype>
-          <v:shape id="_x0000_i1025" type="#_x0000_t75" style="width:451.2pt;height:302.4pt">
+          <v:shape id="_x0000_i1025" type="#_x0000_t75" style="width:451.5pt;height:302.25pt">
             <v:imagedata r:id="rId6" o:title="viewport1klaar"/>
           </v:shape>
         </w:pict>
@@ -2464,7 +2578,7 @@
 </file>
 
 <file path=word/numbering.xml><?xml version="1.0" encoding="utf-8"?>
-<w:numbering xmlns:wpc="http://schemas.microsoft.com/office/word/2010/wordprocessingCanvas" xmlns:mc="http://schemas.openxmlformats.org/markup-compatibility/2006" xmlns:o="urn:schemas-microsoft-com:office:office" xmlns:r="http://schemas.openxmlformats.org/officeDocument/2006/relationships" xmlns:m="http://schemas.openxmlformats.org/officeDocument/2006/math" xmlns:v="urn:schemas-microsoft-com:vml" xmlns:wp14="http://schemas.microsoft.com/office/word/2010/wordprocessingDrawing" xmlns:wp="http://schemas.openxmlformats.org/drawingml/2006/wordprocessingDrawing" xmlns:w10="urn:schemas-microsoft-com:office:word" xmlns:w="http://schemas.openxmlformats.org/wordprocessingml/2006/main" xmlns:w14="http://schemas.microsoft.com/office/word/2010/wordml" xmlns:w15="http://schemas.microsoft.com/office/word/2012/wordml" xmlns:wpg="http://schemas.microsoft.com/office/word/2010/wordprocessingGroup" xmlns:wpi="http://schemas.microsoft.com/office/word/2010/wordprocessingInk" xmlns:wne="http://schemas.microsoft.com/office/word/2006/wordml" xmlns:wps="http://schemas.microsoft.com/office/word/2010/wordprocessingShape" mc:Ignorable="w14 w15 wp14">
+<w:numbering xmlns:wpc="http://schemas.microsoft.com/office/word/2010/wordprocessingCanvas" xmlns:cx="http://schemas.microsoft.com/office/drawing/2014/chartex" xmlns:cx1="http://schemas.microsoft.com/office/drawing/2015/9/8/chartex" xmlns:cx2="http://schemas.microsoft.com/office/drawing/2015/10/21/chartex" xmlns:cx3="http://schemas.microsoft.com/office/drawing/2016/5/9/chartex" xmlns:cx4="http://schemas.microsoft.com/office/drawing/2016/5/10/chartex" xmlns:cx5="http://schemas.microsoft.com/office/drawing/2016/5/11/chartex" xmlns:cx6="http://schemas.microsoft.com/office/drawing/2016/5/12/chartex" xmlns:cx7="http://schemas.microsoft.com/office/drawing/2016/5/13/chartex" xmlns:cx8="http://schemas.microsoft.com/office/drawing/2016/5/14/chartex" xmlns:mc="http://schemas.openxmlformats.org/markup-compatibility/2006" xmlns:aink="http://schemas.microsoft.com/office/drawing/2016/ink" xmlns:am3d="http://schemas.microsoft.com/office/drawing/2017/model3d" xmlns:o="urn:schemas-microsoft-com:office:office" xmlns:r="http://schemas.openxmlformats.org/officeDocument/2006/relationships" xmlns:m="http://schemas.openxmlformats.org/officeDocument/2006/math" xmlns:v="urn:schemas-microsoft-com:vml" xmlns:wp14="http://schemas.microsoft.com/office/word/2010/wordprocessingDrawing" xmlns:wp="http://schemas.openxmlformats.org/drawingml/2006/wordprocessingDrawing" xmlns:w10="urn:schemas-microsoft-com:office:word" xmlns:w="http://schemas.openxmlformats.org/wordprocessingml/2006/main" xmlns:w14="http://schemas.microsoft.com/office/word/2010/wordml" xmlns:w15="http://schemas.microsoft.com/office/word/2012/wordml" xmlns:w16cid="http://schemas.microsoft.com/office/word/2016/wordml/cid" xmlns:w16se="http://schemas.microsoft.com/office/word/2015/wordml/symex" xmlns:wpg="http://schemas.microsoft.com/office/word/2010/wordprocessingGroup" xmlns:wpi="http://schemas.microsoft.com/office/word/2010/wordprocessingInk" xmlns:wne="http://schemas.microsoft.com/office/word/2006/wordml" xmlns:wps="http://schemas.microsoft.com/office/word/2010/wordprocessingShape" mc:Ignorable="w14 w15 w16se w16cid wp14">
   <w:abstractNum w:abstractNumId="0" w15:restartNumberingAfterBreak="0">
     <w:nsid w:val="1BE42FF3"/>
     <w:multiLevelType w:val="hybridMultilevel"/>
@@ -2584,7 +2698,7 @@
 </file>
 
 <file path=word/styles.xml><?xml version="1.0" encoding="utf-8"?>
-<w:styles xmlns:mc="http://schemas.openxmlformats.org/markup-compatibility/2006" xmlns:r="http://schemas.openxmlformats.org/officeDocument/2006/relationships" xmlns:w="http://schemas.openxmlformats.org/wordprocessingml/2006/main" xmlns:w14="http://schemas.microsoft.com/office/word/2010/wordml" xmlns:w15="http://schemas.microsoft.com/office/word/2012/wordml" mc:Ignorable="w14 w15">
+<w:styles xmlns:mc="http://schemas.openxmlformats.org/markup-compatibility/2006" xmlns:r="http://schemas.openxmlformats.org/officeDocument/2006/relationships" xmlns:w="http://schemas.openxmlformats.org/wordprocessingml/2006/main" xmlns:w14="http://schemas.microsoft.com/office/word/2010/wordml" xmlns:w15="http://schemas.microsoft.com/office/word/2012/wordml" xmlns:w16cid="http://schemas.microsoft.com/office/word/2016/wordml/cid" xmlns:w16se="http://schemas.microsoft.com/office/word/2015/wordml/symex" mc:Ignorable="w14 w15 w16se w16cid">
   <w:docDefaults>
     <w:rPrDefault>
       <w:rPr>
@@ -2600,7 +2714,7 @@
       </w:pPr>
     </w:pPrDefault>
   </w:docDefaults>
-  <w:latentStyles w:defLockedState="0" w:defUIPriority="99" w:defSemiHidden="0" w:defUnhideWhenUsed="0" w:defQFormat="0" w:count="371">
+  <w:latentStyles w:defLockedState="0" w:defUIPriority="99" w:defSemiHidden="0" w:defUnhideWhenUsed="0" w:defQFormat="0" w:count="375">
     <w:lsdException w:name="Normal" w:uiPriority="0" w:qFormat="1"/>
     <w:lsdException w:name="heading 1" w:uiPriority="9" w:qFormat="1"/>
     <w:lsdException w:name="heading 2" w:semiHidden="1" w:uiPriority="9" w:unhideWhenUsed="1" w:qFormat="1"/>
@@ -2706,7 +2820,6 @@
     <w:lsdException w:name="HTML Sample" w:semiHidden="1" w:unhideWhenUsed="1"/>
     <w:lsdException w:name="HTML Typewriter" w:semiHidden="1" w:unhideWhenUsed="1"/>
     <w:lsdException w:name="HTML Variable" w:semiHidden="1" w:unhideWhenUsed="1"/>
-    <w:lsdException w:name="Normal Table" w:semiHidden="1" w:unhideWhenUsed="1"/>
     <w:lsdException w:name="annotation subject" w:semiHidden="1" w:unhideWhenUsed="1"/>
     <w:lsdException w:name="No List" w:semiHidden="1" w:unhideWhenUsed="1"/>
     <w:lsdException w:name="Outline List 1" w:semiHidden="1" w:unhideWhenUsed="1"/>
@@ -2750,10 +2863,8 @@
     <w:lsdException w:name="Table Elegant" w:semiHidden="1" w:unhideWhenUsed="1"/>
     <w:lsdException w:name="Table Professional" w:semiHidden="1" w:unhideWhenUsed="1"/>
     <w:lsdException w:name="Table Subtle 1" w:semiHidden="1" w:unhideWhenUsed="1"/>
-    <w:lsdException w:name="Table Subtle 2" w:semiHidden="1" w:unhideWhenUsed="1"/>
     <w:lsdException w:name="Table Web 1" w:semiHidden="1" w:unhideWhenUsed="1"/>
     <w:lsdException w:name="Table Web 2" w:semiHidden="1" w:unhideWhenUsed="1"/>
-    <w:lsdException w:name="Table Web 3" w:semiHidden="1" w:unhideWhenUsed="1"/>
     <w:lsdException w:name="Balloon Text" w:semiHidden="1" w:unhideWhenUsed="1"/>
     <w:lsdException w:name="Table Grid" w:uiPriority="39"/>
     <w:lsdException w:name="Table Theme" w:semiHidden="1" w:unhideWhenUsed="1"/>
@@ -2972,6 +3083,10 @@
     <w:lsdException w:name="List Table 5 Dark Accent 6" w:uiPriority="50"/>
     <w:lsdException w:name="List Table 6 Colorful Accent 6" w:uiPriority="51"/>
     <w:lsdException w:name="List Table 7 Colorful Accent 6" w:uiPriority="52"/>
+    <w:lsdException w:name="Mention" w:semiHidden="1" w:unhideWhenUsed="1"/>
+    <w:lsdException w:name="Smart Hyperlink" w:semiHidden="1" w:unhideWhenUsed="1"/>
+    <w:lsdException w:name="Hashtag" w:semiHidden="1" w:unhideWhenUsed="1"/>
+    <w:lsdException w:name="Unresolved Mention" w:semiHidden="1" w:unhideWhenUsed="1"/>
   </w:latentStyles>
   <w:style w:type="paragraph" w:default="1" w:styleId="Standaard">
     <w:name w:val="Normal"/>
@@ -3522,7 +3637,7 @@
 </file>
 
 <file path=customXml/itemProps1.xml><?xml version="1.0" encoding="utf-8"?>
-<ds:datastoreItem xmlns:ds="http://schemas.openxmlformats.org/officeDocument/2006/customXml" ds:itemID="{E898D4B2-B38C-47FF-88FF-0F1B15AF15E1}">
+<ds:datastoreItem xmlns:ds="http://schemas.openxmlformats.org/officeDocument/2006/customXml" ds:itemID="{3850468D-E585-4745-B30D-1E191C9D6AC1}">
   <ds:schemaRefs>
     <ds:schemaRef ds:uri="http://schemas.openxmlformats.org/officeDocument/2006/bibliography"/>
   </ds:schemaRefs>

</xml_diff>

<commit_message>
Javadocs zitten erin, en kleine aanpassing FO.
</commit_message>
<xml_diff>
--- a/doc/FunctioneelOntwerp.docx
+++ b/doc/FunctioneelOntwerp.docx
@@ -1586,201 +1586,201 @@
       <w:pPr>
         <w:pStyle w:val="Kop1"/>
       </w:pPr>
-      <w:bookmarkStart w:id="0" w:name="_Toc509923945"/>
-      <w:bookmarkStart w:id="1" w:name="_Toc510696308"/>
+      <w:bookmarkStart w:id="0" w:name="_Toc510696308"/>
+      <w:bookmarkStart w:id="1" w:name="_Toc509923945"/>
       <w:r>
         <w:t>Inleiding</w:t>
       </w:r>
+      <w:bookmarkEnd w:id="0"/>
+    </w:p>
+    <w:p/>
+    <w:p>
+      <w:r>
+        <w:t>In dit document gaan we aan de slag met het functionele ontwerp voor de door ons te ontwerpen game genaamd: “</w:t>
+      </w:r>
+      <w:proofErr w:type="spellStart"/>
+      <w:r>
+        <w:t>Leatherman</w:t>
+      </w:r>
+      <w:proofErr w:type="spellEnd"/>
+      <w:r>
+        <w:t xml:space="preserve"> Lars”. Deze game is een eindopdracht voor het vak OOPD. Het doel van deze opdracht is het testen van onze vaardigheden met object georiënteerd programmeren. In dit document komen de volgende zaken aan de orde. De naam van ons spel, het doel van het spel, perspectief van het spel, een beschrijving van de speler acties, een beschrijving van objecten en obstakels, een beschrijving van het begin en einde van het spel, overige elementen, schermontwerpen en als laatste de realisatie plannen. Ik wens u veel leesplezier toe.</w:t>
+      </w:r>
+    </w:p>
+    <w:p>
+      <w:pPr>
+        <w:pStyle w:val="Kop1"/>
+        <w:rPr>
+          <w:noProof/>
+          <w:lang w:eastAsia="nl-NL"/>
+        </w:rPr>
+      </w:pPr>
+    </w:p>
+    <w:p>
+      <w:pPr>
+        <w:pStyle w:val="Kop1"/>
+        <w:rPr>
+          <w:noProof/>
+          <w:lang w:eastAsia="nl-NL"/>
+        </w:rPr>
+      </w:pPr>
+    </w:p>
+    <w:p>
+      <w:pPr>
+        <w:pStyle w:val="Kop1"/>
+        <w:rPr>
+          <w:noProof/>
+          <w:lang w:eastAsia="nl-NL"/>
+        </w:rPr>
+      </w:pPr>
+    </w:p>
+    <w:p>
+      <w:pPr>
+        <w:pStyle w:val="Kop1"/>
+        <w:rPr>
+          <w:noProof/>
+          <w:lang w:eastAsia="nl-NL"/>
+        </w:rPr>
+      </w:pPr>
+    </w:p>
+    <w:p>
+      <w:pPr>
+        <w:pStyle w:val="Kop1"/>
+        <w:rPr>
+          <w:noProof/>
+          <w:lang w:eastAsia="nl-NL"/>
+        </w:rPr>
+      </w:pPr>
+    </w:p>
+    <w:p>
+      <w:pPr>
+        <w:rPr>
+          <w:lang w:eastAsia="nl-NL"/>
+        </w:rPr>
+      </w:pPr>
+    </w:p>
+    <w:p>
+      <w:pPr>
+        <w:rPr>
+          <w:lang w:eastAsia="nl-NL"/>
+        </w:rPr>
+      </w:pPr>
+    </w:p>
+    <w:p>
+      <w:pPr>
+        <w:rPr>
+          <w:lang w:eastAsia="nl-NL"/>
+        </w:rPr>
+      </w:pPr>
+    </w:p>
+    <w:p>
+      <w:pPr>
+        <w:rPr>
+          <w:lang w:eastAsia="nl-NL"/>
+        </w:rPr>
+      </w:pPr>
+    </w:p>
+    <w:p>
+      <w:pPr>
+        <w:rPr>
+          <w:lang w:eastAsia="nl-NL"/>
+        </w:rPr>
+      </w:pPr>
+    </w:p>
+    <w:p>
+      <w:pPr>
+        <w:rPr>
+          <w:lang w:eastAsia="nl-NL"/>
+        </w:rPr>
+      </w:pPr>
+    </w:p>
+    <w:p>
+      <w:pPr>
+        <w:rPr>
+          <w:lang w:eastAsia="nl-NL"/>
+        </w:rPr>
+      </w:pPr>
+    </w:p>
+    <w:p>
+      <w:pPr>
+        <w:rPr>
+          <w:lang w:eastAsia="nl-NL"/>
+        </w:rPr>
+      </w:pPr>
+    </w:p>
+    <w:p>
+      <w:pPr>
+        <w:rPr>
+          <w:lang w:eastAsia="nl-NL"/>
+        </w:rPr>
+      </w:pPr>
+    </w:p>
+    <w:p>
+      <w:pPr>
+        <w:rPr>
+          <w:lang w:eastAsia="nl-NL"/>
+        </w:rPr>
+      </w:pPr>
+    </w:p>
+    <w:p>
+      <w:pPr>
+        <w:rPr>
+          <w:lang w:eastAsia="nl-NL"/>
+        </w:rPr>
+      </w:pPr>
+    </w:p>
+    <w:p>
+      <w:pPr>
+        <w:rPr>
+          <w:lang w:eastAsia="nl-NL"/>
+        </w:rPr>
+      </w:pPr>
+    </w:p>
+    <w:p>
+      <w:pPr>
+        <w:rPr>
+          <w:lang w:eastAsia="nl-NL"/>
+        </w:rPr>
+      </w:pPr>
+    </w:p>
+    <w:p>
+      <w:pPr>
+        <w:rPr>
+          <w:lang w:eastAsia="nl-NL"/>
+        </w:rPr>
+      </w:pPr>
+    </w:p>
+    <w:p>
+      <w:pPr>
+        <w:rPr>
+          <w:lang w:eastAsia="nl-NL"/>
+        </w:rPr>
+      </w:pPr>
+    </w:p>
+    <w:p>
+      <w:pPr>
+        <w:pStyle w:val="Kop1"/>
+        <w:rPr>
+          <w:noProof/>
+          <w:lang w:eastAsia="nl-NL"/>
+        </w:rPr>
+      </w:pPr>
+      <w:bookmarkStart w:id="2" w:name="_Toc510696309"/>
+      <w:r>
+        <w:rPr>
+          <w:noProof/>
+          <w:lang w:eastAsia="nl-NL"/>
+        </w:rPr>
+        <w:t>Oms</w:t>
+      </w:r>
+      <w:r>
+        <w:rPr>
+          <w:noProof/>
+          <w:lang w:eastAsia="nl-NL"/>
+        </w:rPr>
+        <w:t>chrijving</w:t>
+      </w:r>
       <w:bookmarkEnd w:id="1"/>
-    </w:p>
-    <w:p/>
-    <w:p>
-      <w:r>
-        <w:t>In dit document gaan we aan de slag met het functionele ontwerp voor de door ons te ontwerpen game genaamd: “</w:t>
-      </w:r>
-      <w:proofErr w:type="spellStart"/>
-      <w:r>
-        <w:t>Leatherman</w:t>
-      </w:r>
-      <w:proofErr w:type="spellEnd"/>
-      <w:r>
-        <w:t xml:space="preserve"> Lars”. Deze game is een eindopdracht voor het vak OOPD. Het doel van deze opdracht is het testen van onze vaardigheden met object georiënteerd programmeren. In dit document komen de volgende zaken aan de orde. De naam van ons spel, het doel van het spel, perspectief van het spel, een beschrijving van de speler acties, een beschrijving van objecten en obstakels, een beschrijving van het begin en einde van het spel, overige elementen, schermontwerpen en als laatste de realisatie plannen. Ik wens u veel leesplezier toe.</w:t>
-      </w:r>
-    </w:p>
-    <w:p>
-      <w:pPr>
-        <w:pStyle w:val="Kop1"/>
-        <w:rPr>
-          <w:noProof/>
-          <w:lang w:eastAsia="nl-NL"/>
-        </w:rPr>
-      </w:pPr>
-    </w:p>
-    <w:p>
-      <w:pPr>
-        <w:pStyle w:val="Kop1"/>
-        <w:rPr>
-          <w:noProof/>
-          <w:lang w:eastAsia="nl-NL"/>
-        </w:rPr>
-      </w:pPr>
-    </w:p>
-    <w:p>
-      <w:pPr>
-        <w:pStyle w:val="Kop1"/>
-        <w:rPr>
-          <w:noProof/>
-          <w:lang w:eastAsia="nl-NL"/>
-        </w:rPr>
-      </w:pPr>
-    </w:p>
-    <w:p>
-      <w:pPr>
-        <w:pStyle w:val="Kop1"/>
-        <w:rPr>
-          <w:noProof/>
-          <w:lang w:eastAsia="nl-NL"/>
-        </w:rPr>
-      </w:pPr>
-    </w:p>
-    <w:p>
-      <w:pPr>
-        <w:pStyle w:val="Kop1"/>
-        <w:rPr>
-          <w:noProof/>
-          <w:lang w:eastAsia="nl-NL"/>
-        </w:rPr>
-      </w:pPr>
-    </w:p>
-    <w:p>
-      <w:pPr>
-        <w:rPr>
-          <w:lang w:eastAsia="nl-NL"/>
-        </w:rPr>
-      </w:pPr>
-    </w:p>
-    <w:p>
-      <w:pPr>
-        <w:rPr>
-          <w:lang w:eastAsia="nl-NL"/>
-        </w:rPr>
-      </w:pPr>
-    </w:p>
-    <w:p>
-      <w:pPr>
-        <w:rPr>
-          <w:lang w:eastAsia="nl-NL"/>
-        </w:rPr>
-      </w:pPr>
-    </w:p>
-    <w:p>
-      <w:pPr>
-        <w:rPr>
-          <w:lang w:eastAsia="nl-NL"/>
-        </w:rPr>
-      </w:pPr>
-    </w:p>
-    <w:p>
-      <w:pPr>
-        <w:rPr>
-          <w:lang w:eastAsia="nl-NL"/>
-        </w:rPr>
-      </w:pPr>
-    </w:p>
-    <w:p>
-      <w:pPr>
-        <w:rPr>
-          <w:lang w:eastAsia="nl-NL"/>
-        </w:rPr>
-      </w:pPr>
-    </w:p>
-    <w:p>
-      <w:pPr>
-        <w:rPr>
-          <w:lang w:eastAsia="nl-NL"/>
-        </w:rPr>
-      </w:pPr>
-    </w:p>
-    <w:p>
-      <w:pPr>
-        <w:rPr>
-          <w:lang w:eastAsia="nl-NL"/>
-        </w:rPr>
-      </w:pPr>
-    </w:p>
-    <w:p>
-      <w:pPr>
-        <w:rPr>
-          <w:lang w:eastAsia="nl-NL"/>
-        </w:rPr>
-      </w:pPr>
-    </w:p>
-    <w:p>
-      <w:pPr>
-        <w:rPr>
-          <w:lang w:eastAsia="nl-NL"/>
-        </w:rPr>
-      </w:pPr>
-    </w:p>
-    <w:p>
-      <w:pPr>
-        <w:rPr>
-          <w:lang w:eastAsia="nl-NL"/>
-        </w:rPr>
-      </w:pPr>
-    </w:p>
-    <w:p>
-      <w:pPr>
-        <w:rPr>
-          <w:lang w:eastAsia="nl-NL"/>
-        </w:rPr>
-      </w:pPr>
-    </w:p>
-    <w:p>
-      <w:pPr>
-        <w:rPr>
-          <w:lang w:eastAsia="nl-NL"/>
-        </w:rPr>
-      </w:pPr>
-    </w:p>
-    <w:p>
-      <w:pPr>
-        <w:rPr>
-          <w:lang w:eastAsia="nl-NL"/>
-        </w:rPr>
-      </w:pPr>
-    </w:p>
-    <w:p>
-      <w:pPr>
-        <w:rPr>
-          <w:lang w:eastAsia="nl-NL"/>
-        </w:rPr>
-      </w:pPr>
-    </w:p>
-    <w:p>
-      <w:pPr>
-        <w:pStyle w:val="Kop1"/>
-        <w:rPr>
-          <w:noProof/>
-          <w:lang w:eastAsia="nl-NL"/>
-        </w:rPr>
-      </w:pPr>
-      <w:bookmarkStart w:id="2" w:name="_Toc510696309"/>
-      <w:r>
-        <w:rPr>
-          <w:noProof/>
-          <w:lang w:eastAsia="nl-NL"/>
-        </w:rPr>
-        <w:t>Oms</w:t>
-      </w:r>
-      <w:r>
-        <w:rPr>
-          <w:noProof/>
-          <w:lang w:eastAsia="nl-NL"/>
-        </w:rPr>
-        <w:t>chrijving</w:t>
-      </w:r>
-      <w:bookmarkEnd w:id="0"/>
       <w:bookmarkEnd w:id="2"/>
     </w:p>
     <w:p>
@@ -2585,7 +2585,39 @@
         <w:rPr>
           <w:lang w:eastAsia="nl-NL"/>
         </w:rPr>
-        <w:t>mt zal de cactus exploderen en zal er een slang verschijnen. Als laatste is er een grote cactus die een hartje laat vallen als Lars er tegenaan loopt. Kleine cactussen hebben dezelfde functionaliteit als de grote, alleen het verschil is het uiterlijk van de cactus.</w:t>
+        <w:t>mt zal de cactus exploderen en zal er een slang verschijnen. Als laatste is er een grote cactus die een hartje laat vallen als Lars er tegenaan loopt. Kleine cactussen hebben dezelfde functionaliteit als de grote, alleen het verschil is het uiterlijk van de cactus</w:t>
+      </w:r>
+      <w:r>
+        <w:rPr>
+          <w:lang w:eastAsia="nl-NL"/>
+        </w:rPr>
+        <w:t xml:space="preserve">, en dat de grote cactus meer </w:t>
+      </w:r>
+      <w:proofErr w:type="spellStart"/>
+      <w:r>
+        <w:rPr>
+          <w:lang w:eastAsia="nl-NL"/>
+        </w:rPr>
+        <w:t>damage</w:t>
+      </w:r>
+      <w:proofErr w:type="spellEnd"/>
+      <w:r>
+        <w:rPr>
+          <w:lang w:eastAsia="nl-NL"/>
+        </w:rPr>
+        <w:t xml:space="preserve"> doet</w:t>
+      </w:r>
+      <w:r>
+        <w:rPr>
+          <w:lang w:eastAsia="nl-NL"/>
+        </w:rPr>
+        <w:t>.</w:t>
+      </w:r>
+      <w:r>
+        <w:rPr>
+          <w:lang w:eastAsia="nl-NL"/>
+        </w:rPr>
+        <w:t xml:space="preserve"> Ook laat de grote cactus een hart vallen dat twee levenspunten geeft, en de kleine cactus een hart dat een levenspunt geeft.</w:t>
       </w:r>
     </w:p>
     <w:p>
@@ -3299,7 +3331,6 @@
         </w:drawing>
       </w:r>
     </w:p>
-    <w:p/>
     <w:p>
       <w:pPr>
         <w:pStyle w:val="Kop1"/>
@@ -3362,6 +3393,7 @@
         <w:docPartUnique/>
       </w:docPartObj>
     </w:sdtPr>
+    <w:sdtEndPr/>
     <w:sdtContent>
       <w:p>
         <w:pPr>
@@ -3381,7 +3413,7 @@
           <w:rPr>
             <w:noProof/>
           </w:rPr>
-          <w:t>1</w:t>
+          <w:t>7</w:t>
         </w:r>
         <w:r>
           <w:fldChar w:fldCharType="end"/>
@@ -4525,7 +4557,7 @@
 </file>
 
 <file path=customXml/itemProps1.xml><?xml version="1.0" encoding="utf-8"?>
-<ds:datastoreItem xmlns:ds="http://schemas.openxmlformats.org/officeDocument/2006/customXml" ds:itemID="{C26EFB7D-96D2-4F46-84BD-A93B4FAFA156}">
+<ds:datastoreItem xmlns:ds="http://schemas.openxmlformats.org/officeDocument/2006/customXml" ds:itemID="{6D020EE8-A90A-4158-9306-75676C86DCE9}">
   <ds:schemaRefs>
     <ds:schemaRef ds:uri="http://schemas.openxmlformats.org/officeDocument/2006/bibliography"/>
   </ds:schemaRefs>

</xml_diff>